<commit_message>
further work on the documentation
</commit_message>
<xml_diff>
--- a/Dokumentation.docx
+++ b/Dokumentation.docx
@@ -4,20 +4,19 @@
   <w:body>
     <w:sdt>
       <w:sdtPr>
+        <w:rPr>
+          <w:rFonts w:eastAsiaTheme="minorHAnsi"/>
+          <w:sz w:val="24"/>
+          <w:szCs w:val="24"/>
+          <w:lang w:eastAsia="en-US"/>
+        </w:rPr>
         <w:id w:val="711931882"/>
         <w:docPartObj>
           <w:docPartGallery w:val="Cover Pages"/>
           <w:docPartUnique/>
         </w:docPartObj>
       </w:sdtPr>
-      <w:sdtEndPr>
-        <w:rPr>
-          <w:rFonts w:eastAsiaTheme="minorHAnsi"/>
-          <w:sz w:val="24"/>
-          <w:szCs w:val="24"/>
-          <w:lang w:eastAsia="en-US"/>
-        </w:rPr>
-      </w:sdtEndPr>
+      <w:sdtEndPr/>
       <w:sdtContent>
         <w:p>
           <w:pPr>
@@ -179,7 +178,7 @@
                                       <w:sz w:val="28"/>
                                       <w:szCs w:val="28"/>
                                     </w:rPr>
-                                    <w:t>11.01.2021</w:t>
+                                    <w:t>12.01.2021</w:t>
                                   </w:r>
                                   <w:r>
                                     <w:rPr>
@@ -3503,7 +3502,7 @@
                                 <w:sz w:val="28"/>
                                 <w:szCs w:val="28"/>
                               </w:rPr>
-                              <w:t>11.01.2021</w:t>
+                              <w:t>12.01.2021</w:t>
                             </w:r>
                             <w:r>
                               <w:rPr>
@@ -3716,6 +3715,7 @@
                                     <w:dataBinding w:prefixMappings="xmlns:ns0='http://purl.org/dc/elements/1.1/' xmlns:ns1='http://schemas.openxmlformats.org/package/2006/metadata/core-properties' " w:xpath="/ns1:coreProperties[1]/ns0:creator[1]" w:storeItemID="{6C3C8BC8-F283-45AE-878A-BAB7291924A1}"/>
                                     <w:text/>
                                   </w:sdtPr>
+                                  <w:sdtEndPr/>
                                   <w:sdtContent>
                                     <w:r>
                                       <w:rPr>
@@ -3751,6 +3751,7 @@
                                     <w:dataBinding w:prefixMappings="xmlns:ns0='http://schemas.openxmlformats.org/officeDocument/2006/extended-properties' " w:xpath="/ns0:Properties[1]/ns0:Company[1]" w:storeItemID="{6668398D-A668-4E3E-A5EB-62B293D839F1}"/>
                                     <w:text/>
                                   </w:sdtPr>
+                                  <w:sdtEndPr/>
                                   <w:sdtContent>
                                     <w:r>
                                       <w:rPr>
@@ -3815,6 +3816,7 @@
                               <w:dataBinding w:prefixMappings="xmlns:ns0='http://purl.org/dc/elements/1.1/' xmlns:ns1='http://schemas.openxmlformats.org/package/2006/metadata/core-properties' " w:xpath="/ns1:coreProperties[1]/ns0:creator[1]" w:storeItemID="{6C3C8BC8-F283-45AE-878A-BAB7291924A1}"/>
                               <w:text/>
                             </w:sdtPr>
+                            <w:sdtEndPr/>
                             <w:sdtContent>
                               <w:r>
                                 <w:rPr>
@@ -3850,6 +3852,7 @@
                               <w:dataBinding w:prefixMappings="xmlns:ns0='http://schemas.openxmlformats.org/officeDocument/2006/extended-properties' " w:xpath="/ns0:Properties[1]/ns0:Company[1]" w:storeItemID="{6668398D-A668-4E3E-A5EB-62B293D839F1}"/>
                               <w:text/>
                             </w:sdtPr>
+                            <w:sdtEndPr/>
                             <w:sdtContent>
                               <w:r>
                                 <w:rPr>
@@ -3939,6 +3942,7 @@
                                     <w:dataBinding w:prefixMappings="xmlns:ns0='http://purl.org/dc/elements/1.1/' xmlns:ns1='http://schemas.openxmlformats.org/package/2006/metadata/core-properties' " w:xpath="/ns1:coreProperties[1]/ns0:title[1]" w:storeItemID="{6C3C8BC8-F283-45AE-878A-BAB7291924A1}"/>
                                     <w:text/>
                                   </w:sdtPr>
+                                  <w:sdtEndPr/>
                                   <w:sdtContent>
                                     <w:r>
                                       <w:t xml:space="preserve">CSV File </w:t>
@@ -3963,6 +3967,7 @@
                                     <w:dataBinding w:prefixMappings="xmlns:ns0='http://purl.org/dc/elements/1.1/' xmlns:ns1='http://schemas.openxmlformats.org/package/2006/metadata/core-properties' " w:xpath="/ns1:coreProperties[1]/ns0:subject[1]" w:storeItemID="{6C3C8BC8-F283-45AE-878A-BAB7291924A1}"/>
                                     <w:text/>
                                   </w:sdtPr>
+                                  <w:sdtEndPr/>
                                   <w:sdtContent>
                                     <w:r>
                                       <w:t>Dokumentation</w:t>
@@ -4007,6 +4012,7 @@
                               <w:dataBinding w:prefixMappings="xmlns:ns0='http://purl.org/dc/elements/1.1/' xmlns:ns1='http://schemas.openxmlformats.org/package/2006/metadata/core-properties' " w:xpath="/ns1:coreProperties[1]/ns0:title[1]" w:storeItemID="{6C3C8BC8-F283-45AE-878A-BAB7291924A1}"/>
                               <w:text/>
                             </w:sdtPr>
+                            <w:sdtEndPr/>
                             <w:sdtContent>
                               <w:r>
                                 <w:t xml:space="preserve">CSV File </w:t>
@@ -4031,6 +4037,7 @@
                               <w:dataBinding w:prefixMappings="xmlns:ns0='http://purl.org/dc/elements/1.1/' xmlns:ns1='http://schemas.openxmlformats.org/package/2006/metadata/core-properties' " w:xpath="/ns1:coreProperties[1]/ns0:subject[1]" w:storeItemID="{6C3C8BC8-F283-45AE-878A-BAB7291924A1}"/>
                               <w:text/>
                             </w:sdtPr>
+                            <w:sdtEndPr/>
                             <w:sdtContent>
                               <w:r>
                                 <w:t>Dokumentation</w:t>
@@ -4058,6 +4065,13 @@
     </w:sdt>
     <w:sdt>
       <w:sdtPr>
+        <w:rPr>
+          <w:rFonts w:eastAsiaTheme="minorHAnsi" w:cstheme="minorBidi"/>
+          <w:color w:val="auto"/>
+          <w:sz w:val="24"/>
+          <w:szCs w:val="24"/>
+          <w:lang w:eastAsia="en-US"/>
+        </w:rPr>
         <w:id w:val="342516492"/>
         <w:docPartObj>
           <w:docPartGallery w:val="Table of Contents"/>
@@ -4066,13 +4080,8 @@
       </w:sdtPr>
       <w:sdtEndPr>
         <w:rPr>
-          <w:rFonts w:eastAsiaTheme="minorHAnsi" w:cstheme="minorBidi"/>
           <w:b/>
           <w:bCs/>
-          <w:color w:val="auto"/>
-          <w:sz w:val="24"/>
-          <w:szCs w:val="24"/>
-          <w:lang w:eastAsia="en-US"/>
         </w:rPr>
       </w:sdtEndPr>
       <w:sdtContent>
@@ -4108,7 +4117,7 @@
           <w:r>
             <w:fldChar w:fldCharType="separate"/>
           </w:r>
-          <w:hyperlink w:anchor="_Toc61268029" w:history="1">
+          <w:hyperlink w:anchor="_Toc61353199" w:history="1">
             <w:r>
               <w:rPr>
                 <w:rStyle w:val="Hyperlink"/>
@@ -4152,7 +4161,7 @@
                 <w:noProof/>
                 <w:webHidden/>
               </w:rPr>
-              <w:instrText xml:space="preserve"> PAGEREF _Toc61268029 \h </w:instrText>
+              <w:instrText xml:space="preserve"> PAGEREF _Toc61353199 \h </w:instrText>
             </w:r>
             <w:r>
               <w:rPr>
@@ -4198,7 +4207,7 @@
               <w:lang w:eastAsia="de-DE"/>
             </w:rPr>
           </w:pPr>
-          <w:hyperlink w:anchor="_Toc61268030" w:history="1">
+          <w:hyperlink w:anchor="_Toc61353200" w:history="1">
             <w:r>
               <w:rPr>
                 <w:rStyle w:val="Hyperlink"/>
@@ -4242,7 +4251,7 @@
                 <w:noProof/>
                 <w:webHidden/>
               </w:rPr>
-              <w:instrText xml:space="preserve"> PAGEREF _Toc61268030 \h </w:instrText>
+              <w:instrText xml:space="preserve"> PAGEREF _Toc61353200 \h </w:instrText>
             </w:r>
             <w:r>
               <w:rPr>
@@ -4288,7 +4297,7 @@
               <w:lang w:eastAsia="de-DE"/>
             </w:rPr>
           </w:pPr>
-          <w:hyperlink w:anchor="_Toc61268031" w:history="1">
+          <w:hyperlink w:anchor="_Toc61353201" w:history="1">
             <w:r>
               <w:rPr>
                 <w:rStyle w:val="Hyperlink"/>
@@ -4332,7 +4341,7 @@
                 <w:noProof/>
                 <w:webHidden/>
               </w:rPr>
-              <w:instrText xml:space="preserve"> PAGEREF _Toc61268031 \h </w:instrText>
+              <w:instrText xml:space="preserve"> PAGEREF _Toc61353201 \h </w:instrText>
             </w:r>
             <w:r>
               <w:rPr>
@@ -4378,7 +4387,7 @@
               <w:lang w:eastAsia="de-DE"/>
             </w:rPr>
           </w:pPr>
-          <w:hyperlink w:anchor="_Toc61268032" w:history="1">
+          <w:hyperlink w:anchor="_Toc61353202" w:history="1">
             <w:r>
               <w:rPr>
                 <w:rStyle w:val="Hyperlink"/>
@@ -4422,7 +4431,7 @@
                 <w:noProof/>
                 <w:webHidden/>
               </w:rPr>
-              <w:instrText xml:space="preserve"> PAGEREF _Toc61268032 \h </w:instrText>
+              <w:instrText xml:space="preserve"> PAGEREF _Toc61353202 \h </w:instrText>
             </w:r>
             <w:r>
               <w:rPr>
@@ -4468,7 +4477,7 @@
               <w:lang w:eastAsia="de-DE"/>
             </w:rPr>
           </w:pPr>
-          <w:hyperlink w:anchor="_Toc61268033" w:history="1">
+          <w:hyperlink w:anchor="_Toc61353203" w:history="1">
             <w:r>
               <w:rPr>
                 <w:rStyle w:val="Hyperlink"/>
@@ -4512,7 +4521,7 @@
                 <w:noProof/>
                 <w:webHidden/>
               </w:rPr>
-              <w:instrText xml:space="preserve"> PAGEREF _Toc61268033 \h </w:instrText>
+              <w:instrText xml:space="preserve"> PAGEREF _Toc61353203 \h </w:instrText>
             </w:r>
             <w:r>
               <w:rPr>
@@ -4558,7 +4567,7 @@
               <w:lang w:eastAsia="de-DE"/>
             </w:rPr>
           </w:pPr>
-          <w:hyperlink w:anchor="_Toc61268034" w:history="1">
+          <w:hyperlink w:anchor="_Toc61353204" w:history="1">
             <w:r>
               <w:rPr>
                 <w:rStyle w:val="Hyperlink"/>
@@ -4602,7 +4611,7 @@
                 <w:noProof/>
                 <w:webHidden/>
               </w:rPr>
-              <w:instrText xml:space="preserve"> PAGEREF _Toc61268034 \h </w:instrText>
+              <w:instrText xml:space="preserve"> PAGEREF _Toc61353204 \h </w:instrText>
             </w:r>
             <w:r>
               <w:rPr>
@@ -4648,7 +4657,7 @@
               <w:lang w:eastAsia="de-DE"/>
             </w:rPr>
           </w:pPr>
-          <w:hyperlink w:anchor="_Toc61268035" w:history="1">
+          <w:hyperlink w:anchor="_Toc61353205" w:history="1">
             <w:r>
               <w:rPr>
                 <w:rStyle w:val="Hyperlink"/>
@@ -4692,7 +4701,7 @@
                 <w:noProof/>
                 <w:webHidden/>
               </w:rPr>
-              <w:instrText xml:space="preserve"> PAGEREF _Toc61268035 \h </w:instrText>
+              <w:instrText xml:space="preserve"> PAGEREF _Toc61353205 \h </w:instrText>
             </w:r>
             <w:r>
               <w:rPr>
@@ -4712,7 +4721,277 @@
                 <w:noProof/>
                 <w:webHidden/>
               </w:rPr>
-              <w:t>2</w:t>
+              <w:t>3</w:t>
+            </w:r>
+            <w:r>
+              <w:rPr>
+                <w:noProof/>
+                <w:webHidden/>
+              </w:rPr>
+              <w:fldChar w:fldCharType="end"/>
+            </w:r>
+          </w:hyperlink>
+        </w:p>
+        <w:p>
+          <w:pPr>
+            <w:pStyle w:val="Verzeichnis2"/>
+            <w:tabs>
+              <w:tab w:val="left" w:pos="880"/>
+              <w:tab w:val="right" w:leader="dot" w:pos="9062"/>
+            </w:tabs>
+            <w:rPr>
+              <w:rFonts w:asciiTheme="minorHAnsi" w:eastAsiaTheme="minorEastAsia" w:hAnsiTheme="minorHAnsi"/>
+              <w:noProof/>
+              <w:sz w:val="22"/>
+              <w:szCs w:val="22"/>
+              <w:lang w:eastAsia="de-DE"/>
+            </w:rPr>
+          </w:pPr>
+          <w:hyperlink w:anchor="_Toc61353206" w:history="1">
+            <w:r>
+              <w:rPr>
+                <w:rStyle w:val="Hyperlink"/>
+                <w:noProof/>
+              </w:rPr>
+              <w:t>3.1</w:t>
+            </w:r>
+            <w:r>
+              <w:rPr>
+                <w:rFonts w:asciiTheme="minorHAnsi" w:eastAsiaTheme="minorEastAsia" w:hAnsiTheme="minorHAnsi"/>
+                <w:noProof/>
+                <w:sz w:val="22"/>
+                <w:szCs w:val="22"/>
+                <w:lang w:eastAsia="de-DE"/>
+              </w:rPr>
+              <w:tab/>
+            </w:r>
+            <w:r>
+              <w:rPr>
+                <w:rStyle w:val="Hyperlink"/>
+                <w:noProof/>
+              </w:rPr>
+              <w:t>Ansicht der importierten Dateien</w:t>
+            </w:r>
+            <w:r>
+              <w:rPr>
+                <w:noProof/>
+                <w:webHidden/>
+              </w:rPr>
+              <w:tab/>
+            </w:r>
+            <w:r>
+              <w:rPr>
+                <w:noProof/>
+                <w:webHidden/>
+              </w:rPr>
+              <w:fldChar w:fldCharType="begin"/>
+            </w:r>
+            <w:r>
+              <w:rPr>
+                <w:noProof/>
+                <w:webHidden/>
+              </w:rPr>
+              <w:instrText xml:space="preserve"> PAGEREF _Toc61353206 \h </w:instrText>
+            </w:r>
+            <w:r>
+              <w:rPr>
+                <w:noProof/>
+                <w:webHidden/>
+              </w:rPr>
+            </w:r>
+            <w:r>
+              <w:rPr>
+                <w:noProof/>
+                <w:webHidden/>
+              </w:rPr>
+              <w:fldChar w:fldCharType="separate"/>
+            </w:r>
+            <w:r>
+              <w:rPr>
+                <w:noProof/>
+                <w:webHidden/>
+              </w:rPr>
+              <w:t>5</w:t>
+            </w:r>
+            <w:r>
+              <w:rPr>
+                <w:noProof/>
+                <w:webHidden/>
+              </w:rPr>
+              <w:fldChar w:fldCharType="end"/>
+            </w:r>
+          </w:hyperlink>
+        </w:p>
+        <w:p>
+          <w:pPr>
+            <w:pStyle w:val="Verzeichnis2"/>
+            <w:tabs>
+              <w:tab w:val="left" w:pos="880"/>
+              <w:tab w:val="right" w:leader="dot" w:pos="9062"/>
+            </w:tabs>
+            <w:rPr>
+              <w:rFonts w:asciiTheme="minorHAnsi" w:eastAsiaTheme="minorEastAsia" w:hAnsiTheme="minorHAnsi"/>
+              <w:noProof/>
+              <w:sz w:val="22"/>
+              <w:szCs w:val="22"/>
+              <w:lang w:eastAsia="de-DE"/>
+            </w:rPr>
+          </w:pPr>
+          <w:hyperlink w:anchor="_Toc61353207" w:history="1">
+            <w:r>
+              <w:rPr>
+                <w:rStyle w:val="Hyperlink"/>
+                <w:noProof/>
+              </w:rPr>
+              <w:t>3.2</w:t>
+            </w:r>
+            <w:r>
+              <w:rPr>
+                <w:rFonts w:asciiTheme="minorHAnsi" w:eastAsiaTheme="minorEastAsia" w:hAnsiTheme="minorHAnsi"/>
+                <w:noProof/>
+                <w:sz w:val="22"/>
+                <w:szCs w:val="22"/>
+                <w:lang w:eastAsia="de-DE"/>
+              </w:rPr>
+              <w:tab/>
+            </w:r>
+            <w:r>
+              <w:rPr>
+                <w:rStyle w:val="Hyperlink"/>
+                <w:noProof/>
+              </w:rPr>
+              <w:t>Vorschau-Tabelle</w:t>
+            </w:r>
+            <w:r>
+              <w:rPr>
+                <w:noProof/>
+                <w:webHidden/>
+              </w:rPr>
+              <w:tab/>
+            </w:r>
+            <w:r>
+              <w:rPr>
+                <w:noProof/>
+                <w:webHidden/>
+              </w:rPr>
+              <w:fldChar w:fldCharType="begin"/>
+            </w:r>
+            <w:r>
+              <w:rPr>
+                <w:noProof/>
+                <w:webHidden/>
+              </w:rPr>
+              <w:instrText xml:space="preserve"> PAGEREF _Toc61353207 \h </w:instrText>
+            </w:r>
+            <w:r>
+              <w:rPr>
+                <w:noProof/>
+                <w:webHidden/>
+              </w:rPr>
+            </w:r>
+            <w:r>
+              <w:rPr>
+                <w:noProof/>
+                <w:webHidden/>
+              </w:rPr>
+              <w:fldChar w:fldCharType="separate"/>
+            </w:r>
+            <w:r>
+              <w:rPr>
+                <w:noProof/>
+                <w:webHidden/>
+              </w:rPr>
+              <w:t>6</w:t>
+            </w:r>
+            <w:r>
+              <w:rPr>
+                <w:noProof/>
+                <w:webHidden/>
+              </w:rPr>
+              <w:fldChar w:fldCharType="end"/>
+            </w:r>
+          </w:hyperlink>
+        </w:p>
+        <w:p>
+          <w:pPr>
+            <w:pStyle w:val="Verzeichnis2"/>
+            <w:tabs>
+              <w:tab w:val="left" w:pos="880"/>
+              <w:tab w:val="right" w:leader="dot" w:pos="9062"/>
+            </w:tabs>
+            <w:rPr>
+              <w:rFonts w:asciiTheme="minorHAnsi" w:eastAsiaTheme="minorEastAsia" w:hAnsiTheme="minorHAnsi"/>
+              <w:noProof/>
+              <w:sz w:val="22"/>
+              <w:szCs w:val="22"/>
+              <w:lang w:eastAsia="de-DE"/>
+            </w:rPr>
+          </w:pPr>
+          <w:hyperlink w:anchor="_Toc61353208" w:history="1">
+            <w:r>
+              <w:rPr>
+                <w:rStyle w:val="Hyperlink"/>
+                <w:noProof/>
+              </w:rPr>
+              <w:t>3.3</w:t>
+            </w:r>
+            <w:r>
+              <w:rPr>
+                <w:rFonts w:asciiTheme="minorHAnsi" w:eastAsiaTheme="minorEastAsia" w:hAnsiTheme="minorHAnsi"/>
+                <w:noProof/>
+                <w:sz w:val="22"/>
+                <w:szCs w:val="22"/>
+                <w:lang w:eastAsia="de-DE"/>
+              </w:rPr>
+              <w:tab/>
+            </w:r>
+            <w:r>
+              <w:rPr>
+                <w:rStyle w:val="Hyperlink"/>
+                <w:noProof/>
+              </w:rPr>
+              <w:t>Fenster zum Exportieren</w:t>
+            </w:r>
+            <w:r>
+              <w:rPr>
+                <w:noProof/>
+                <w:webHidden/>
+              </w:rPr>
+              <w:tab/>
+            </w:r>
+            <w:r>
+              <w:rPr>
+                <w:noProof/>
+                <w:webHidden/>
+              </w:rPr>
+              <w:fldChar w:fldCharType="begin"/>
+            </w:r>
+            <w:r>
+              <w:rPr>
+                <w:noProof/>
+                <w:webHidden/>
+              </w:rPr>
+              <w:instrText xml:space="preserve"> PAGEREF _Toc61353208 \h </w:instrText>
+            </w:r>
+            <w:r>
+              <w:rPr>
+                <w:noProof/>
+                <w:webHidden/>
+              </w:rPr>
+            </w:r>
+            <w:r>
+              <w:rPr>
+                <w:noProof/>
+                <w:webHidden/>
+              </w:rPr>
+              <w:fldChar w:fldCharType="separate"/>
+            </w:r>
+            <w:r>
+              <w:rPr>
+                <w:noProof/>
+                <w:webHidden/>
+              </w:rPr>
+              <w:t>6</w:t>
             </w:r>
             <w:r>
               <w:rPr>
@@ -4738,7 +5017,7 @@
               <w:lang w:eastAsia="de-DE"/>
             </w:rPr>
           </w:pPr>
-          <w:hyperlink w:anchor="_Toc61268036" w:history="1">
+          <w:hyperlink w:anchor="_Toc61353209" w:history="1">
             <w:r>
               <w:rPr>
                 <w:rStyle w:val="Hyperlink"/>
@@ -4782,7 +5061,7 @@
                 <w:noProof/>
                 <w:webHidden/>
               </w:rPr>
-              <w:instrText xml:space="preserve"> PAGEREF _Toc61268036 \h </w:instrText>
+              <w:instrText xml:space="preserve"> PAGEREF _Toc61353209 \h </w:instrText>
             </w:r>
             <w:r>
               <w:rPr>
@@ -4802,7 +5081,7 @@
                 <w:noProof/>
                 <w:webHidden/>
               </w:rPr>
-              <w:t>2</w:t>
+              <w:t>6</w:t>
             </w:r>
             <w:r>
               <w:rPr>
@@ -4841,7 +5120,7 @@
       <w:pPr>
         <w:pStyle w:val="berschrift1"/>
       </w:pPr>
-      <w:bookmarkStart w:id="0" w:name="_Toc61268029"/>
+      <w:bookmarkStart w:id="0" w:name="_Toc61353199"/>
       <w:r>
         <w:lastRenderedPageBreak/>
         <w:t>Grundlegendes</w:t>
@@ -4897,7 +5176,13 @@
       </w:r>
       <w:proofErr w:type="spellEnd"/>
       <w:r>
-        <w:t xml:space="preserve"> und einer grafischen Beispielanwendung, die mit dem Framework TK erstellt wurde. Das „</w:t>
+        <w:t xml:space="preserve"> und einer grafischen Beispielanwendung, die mit dem Framework T</w:t>
+      </w:r>
+      <w:r>
+        <w:t>kinter</w:t>
+      </w:r>
+      <w:r>
+        <w:t xml:space="preserve"> erstellt wurde. Das „</w:t>
       </w:r>
       <w:proofErr w:type="spellStart"/>
       <w:r>
@@ -4924,7 +5209,24 @@
       </w:r>
       <w:proofErr w:type="spellEnd"/>
       <w:r>
-        <w:t xml:space="preserve"> und steht unter </w:t>
+        <w:t xml:space="preserve">. Es </w:t>
+      </w:r>
+      <w:r>
+        <w:t xml:space="preserve">steht </w:t>
+      </w:r>
+      <w:r>
+        <w:t xml:space="preserve">als </w:t>
+      </w:r>
+      <w:proofErr w:type="spellStart"/>
+      <w:r>
+        <w:t>Git</w:t>
+      </w:r>
+      <w:proofErr w:type="spellEnd"/>
+      <w:r>
+        <w:t xml:space="preserve">-Repository </w:t>
+      </w:r>
+      <w:r>
+        <w:t xml:space="preserve">unter </w:t>
       </w:r>
       <w:hyperlink r:id="rId9" w:history="1">
         <w:r>
@@ -4935,13 +5237,25 @@
         </w:r>
       </w:hyperlink>
       <w:r>
-        <w:t xml:space="preserve"> öffentlich verfügbar</w:t>
-      </w:r>
-      <w:r>
-        <w:t xml:space="preserve"> bereit</w:t>
-      </w:r>
-      <w:r>
-        <w:t>. Die Commit-Historie ist ebenfalls dort nachzuvollziehen.</w:t>
+        <w:t xml:space="preserve"> öffentlich </w:t>
+      </w:r>
+      <w:r>
+        <w:t>bereit</w:t>
+      </w:r>
+      <w:r>
+        <w:t xml:space="preserve">. Die Commit-Historie </w:t>
+      </w:r>
+      <w:r>
+        <w:t>kann</w:t>
+      </w:r>
+      <w:r>
+        <w:t xml:space="preserve"> ebenfalls dort nachvollz</w:t>
+      </w:r>
+      <w:r>
+        <w:t>ogen werden</w:t>
+      </w:r>
+      <w:r>
+        <w:t>.</w:t>
       </w:r>
     </w:p>
     <w:p>
@@ -5066,7 +5380,7 @@
       <w:pPr>
         <w:pStyle w:val="berschrift1"/>
       </w:pPr>
-      <w:bookmarkStart w:id="1" w:name="_Toc61268030"/>
+      <w:bookmarkStart w:id="1" w:name="_Toc61353200"/>
       <w:r>
         <w:t>Funktionen</w:t>
       </w:r>
@@ -5076,7 +5390,7 @@
       <w:pPr>
         <w:pStyle w:val="berschrift2"/>
       </w:pPr>
-      <w:bookmarkStart w:id="2" w:name="_Toc61268031"/>
+      <w:bookmarkStart w:id="2" w:name="_Toc61353201"/>
       <w:r>
         <w:t>Importieren von CSV-Dateien</w:t>
       </w:r>
@@ -5105,7 +5419,7 @@
       <w:pPr>
         <w:pStyle w:val="berschrift2"/>
       </w:pPr>
-      <w:bookmarkStart w:id="3" w:name="_Toc61268032"/>
+      <w:bookmarkStart w:id="3" w:name="_Toc61353202"/>
       <w:r>
         <w:lastRenderedPageBreak/>
         <w:t>Importieren von XML-Dateien</w:t>
@@ -5141,7 +5455,7 @@
       <w:pPr>
         <w:pStyle w:val="berschrift2"/>
       </w:pPr>
-      <w:bookmarkStart w:id="4" w:name="_Toc61268033"/>
+      <w:bookmarkStart w:id="4" w:name="_Toc61353203"/>
       <w:r>
         <w:t>Zusammenfügen</w:t>
       </w:r>
@@ -5178,9 +5492,11 @@
       <w:pPr>
         <w:pStyle w:val="berschrift2"/>
       </w:pPr>
+      <w:bookmarkStart w:id="5" w:name="_Toc61353204"/>
       <w:r>
         <w:t>Exportieren</w:t>
       </w:r>
+      <w:bookmarkEnd w:id="5"/>
     </w:p>
     <w:p>
       <w:pPr>
@@ -5202,25 +5518,1382 @@
       <w:pPr>
         <w:pStyle w:val="berschrift1"/>
       </w:pPr>
-      <w:bookmarkStart w:id="5" w:name="_Toc61268035"/>
+      <w:bookmarkStart w:id="6" w:name="_Toc61353205"/>
       <w:r>
         <w:lastRenderedPageBreak/>
         <w:t>Grafische Anwendung</w:t>
       </w:r>
-      <w:bookmarkEnd w:id="5"/>
+      <w:bookmarkEnd w:id="6"/>
+    </w:p>
+    <w:p>
+      <w:pPr>
+        <w:ind w:left="432"/>
+      </w:pPr>
+      <w:r>
+        <w:rPr>
+          <w:noProof/>
+        </w:rPr>
+        <mc:AlternateContent>
+          <mc:Choice Requires="wps">
+            <w:drawing>
+              <wp:anchor distT="0" distB="0" distL="114300" distR="114300" simplePos="0" relativeHeight="251666432" behindDoc="0" locked="0" layoutInCell="1" allowOverlap="1" wp14:anchorId="072E37B1" wp14:editId="7086042C">
+                <wp:simplePos x="0" y="0"/>
+                <wp:positionH relativeFrom="column">
+                  <wp:posOffset>1184171</wp:posOffset>
+                </wp:positionH>
+                <wp:positionV relativeFrom="paragraph">
+                  <wp:posOffset>5216525</wp:posOffset>
+                </wp:positionV>
+                <wp:extent cx="4105275" cy="635"/>
+                <wp:effectExtent l="0" t="0" r="0" b="0"/>
+                <wp:wrapTopAndBottom/>
+                <wp:docPr id="35" name="Textfeld 35"/>
+                <wp:cNvGraphicFramePr/>
+                <a:graphic xmlns:a="http://schemas.openxmlformats.org/drawingml/2006/main">
+                  <a:graphicData uri="http://schemas.microsoft.com/office/word/2010/wordprocessingShape">
+                    <wps:wsp>
+                      <wps:cNvSpPr txBox="1"/>
+                      <wps:spPr>
+                        <a:xfrm>
+                          <a:off x="0" y="0"/>
+                          <a:ext cx="4105275" cy="635"/>
+                        </a:xfrm>
+                        <a:prstGeom prst="rect">
+                          <a:avLst/>
+                        </a:prstGeom>
+                        <a:solidFill>
+                          <a:prstClr val="white"/>
+                        </a:solidFill>
+                        <a:ln>
+                          <a:noFill/>
+                        </a:ln>
+                      </wps:spPr>
+                      <wps:txbx>
+                        <w:txbxContent>
+                          <w:p>
+                            <w:pPr>
+                              <w:pStyle w:val="Beschriftung"/>
+                              <w:rPr>
+                                <w:sz w:val="24"/>
+                                <w:szCs w:val="24"/>
+                              </w:rPr>
+                            </w:pPr>
+                            <w:r>
+                              <w:t xml:space="preserve">Abbildung </w:t>
+                            </w:r>
+                            <w:r>
+                              <w:fldChar w:fldCharType="begin"/>
+                            </w:r>
+                            <w:r>
+                              <w:instrText xml:space="preserve"> SEQ Abbildung \* ARABIC </w:instrText>
+                            </w:r>
+                            <w:r>
+                              <w:fldChar w:fldCharType="separate"/>
+                            </w:r>
+                            <w:r>
+                              <w:rPr>
+                                <w:noProof/>
+                              </w:rPr>
+                              <w:t>1</w:t>
+                            </w:r>
+                            <w:r>
+                              <w:fldChar w:fldCharType="end"/>
+                            </w:r>
+                            <w:r>
+                              <w:t>: Die Beispielanwendung direkt nach dem Starten</w:t>
+                            </w:r>
+                          </w:p>
+                        </w:txbxContent>
+                      </wps:txbx>
+                      <wps:bodyPr rot="0" spcFirstLastPara="0" vertOverflow="overflow" horzOverflow="overflow" vert="horz" wrap="square" lIns="0" tIns="0" rIns="0" bIns="0" numCol="1" spcCol="0" rtlCol="0" fromWordArt="0" anchor="t" anchorCtr="0" forceAA="0" compatLnSpc="1">
+                        <a:prstTxWarp prst="textNoShape">
+                          <a:avLst/>
+                        </a:prstTxWarp>
+                        <a:spAutoFit/>
+                      </wps:bodyPr>
+                    </wps:wsp>
+                  </a:graphicData>
+                </a:graphic>
+              </wp:anchor>
+            </w:drawing>
+          </mc:Choice>
+          <mc:Fallback>
+            <w:pict>
+              <v:shape w14:anchorId="072E37B1" id="Textfeld 35" o:spid="_x0000_s1057" type="#_x0000_t202" style="position:absolute;left:0;text-align:left;margin-left:93.25pt;margin-top:410.75pt;width:323.25pt;height:.05pt;z-index:251666432;visibility:visible;mso-wrap-style:square;mso-wrap-distance-left:9pt;mso-wrap-distance-top:0;mso-wrap-distance-right:9pt;mso-wrap-distance-bottom:0;mso-position-horizontal:absolute;mso-position-horizontal-relative:text;mso-position-vertical:absolute;mso-position-vertical-relative:text;v-text-anchor:top" o:gfxdata="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" stroked="f">
+                <v:textbox style="mso-fit-shape-to-text:t" inset="0,0,0,0">
+                  <w:txbxContent>
+                    <w:p>
+                      <w:pPr>
+                        <w:pStyle w:val="Beschriftung"/>
+                        <w:rPr>
+                          <w:sz w:val="24"/>
+                          <w:szCs w:val="24"/>
+                        </w:rPr>
+                      </w:pPr>
+                      <w:r>
+                        <w:t xml:space="preserve">Abbildung </w:t>
+                      </w:r>
+                      <w:r>
+                        <w:fldChar w:fldCharType="begin"/>
+                      </w:r>
+                      <w:r>
+                        <w:instrText xml:space="preserve"> SEQ Abbildung \* ARABIC </w:instrText>
+                      </w:r>
+                      <w:r>
+                        <w:fldChar w:fldCharType="separate"/>
+                      </w:r>
+                      <w:r>
+                        <w:rPr>
+                          <w:noProof/>
+                        </w:rPr>
+                        <w:t>1</w:t>
+                      </w:r>
+                      <w:r>
+                        <w:fldChar w:fldCharType="end"/>
+                      </w:r>
+                      <w:r>
+                        <w:t>: Die Beispielanwendung direkt nach dem Starten</w:t>
+                      </w:r>
+                    </w:p>
+                  </w:txbxContent>
+                </v:textbox>
+                <w10:wrap type="topAndBottom"/>
+              </v:shape>
+            </w:pict>
+          </mc:Fallback>
+        </mc:AlternateContent>
+      </w:r>
+      <w:r>
+        <w:drawing>
+          <wp:anchor distT="0" distB="0" distL="114300" distR="114300" simplePos="0" relativeHeight="251662336" behindDoc="0" locked="0" layoutInCell="1" allowOverlap="1" wp14:anchorId="3A305B4D" wp14:editId="7FA9DDAC">
+            <wp:simplePos x="0" y="0"/>
+            <wp:positionH relativeFrom="column">
+              <wp:posOffset>886460</wp:posOffset>
+            </wp:positionH>
+            <wp:positionV relativeFrom="paragraph">
+              <wp:posOffset>836634</wp:posOffset>
+            </wp:positionV>
+            <wp:extent cx="4105275" cy="4399915"/>
+            <wp:effectExtent l="0" t="0" r="9525" b="635"/>
+            <wp:wrapTopAndBottom/>
+            <wp:docPr id="11" name="Grafik 11"/>
+            <wp:cNvGraphicFramePr>
+              <a:graphicFrameLocks xmlns:a="http://schemas.openxmlformats.org/drawingml/2006/main" noChangeAspect="1"/>
+            </wp:cNvGraphicFramePr>
+            <a:graphic xmlns:a="http://schemas.openxmlformats.org/drawingml/2006/main">
+              <a:graphicData uri="http://schemas.openxmlformats.org/drawingml/2006/picture">
+                <pic:pic xmlns:pic="http://schemas.openxmlformats.org/drawingml/2006/picture">
+                  <pic:nvPicPr>
+                    <pic:cNvPr id="11" name="Grafik 11"/>
+                    <pic:cNvPicPr/>
+                  </pic:nvPicPr>
+                  <pic:blipFill>
+                    <a:blip r:embed="rId10">
+                      <a:extLst>
+                        <a:ext uri="{28A0092B-C50C-407E-A947-70E740481C1C}">
+                          <a14:useLocalDpi xmlns:a14="http://schemas.microsoft.com/office/drawing/2010/main" val="0"/>
+                        </a:ext>
+                      </a:extLst>
+                    </a:blip>
+                    <a:stretch>
+                      <a:fillRect/>
+                    </a:stretch>
+                  </pic:blipFill>
+                  <pic:spPr>
+                    <a:xfrm>
+                      <a:off x="0" y="0"/>
+                      <a:ext cx="4105275" cy="4399915"/>
+                    </a:xfrm>
+                    <a:prstGeom prst="rect">
+                      <a:avLst/>
+                    </a:prstGeom>
+                  </pic:spPr>
+                </pic:pic>
+              </a:graphicData>
+            </a:graphic>
+          </wp:anchor>
+        </w:drawing>
+      </w:r>
+      <w:r>
+        <w:t>Die Grafische Anwendung dient als Beispiel für ein Programm, das die Programmierschnittstellen dieses Projekts benutzt. Entwickelt wurde sie mit dem GUI-Framework Tkinter, das in Python standardmäßig integriert ist.</w:t>
+      </w:r>
+    </w:p>
+    <w:p>
+      <w:pPr>
+        <w:ind w:left="432"/>
+      </w:pPr>
+      <w:r>
+        <w:t xml:space="preserve">Nach dem Starten wird der Benutzer von einem einfachen Fenster auf seinem Desktop empfangen, das einen Knopf mit der Aufschrift „Import </w:t>
+      </w:r>
+      <w:proofErr w:type="spellStart"/>
+      <w:r>
+        <w:t>file</w:t>
+      </w:r>
+      <w:proofErr w:type="spellEnd"/>
+      <w:r>
+        <w:t>(s)“ enthält. Die restlichen Bedienelemente werden bewusst erst eingeblendet, nachdem der Nutzer Dateien zum Importieren ausgewählt hat. Dadurch wird er bei Programmstart nicht von unnötigen Eingabefeldern und Knöpfen abgelenkt.</w:t>
+      </w:r>
+    </w:p>
+    <w:p>
+      <w:pPr>
+        <w:spacing w:before="240"/>
+        <w:ind w:left="432"/>
+      </w:pPr>
+      <w:r>
+        <w:t>Wenn er den Knopf zum Importieren der Dateien klickt, erscheint der vom Betriebssystem bereitgestellte Dateiauswahl-Dialog.</w:t>
+      </w:r>
+    </w:p>
+    <w:p>
+      <w:pPr>
+        <w:ind w:left="432"/>
+      </w:pPr>
+      <w:r>
+        <w:lastRenderedPageBreak/>
+        <w:drawing>
+          <wp:anchor distT="0" distB="0" distL="114300" distR="114300" simplePos="0" relativeHeight="251664384" behindDoc="0" locked="0" layoutInCell="1" allowOverlap="1" wp14:anchorId="5E7CF6D3" wp14:editId="4AA788D0">
+            <wp:simplePos x="0" y="0"/>
+            <wp:positionH relativeFrom="column">
+              <wp:posOffset>269240</wp:posOffset>
+            </wp:positionH>
+            <wp:positionV relativeFrom="paragraph">
+              <wp:posOffset>3948430</wp:posOffset>
+            </wp:positionV>
+            <wp:extent cx="2879725" cy="3976370"/>
+            <wp:effectExtent l="0" t="0" r="0" b="5080"/>
+            <wp:wrapSquare wrapText="bothSides"/>
+            <wp:docPr id="34" name="Grafik 34"/>
+            <wp:cNvGraphicFramePr>
+              <a:graphicFrameLocks xmlns:a="http://schemas.openxmlformats.org/drawingml/2006/main" noChangeAspect="1"/>
+            </wp:cNvGraphicFramePr>
+            <a:graphic xmlns:a="http://schemas.openxmlformats.org/drawingml/2006/main">
+              <a:graphicData uri="http://schemas.openxmlformats.org/drawingml/2006/picture">
+                <pic:pic xmlns:pic="http://schemas.openxmlformats.org/drawingml/2006/picture">
+                  <pic:nvPicPr>
+                    <pic:cNvPr id="1" name=""/>
+                    <pic:cNvPicPr/>
+                  </pic:nvPicPr>
+                  <pic:blipFill>
+                    <a:blip r:embed="rId11">
+                      <a:extLst>
+                        <a:ext uri="{28A0092B-C50C-407E-A947-70E740481C1C}">
+                          <a14:useLocalDpi xmlns:a14="http://schemas.microsoft.com/office/drawing/2010/main" val="0"/>
+                        </a:ext>
+                      </a:extLst>
+                    </a:blip>
+                    <a:stretch>
+                      <a:fillRect/>
+                    </a:stretch>
+                  </pic:blipFill>
+                  <pic:spPr>
+                    <a:xfrm>
+                      <a:off x="0" y="0"/>
+                      <a:ext cx="2879725" cy="3976370"/>
+                    </a:xfrm>
+                    <a:prstGeom prst="rect">
+                      <a:avLst/>
+                    </a:prstGeom>
+                  </pic:spPr>
+                </pic:pic>
+              </a:graphicData>
+            </a:graphic>
+            <wp14:sizeRelH relativeFrom="margin">
+              <wp14:pctWidth>0</wp14:pctWidth>
+            </wp14:sizeRelH>
+            <wp14:sizeRelV relativeFrom="margin">
+              <wp14:pctHeight>0</wp14:pctHeight>
+            </wp14:sizeRelV>
+          </wp:anchor>
+        </w:drawing>
+      </w:r>
+      <w:r>
+        <w:rPr>
+          <w:noProof/>
+        </w:rPr>
+        <mc:AlternateContent>
+          <mc:Choice Requires="wps">
+            <w:drawing>
+              <wp:anchor distT="0" distB="0" distL="114300" distR="114300" simplePos="0" relativeHeight="251668480" behindDoc="0" locked="0" layoutInCell="1" allowOverlap="1" wp14:anchorId="7C41E64E" wp14:editId="72D22315">
+                <wp:simplePos x="0" y="0"/>
+                <wp:positionH relativeFrom="column">
+                  <wp:posOffset>619672</wp:posOffset>
+                </wp:positionH>
+                <wp:positionV relativeFrom="paragraph">
+                  <wp:posOffset>2787045</wp:posOffset>
+                </wp:positionV>
+                <wp:extent cx="5220335" cy="635"/>
+                <wp:effectExtent l="0" t="0" r="0" b="0"/>
+                <wp:wrapTopAndBottom/>
+                <wp:docPr id="36" name="Textfeld 36"/>
+                <wp:cNvGraphicFramePr/>
+                <a:graphic xmlns:a="http://schemas.openxmlformats.org/drawingml/2006/main">
+                  <a:graphicData uri="http://schemas.microsoft.com/office/word/2010/wordprocessingShape">
+                    <wps:wsp>
+                      <wps:cNvSpPr txBox="1"/>
+                      <wps:spPr>
+                        <a:xfrm>
+                          <a:off x="0" y="0"/>
+                          <a:ext cx="5220335" cy="635"/>
+                        </a:xfrm>
+                        <a:prstGeom prst="rect">
+                          <a:avLst/>
+                        </a:prstGeom>
+                        <a:solidFill>
+                          <a:prstClr val="white"/>
+                        </a:solidFill>
+                        <a:ln>
+                          <a:noFill/>
+                        </a:ln>
+                      </wps:spPr>
+                      <wps:txbx>
+                        <w:txbxContent>
+                          <w:p>
+                            <w:pPr>
+                              <w:pStyle w:val="Beschriftung"/>
+                              <w:rPr>
+                                <w:sz w:val="24"/>
+                                <w:szCs w:val="24"/>
+                              </w:rPr>
+                            </w:pPr>
+                            <w:r>
+                              <w:t xml:space="preserve">Abbildung </w:t>
+                            </w:r>
+                            <w:r>
+                              <w:fldChar w:fldCharType="begin"/>
+                            </w:r>
+                            <w:r>
+                              <w:instrText xml:space="preserve"> SEQ Abbildung \* ARABIC </w:instrText>
+                            </w:r>
+                            <w:r>
+                              <w:fldChar w:fldCharType="separate"/>
+                            </w:r>
+                            <w:r>
+                              <w:rPr>
+                                <w:noProof/>
+                              </w:rPr>
+                              <w:t>2</w:t>
+                            </w:r>
+                            <w:r>
+                              <w:fldChar w:fldCharType="end"/>
+                            </w:r>
+                            <w:r>
+                              <w:t>: Der Dateiauswahl-Dialog zum Importieren der CSV- und XML-Dateien</w:t>
+                            </w:r>
+                          </w:p>
+                        </w:txbxContent>
+                      </wps:txbx>
+                      <wps:bodyPr rot="0" spcFirstLastPara="0" vertOverflow="overflow" horzOverflow="overflow" vert="horz" wrap="square" lIns="0" tIns="0" rIns="0" bIns="0" numCol="1" spcCol="0" rtlCol="0" fromWordArt="0" anchor="t" anchorCtr="0" forceAA="0" compatLnSpc="1">
+                        <a:prstTxWarp prst="textNoShape">
+                          <a:avLst/>
+                        </a:prstTxWarp>
+                        <a:spAutoFit/>
+                      </wps:bodyPr>
+                    </wps:wsp>
+                  </a:graphicData>
+                </a:graphic>
+              </wp:anchor>
+            </w:drawing>
+          </mc:Choice>
+          <mc:Fallback>
+            <w:pict>
+              <v:shape w14:anchorId="7C41E64E" id="Textfeld 36" o:spid="_x0000_s1058" type="#_x0000_t202" style="position:absolute;left:0;text-align:left;margin-left:48.8pt;margin-top:219.45pt;width:411.05pt;height:.05pt;z-index:251668480;visibility:visible;mso-wrap-style:square;mso-wrap-distance-left:9pt;mso-wrap-distance-top:0;mso-wrap-distance-right:9pt;mso-wrap-distance-bottom:0;mso-position-horizontal:absolute;mso-position-horizontal-relative:text;mso-position-vertical:absolute;mso-position-vertical-relative:text;v-text-anchor:top" o:gfxdata="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" stroked="f">
+                <v:textbox style="mso-fit-shape-to-text:t" inset="0,0,0,0">
+                  <w:txbxContent>
+                    <w:p>
+                      <w:pPr>
+                        <w:pStyle w:val="Beschriftung"/>
+                        <w:rPr>
+                          <w:sz w:val="24"/>
+                          <w:szCs w:val="24"/>
+                        </w:rPr>
+                      </w:pPr>
+                      <w:r>
+                        <w:t xml:space="preserve">Abbildung </w:t>
+                      </w:r>
+                      <w:r>
+                        <w:fldChar w:fldCharType="begin"/>
+                      </w:r>
+                      <w:r>
+                        <w:instrText xml:space="preserve"> SEQ Abbildung \* ARABIC </w:instrText>
+                      </w:r>
+                      <w:r>
+                        <w:fldChar w:fldCharType="separate"/>
+                      </w:r>
+                      <w:r>
+                        <w:rPr>
+                          <w:noProof/>
+                        </w:rPr>
+                        <w:t>2</w:t>
+                      </w:r>
+                      <w:r>
+                        <w:fldChar w:fldCharType="end"/>
+                      </w:r>
+                      <w:r>
+                        <w:t>: Der Dateiauswahl-Dialog zum Importieren der CSV- und XML-Dateien</w:t>
+                      </w:r>
+                    </w:p>
+                  </w:txbxContent>
+                </v:textbox>
+                <w10:wrap type="topAndBottom"/>
+              </v:shape>
+            </w:pict>
+          </mc:Fallback>
+        </mc:AlternateContent>
+      </w:r>
+      <w:r>
+        <w:drawing>
+          <wp:anchor distT="0" distB="0" distL="114300" distR="114300" simplePos="0" relativeHeight="251663360" behindDoc="0" locked="0" layoutInCell="1" allowOverlap="1" wp14:anchorId="217C6B4F" wp14:editId="65F60AEA">
+            <wp:simplePos x="0" y="0"/>
+            <wp:positionH relativeFrom="column">
+              <wp:posOffset>364933</wp:posOffset>
+            </wp:positionH>
+            <wp:positionV relativeFrom="paragraph">
+              <wp:posOffset>14605</wp:posOffset>
+            </wp:positionV>
+            <wp:extent cx="5220335" cy="2771775"/>
+            <wp:effectExtent l="0" t="0" r="0" b="9525"/>
+            <wp:wrapTopAndBottom/>
+            <wp:docPr id="33" name="Grafik 33"/>
+            <wp:cNvGraphicFramePr>
+              <a:graphicFrameLocks xmlns:a="http://schemas.openxmlformats.org/drawingml/2006/main" noChangeAspect="1"/>
+            </wp:cNvGraphicFramePr>
+            <a:graphic xmlns:a="http://schemas.openxmlformats.org/drawingml/2006/main">
+              <a:graphicData uri="http://schemas.openxmlformats.org/drawingml/2006/picture">
+                <pic:pic xmlns:pic="http://schemas.openxmlformats.org/drawingml/2006/picture">
+                  <pic:nvPicPr>
+                    <pic:cNvPr id="33" name="Grafik 33"/>
+                    <pic:cNvPicPr/>
+                  </pic:nvPicPr>
+                  <pic:blipFill>
+                    <a:blip r:embed="rId12">
+                      <a:extLst>
+                        <a:ext uri="{28A0092B-C50C-407E-A947-70E740481C1C}">
+                          <a14:useLocalDpi xmlns:a14="http://schemas.microsoft.com/office/drawing/2010/main" val="0"/>
+                        </a:ext>
+                      </a:extLst>
+                    </a:blip>
+                    <a:stretch>
+                      <a:fillRect/>
+                    </a:stretch>
+                  </pic:blipFill>
+                  <pic:spPr>
+                    <a:xfrm>
+                      <a:off x="0" y="0"/>
+                      <a:ext cx="5220335" cy="2771775"/>
+                    </a:xfrm>
+                    <a:prstGeom prst="rect">
+                      <a:avLst/>
+                    </a:prstGeom>
+                  </pic:spPr>
+                </pic:pic>
+              </a:graphicData>
+            </a:graphic>
+            <wp14:sizeRelH relativeFrom="margin">
+              <wp14:pctWidth>0</wp14:pctWidth>
+            </wp14:sizeRelH>
+            <wp14:sizeRelV relativeFrom="margin">
+              <wp14:pctHeight>0</wp14:pctHeight>
+            </wp14:sizeRelV>
+          </wp:anchor>
+        </w:drawing>
+      </w:r>
+      <w:r>
+        <w:t xml:space="preserve">Dieser Dialog wurde gezielt so konfiguriert, dass er eine Mehrfachauswahl an Dateien zulässt. </w:t>
+      </w:r>
+      <w:r>
+        <w:t>Außerdem wird standardmäßig das Verzeichnis mit den Beispieldateien geöffnet. Diese beiden Faktoren steigern die Effizienz beim Benutzen und Testen der Beispielanwendung.</w:t>
+      </w:r>
+    </w:p>
+    <w:p>
+      <w:pPr>
+        <w:ind w:left="432"/>
+      </w:pPr>
+      <w:r>
+        <w:rPr>
+          <w:noProof/>
+        </w:rPr>
+        <mc:AlternateContent>
+          <mc:Choice Requires="wps">
+            <w:drawing>
+              <wp:anchor distT="0" distB="0" distL="114300" distR="114300" simplePos="0" relativeHeight="251670528" behindDoc="0" locked="0" layoutInCell="1" allowOverlap="1" wp14:anchorId="1DC18CC2" wp14:editId="6F70D307">
+                <wp:simplePos x="0" y="0"/>
+                <wp:positionH relativeFrom="column">
+                  <wp:posOffset>269240</wp:posOffset>
+                </wp:positionH>
+                <wp:positionV relativeFrom="paragraph">
+                  <wp:posOffset>4119880</wp:posOffset>
+                </wp:positionV>
+                <wp:extent cx="2795905" cy="635"/>
+                <wp:effectExtent l="0" t="0" r="4445" b="0"/>
+                <wp:wrapSquare wrapText="bothSides"/>
+                <wp:docPr id="37" name="Textfeld 37"/>
+                <wp:cNvGraphicFramePr/>
+                <a:graphic xmlns:a="http://schemas.openxmlformats.org/drawingml/2006/main">
+                  <a:graphicData uri="http://schemas.microsoft.com/office/word/2010/wordprocessingShape">
+                    <wps:wsp>
+                      <wps:cNvSpPr txBox="1"/>
+                      <wps:spPr>
+                        <a:xfrm>
+                          <a:off x="0" y="0"/>
+                          <a:ext cx="2795905" cy="635"/>
+                        </a:xfrm>
+                        <a:prstGeom prst="rect">
+                          <a:avLst/>
+                        </a:prstGeom>
+                        <a:solidFill>
+                          <a:prstClr val="white"/>
+                        </a:solidFill>
+                        <a:ln>
+                          <a:noFill/>
+                        </a:ln>
+                      </wps:spPr>
+                      <wps:txbx>
+                        <w:txbxContent>
+                          <w:p>
+                            <w:pPr>
+                              <w:pStyle w:val="Beschriftung"/>
+                              <w:rPr>
+                                <w:sz w:val="24"/>
+                                <w:szCs w:val="24"/>
+                              </w:rPr>
+                            </w:pPr>
+                            <w:r>
+                              <w:t xml:space="preserve">Abbildung </w:t>
+                            </w:r>
+                            <w:r>
+                              <w:fldChar w:fldCharType="begin"/>
+                            </w:r>
+                            <w:r>
+                              <w:instrText xml:space="preserve"> SEQ Abbildung \* ARABIC </w:instrText>
+                            </w:r>
+                            <w:r>
+                              <w:fldChar w:fldCharType="separate"/>
+                            </w:r>
+                            <w:r>
+                              <w:rPr>
+                                <w:noProof/>
+                              </w:rPr>
+                              <w:t>3</w:t>
+                            </w:r>
+                            <w:r>
+                              <w:fldChar w:fldCharType="end"/>
+                            </w:r>
+                            <w:r>
+                              <w:t>: Ansicht der Beispielanwendung nach dem Importieren von zwei Dateien</w:t>
+                            </w:r>
+                          </w:p>
+                        </w:txbxContent>
+                      </wps:txbx>
+                      <wps:bodyPr rot="0" spcFirstLastPara="0" vertOverflow="overflow" horzOverflow="overflow" vert="horz" wrap="square" lIns="0" tIns="0" rIns="0" bIns="0" numCol="1" spcCol="0" rtlCol="0" fromWordArt="0" anchor="t" anchorCtr="0" forceAA="0" compatLnSpc="1">
+                        <a:prstTxWarp prst="textNoShape">
+                          <a:avLst/>
+                        </a:prstTxWarp>
+                        <a:spAutoFit/>
+                      </wps:bodyPr>
+                    </wps:wsp>
+                  </a:graphicData>
+                </a:graphic>
+                <wp14:sizeRelH relativeFrom="margin">
+                  <wp14:pctWidth>0</wp14:pctWidth>
+                </wp14:sizeRelH>
+              </wp:anchor>
+            </w:drawing>
+          </mc:Choice>
+          <mc:Fallback>
+            <w:pict>
+              <v:shape w14:anchorId="1DC18CC2" id="Textfeld 37" o:spid="_x0000_s1059" type="#_x0000_t202" style="position:absolute;left:0;text-align:left;margin-left:21.2pt;margin-top:324.4pt;width:220.15pt;height:.05pt;z-index:251670528;visibility:visible;mso-wrap-style:square;mso-width-percent:0;mso-wrap-distance-left:9pt;mso-wrap-distance-top:0;mso-wrap-distance-right:9pt;mso-wrap-distance-bottom:0;mso-position-horizontal:absolute;mso-position-horizontal-relative:text;mso-position-vertical:absolute;mso-position-vertical-relative:text;mso-width-percent:0;mso-width-relative:margin;v-text-anchor:top" o:gfxdata="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" stroked="f">
+                <v:textbox style="mso-fit-shape-to-text:t" inset="0,0,0,0">
+                  <w:txbxContent>
+                    <w:p>
+                      <w:pPr>
+                        <w:pStyle w:val="Beschriftung"/>
+                        <w:rPr>
+                          <w:sz w:val="24"/>
+                          <w:szCs w:val="24"/>
+                        </w:rPr>
+                      </w:pPr>
+                      <w:r>
+                        <w:t xml:space="preserve">Abbildung </w:t>
+                      </w:r>
+                      <w:r>
+                        <w:fldChar w:fldCharType="begin"/>
+                      </w:r>
+                      <w:r>
+                        <w:instrText xml:space="preserve"> SEQ Abbildung \* ARABIC </w:instrText>
+                      </w:r>
+                      <w:r>
+                        <w:fldChar w:fldCharType="separate"/>
+                      </w:r>
+                      <w:r>
+                        <w:rPr>
+                          <w:noProof/>
+                        </w:rPr>
+                        <w:t>3</w:t>
+                      </w:r>
+                      <w:r>
+                        <w:fldChar w:fldCharType="end"/>
+                      </w:r>
+                      <w:r>
+                        <w:t>: Ansicht der Beispielanwendung nach dem Importieren von zwei Dateien</w:t>
+                      </w:r>
+                    </w:p>
+                  </w:txbxContent>
+                </v:textbox>
+                <w10:wrap type="square"/>
+              </v:shape>
+            </w:pict>
+          </mc:Fallback>
+        </mc:AlternateContent>
+      </w:r>
+      <w:r>
+        <w:t>Nachdem mindestens eine Datei importiert wurde, erscheinen die restlichen Bedienelemente. Das Fenster teilt sich nun in vier Bereiche.</w:t>
+      </w:r>
+    </w:p>
+    <w:p>
+      <w:pPr>
+        <w:ind w:left="432"/>
+      </w:pPr>
+      <w:r>
+        <w:t xml:space="preserve">Erstens in den Knopf zum Importieren. Darauffolgend ein </w:t>
+      </w:r>
+      <w:r>
+        <w:t>Rahmen</w:t>
+      </w:r>
+      <w:r>
+        <w:t xml:space="preserve"> („Frame“) für jede importierte Datei. Drittens eine Tabelle, die als Vorschau für die zusammengefügten Dateien dienen soll. Und zuletzt </w:t>
+      </w:r>
+      <w:r>
+        <w:t>ein Knopf mit der Aufschrift „Export“</w:t>
+      </w:r>
+      <w:r>
+        <w:t>.</w:t>
+      </w:r>
+      <w:r>
+        <w:t xml:space="preserve"> Ein Klick auf diesen öffnet das Fenster zum Exportieren.</w:t>
+      </w:r>
+    </w:p>
+    <w:p>
+      <w:pPr>
+        <w:ind w:left="432"/>
+      </w:pPr>
+    </w:p>
+    <w:p>
+      <w:pPr>
+        <w:ind w:left="432"/>
+      </w:pPr>
+    </w:p>
+    <w:p>
+      <w:pPr>
+        <w:ind w:left="432"/>
+      </w:pPr>
+    </w:p>
+    <w:p>
+      <w:pPr>
+        <w:ind w:left="432"/>
+      </w:pPr>
+    </w:p>
+    <w:p>
+      <w:pPr>
+        <w:ind w:left="432"/>
+      </w:pPr>
+    </w:p>
+    <w:p>
+      <w:pPr>
+        <w:pStyle w:val="berschrift2"/>
+      </w:pPr>
+      <w:r>
+        <w:lastRenderedPageBreak/>
+        <w:t xml:space="preserve"> </w:t>
+      </w:r>
+      <w:bookmarkStart w:id="7" w:name="_Toc61353206"/>
+      <w:r>
+        <w:t>Ansicht der importierten Dateien</w:t>
+      </w:r>
+      <w:bookmarkEnd w:id="7"/>
+    </w:p>
+    <w:p>
+      <w:pPr>
+        <w:keepNext/>
+        <w:ind w:left="578"/>
+      </w:pPr>
+      <w:r>
+        <w:drawing>
+          <wp:anchor distT="0" distB="0" distL="114300" distR="114300" simplePos="0" relativeHeight="251672576" behindDoc="0" locked="0" layoutInCell="1" allowOverlap="1" wp14:anchorId="5B25DE56" wp14:editId="2FBB91F1">
+            <wp:simplePos x="0" y="0"/>
+            <wp:positionH relativeFrom="column">
+              <wp:posOffset>1061085</wp:posOffset>
+            </wp:positionH>
+            <wp:positionV relativeFrom="paragraph">
+              <wp:posOffset>969114</wp:posOffset>
+            </wp:positionV>
+            <wp:extent cx="4239217" cy="3353268"/>
+            <wp:effectExtent l="0" t="0" r="9525" b="0"/>
+            <wp:wrapTopAndBottom/>
+            <wp:docPr id="45" name="Grafik 45"/>
+            <wp:cNvGraphicFramePr>
+              <a:graphicFrameLocks xmlns:a="http://schemas.openxmlformats.org/drawingml/2006/main" noChangeAspect="1"/>
+            </wp:cNvGraphicFramePr>
+            <a:graphic xmlns:a="http://schemas.openxmlformats.org/drawingml/2006/main">
+              <a:graphicData uri="http://schemas.openxmlformats.org/drawingml/2006/picture">
+                <pic:pic xmlns:pic="http://schemas.openxmlformats.org/drawingml/2006/picture">
+                  <pic:nvPicPr>
+                    <pic:cNvPr id="1" name=""/>
+                    <pic:cNvPicPr/>
+                  </pic:nvPicPr>
+                  <pic:blipFill>
+                    <a:blip r:embed="rId13">
+                      <a:extLst>
+                        <a:ext uri="{28A0092B-C50C-407E-A947-70E740481C1C}">
+                          <a14:useLocalDpi xmlns:a14="http://schemas.microsoft.com/office/drawing/2010/main" val="0"/>
+                        </a:ext>
+                      </a:extLst>
+                    </a:blip>
+                    <a:stretch>
+                      <a:fillRect/>
+                    </a:stretch>
+                  </pic:blipFill>
+                  <pic:spPr>
+                    <a:xfrm>
+                      <a:off x="0" y="0"/>
+                      <a:ext cx="4239217" cy="3353268"/>
+                    </a:xfrm>
+                    <a:prstGeom prst="rect">
+                      <a:avLst/>
+                    </a:prstGeom>
+                  </pic:spPr>
+                </pic:pic>
+              </a:graphicData>
+            </a:graphic>
+          </wp:anchor>
+        </w:drawing>
+      </w:r>
+      <w:r>
+        <w:rPr>
+          <w:noProof/>
+        </w:rPr>
+        <mc:AlternateContent>
+          <mc:Choice Requires="wps">
+            <w:drawing>
+              <wp:anchor distT="0" distB="0" distL="114300" distR="114300" simplePos="0" relativeHeight="251674624" behindDoc="0" locked="0" layoutInCell="1" allowOverlap="1" wp14:anchorId="7914235E" wp14:editId="210D3F11">
+                <wp:simplePos x="0" y="0"/>
+                <wp:positionH relativeFrom="column">
+                  <wp:posOffset>846844</wp:posOffset>
+                </wp:positionH>
+                <wp:positionV relativeFrom="paragraph">
+                  <wp:posOffset>4317365</wp:posOffset>
+                </wp:positionV>
+                <wp:extent cx="4558030" cy="635"/>
+                <wp:effectExtent l="0" t="0" r="0" b="635"/>
+                <wp:wrapTopAndBottom/>
+                <wp:docPr id="49" name="Textfeld 49"/>
+                <wp:cNvGraphicFramePr/>
+                <a:graphic xmlns:a="http://schemas.openxmlformats.org/drawingml/2006/main">
+                  <a:graphicData uri="http://schemas.microsoft.com/office/word/2010/wordprocessingShape">
+                    <wps:wsp>
+                      <wps:cNvSpPr txBox="1"/>
+                      <wps:spPr>
+                        <a:xfrm>
+                          <a:off x="0" y="0"/>
+                          <a:ext cx="4558030" cy="635"/>
+                        </a:xfrm>
+                        <a:prstGeom prst="rect">
+                          <a:avLst/>
+                        </a:prstGeom>
+                        <a:solidFill>
+                          <a:prstClr val="white"/>
+                        </a:solidFill>
+                        <a:ln>
+                          <a:noFill/>
+                        </a:ln>
+                      </wps:spPr>
+                      <wps:txbx>
+                        <w:txbxContent>
+                          <w:p>
+                            <w:pPr>
+                              <w:pStyle w:val="Beschriftung"/>
+                              <w:rPr>
+                                <w:sz w:val="24"/>
+                                <w:szCs w:val="24"/>
+                              </w:rPr>
+                            </w:pPr>
+                            <w:r>
+                              <w:t xml:space="preserve">Abbildung </w:t>
+                            </w:r>
+                            <w:r>
+                              <w:fldChar w:fldCharType="begin"/>
+                            </w:r>
+                            <w:r>
+                              <w:instrText xml:space="preserve"> SEQ Abbildung \* ARABIC </w:instrText>
+                            </w:r>
+                            <w:r>
+                              <w:fldChar w:fldCharType="separate"/>
+                            </w:r>
+                            <w:r>
+                              <w:rPr>
+                                <w:noProof/>
+                              </w:rPr>
+                              <w:t>4</w:t>
+                            </w:r>
+                            <w:r>
+                              <w:fldChar w:fldCharType="end"/>
+                            </w:r>
+                            <w:r>
+                              <w:t>: Zwei importierte CSV-Dateien mit jeweils Parameter und Aktionen</w:t>
+                            </w:r>
+                          </w:p>
+                        </w:txbxContent>
+                      </wps:txbx>
+                      <wps:bodyPr rot="0" spcFirstLastPara="0" vertOverflow="overflow" horzOverflow="overflow" vert="horz" wrap="square" lIns="0" tIns="0" rIns="0" bIns="0" numCol="1" spcCol="0" rtlCol="0" fromWordArt="0" anchor="t" anchorCtr="0" forceAA="0" compatLnSpc="1">
+                        <a:prstTxWarp prst="textNoShape">
+                          <a:avLst/>
+                        </a:prstTxWarp>
+                        <a:spAutoFit/>
+                      </wps:bodyPr>
+                    </wps:wsp>
+                  </a:graphicData>
+                </a:graphic>
+                <wp14:sizeRelH relativeFrom="margin">
+                  <wp14:pctWidth>0</wp14:pctWidth>
+                </wp14:sizeRelH>
+              </wp:anchor>
+            </w:drawing>
+          </mc:Choice>
+          <mc:Fallback>
+            <w:pict>
+              <v:shape w14:anchorId="7914235E" id="Textfeld 49" o:spid="_x0000_s1060" type="#_x0000_t202" style="position:absolute;left:0;text-align:left;margin-left:66.7pt;margin-top:339.95pt;width:358.9pt;height:.05pt;z-index:251674624;visibility:visible;mso-wrap-style:square;mso-width-percent:0;mso-wrap-distance-left:9pt;mso-wrap-distance-top:0;mso-wrap-distance-right:9pt;mso-wrap-distance-bottom:0;mso-position-horizontal:absolute;mso-position-horizontal-relative:text;mso-position-vertical:absolute;mso-position-vertical-relative:text;mso-width-percent:0;mso-width-relative:margin;v-text-anchor:top" o:gfxdata="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" stroked="f">
+                <v:textbox style="mso-fit-shape-to-text:t" inset="0,0,0,0">
+                  <w:txbxContent>
+                    <w:p>
+                      <w:pPr>
+                        <w:pStyle w:val="Beschriftung"/>
+                        <w:rPr>
+                          <w:sz w:val="24"/>
+                          <w:szCs w:val="24"/>
+                        </w:rPr>
+                      </w:pPr>
+                      <w:r>
+                        <w:t xml:space="preserve">Abbildung </w:t>
+                      </w:r>
+                      <w:r>
+                        <w:fldChar w:fldCharType="begin"/>
+                      </w:r>
+                      <w:r>
+                        <w:instrText xml:space="preserve"> SEQ Abbildung \* ARABIC </w:instrText>
+                      </w:r>
+                      <w:r>
+                        <w:fldChar w:fldCharType="separate"/>
+                      </w:r>
+                      <w:r>
+                        <w:rPr>
+                          <w:noProof/>
+                        </w:rPr>
+                        <w:t>4</w:t>
+                      </w:r>
+                      <w:r>
+                        <w:fldChar w:fldCharType="end"/>
+                      </w:r>
+                      <w:r>
+                        <w:t>: Zwei importierte CSV-Dateien mit jeweils Parameter und Aktionen</w:t>
+                      </w:r>
+                    </w:p>
+                  </w:txbxContent>
+                </v:textbox>
+                <w10:wrap type="topAndBottom"/>
+              </v:shape>
+            </w:pict>
+          </mc:Fallback>
+        </mc:AlternateContent>
+      </w:r>
+      <w:r>
+        <w:t xml:space="preserve">In diesem Teil der Anwendung erhält jede importierte Datei einen Bereich abgegrenzt durch einen </w:t>
+      </w:r>
+      <w:r>
+        <w:t>Rahmen</w:t>
+      </w:r>
+      <w:r>
+        <w:t xml:space="preserve"> („Frame“), in dem ihre zugehörigen Parameter angepasst oder zurückgesetzt werden können. Außerdem steht ein Knopf zum Entfernen dieses Imports bereit.</w:t>
+      </w:r>
+    </w:p>
+    <w:p>
+      <w:pPr>
+        <w:keepNext/>
+        <w:ind w:left="578"/>
+      </w:pPr>
+      <w:r>
+        <w:rPr>
+          <w:noProof/>
+        </w:rPr>
+        <mc:AlternateContent>
+          <mc:Choice Requires="wps">
+            <w:drawing>
+              <wp:anchor distT="0" distB="0" distL="114300" distR="114300" simplePos="0" relativeHeight="251676672" behindDoc="0" locked="0" layoutInCell="1" allowOverlap="1" wp14:anchorId="298C7400" wp14:editId="438960C3">
+                <wp:simplePos x="0" y="0"/>
+                <wp:positionH relativeFrom="column">
+                  <wp:posOffset>1170646</wp:posOffset>
+                </wp:positionH>
+                <wp:positionV relativeFrom="paragraph">
+                  <wp:posOffset>6448273</wp:posOffset>
+                </wp:positionV>
+                <wp:extent cx="4229100" cy="635"/>
+                <wp:effectExtent l="0" t="0" r="0" b="0"/>
+                <wp:wrapTopAndBottom/>
+                <wp:docPr id="50" name="Textfeld 50"/>
+                <wp:cNvGraphicFramePr/>
+                <a:graphic xmlns:a="http://schemas.openxmlformats.org/drawingml/2006/main">
+                  <a:graphicData uri="http://schemas.microsoft.com/office/word/2010/wordprocessingShape">
+                    <wps:wsp>
+                      <wps:cNvSpPr txBox="1"/>
+                      <wps:spPr>
+                        <a:xfrm>
+                          <a:off x="0" y="0"/>
+                          <a:ext cx="4229100" cy="635"/>
+                        </a:xfrm>
+                        <a:prstGeom prst="rect">
+                          <a:avLst/>
+                        </a:prstGeom>
+                        <a:solidFill>
+                          <a:prstClr val="white"/>
+                        </a:solidFill>
+                        <a:ln>
+                          <a:noFill/>
+                        </a:ln>
+                      </wps:spPr>
+                      <wps:txbx>
+                        <w:txbxContent>
+                          <w:p>
+                            <w:pPr>
+                              <w:pStyle w:val="Beschriftung"/>
+                              <w:rPr>
+                                <w:sz w:val="24"/>
+                                <w:szCs w:val="24"/>
+                              </w:rPr>
+                            </w:pPr>
+                            <w:r>
+                              <w:t xml:space="preserve">Abbildung </w:t>
+                            </w:r>
+                            <w:r>
+                              <w:fldChar w:fldCharType="begin"/>
+                            </w:r>
+                            <w:r>
+                              <w:instrText xml:space="preserve"> SEQ Abbildung \* ARABIC </w:instrText>
+                            </w:r>
+                            <w:r>
+                              <w:fldChar w:fldCharType="separate"/>
+                            </w:r>
+                            <w:r>
+                              <w:rPr>
+                                <w:noProof/>
+                              </w:rPr>
+                              <w:t>5</w:t>
+                            </w:r>
+                            <w:r>
+                              <w:fldChar w:fldCharType="end"/>
+                            </w:r>
+                            <w:r>
+                              <w:t>: Importierte XML-Datei mit ausgewählter XSL-Datei</w:t>
+                            </w:r>
+                          </w:p>
+                        </w:txbxContent>
+                      </wps:txbx>
+                      <wps:bodyPr rot="0" spcFirstLastPara="0" vertOverflow="overflow" horzOverflow="overflow" vert="horz" wrap="square" lIns="0" tIns="0" rIns="0" bIns="0" numCol="1" spcCol="0" rtlCol="0" fromWordArt="0" anchor="t" anchorCtr="0" forceAA="0" compatLnSpc="1">
+                        <a:prstTxWarp prst="textNoShape">
+                          <a:avLst/>
+                        </a:prstTxWarp>
+                        <a:spAutoFit/>
+                      </wps:bodyPr>
+                    </wps:wsp>
+                  </a:graphicData>
+                </a:graphic>
+              </wp:anchor>
+            </w:drawing>
+          </mc:Choice>
+          <mc:Fallback>
+            <w:pict>
+              <v:shape w14:anchorId="298C7400" id="Textfeld 50" o:spid="_x0000_s1061" type="#_x0000_t202" style="position:absolute;left:0;text-align:left;margin-left:92.2pt;margin-top:507.75pt;width:333pt;height:.05pt;z-index:251676672;visibility:visible;mso-wrap-style:square;mso-wrap-distance-left:9pt;mso-wrap-distance-top:0;mso-wrap-distance-right:9pt;mso-wrap-distance-bottom:0;mso-position-horizontal:absolute;mso-position-horizontal-relative:text;mso-position-vertical:absolute;mso-position-vertical-relative:text;v-text-anchor:top" o:gfxdata="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" stroked="f">
+                <v:textbox style="mso-fit-shape-to-text:t" inset="0,0,0,0">
+                  <w:txbxContent>
+                    <w:p>
+                      <w:pPr>
+                        <w:pStyle w:val="Beschriftung"/>
+                        <w:rPr>
+                          <w:sz w:val="24"/>
+                          <w:szCs w:val="24"/>
+                        </w:rPr>
+                      </w:pPr>
+                      <w:r>
+                        <w:t xml:space="preserve">Abbildung </w:t>
+                      </w:r>
+                      <w:r>
+                        <w:fldChar w:fldCharType="begin"/>
+                      </w:r>
+                      <w:r>
+                        <w:instrText xml:space="preserve"> SEQ Abbildung \* ARABIC </w:instrText>
+                      </w:r>
+                      <w:r>
+                        <w:fldChar w:fldCharType="separate"/>
+                      </w:r>
+                      <w:r>
+                        <w:rPr>
+                          <w:noProof/>
+                        </w:rPr>
+                        <w:t>5</w:t>
+                      </w:r>
+                      <w:r>
+                        <w:fldChar w:fldCharType="end"/>
+                      </w:r>
+                      <w:r>
+                        <w:t>: Importierte XML-Datei mit ausgewählter XSL-Datei</w:t>
+                      </w:r>
+                    </w:p>
+                  </w:txbxContent>
+                </v:textbox>
+                <w10:wrap type="topAndBottom"/>
+              </v:shape>
+            </w:pict>
+          </mc:Fallback>
+        </mc:AlternateContent>
+      </w:r>
+      <w:r>
+        <w:drawing>
+          <wp:anchor distT="0" distB="0" distL="114300" distR="114300" simplePos="0" relativeHeight="251671552" behindDoc="0" locked="0" layoutInCell="1" allowOverlap="1" wp14:anchorId="171A57BF" wp14:editId="4A7A9964">
+            <wp:simplePos x="0" y="0"/>
+            <wp:positionH relativeFrom="column">
+              <wp:posOffset>982004</wp:posOffset>
+            </wp:positionH>
+            <wp:positionV relativeFrom="paragraph">
+              <wp:posOffset>5331583</wp:posOffset>
+            </wp:positionV>
+            <wp:extent cx="4229100" cy="1047750"/>
+            <wp:effectExtent l="0" t="0" r="0" b="0"/>
+            <wp:wrapTopAndBottom/>
+            <wp:docPr id="48" name="Grafik 48"/>
+            <wp:cNvGraphicFramePr>
+              <a:graphicFrameLocks xmlns:a="http://schemas.openxmlformats.org/drawingml/2006/main" noChangeAspect="1"/>
+            </wp:cNvGraphicFramePr>
+            <a:graphic xmlns:a="http://schemas.openxmlformats.org/drawingml/2006/main">
+              <a:graphicData uri="http://schemas.openxmlformats.org/drawingml/2006/picture">
+                <pic:pic xmlns:pic="http://schemas.openxmlformats.org/drawingml/2006/picture">
+                  <pic:nvPicPr>
+                    <pic:cNvPr id="1" name=""/>
+                    <pic:cNvPicPr/>
+                  </pic:nvPicPr>
+                  <pic:blipFill>
+                    <a:blip r:embed="rId14">
+                      <a:extLst>
+                        <a:ext uri="{28A0092B-C50C-407E-A947-70E740481C1C}">
+                          <a14:useLocalDpi xmlns:a14="http://schemas.microsoft.com/office/drawing/2010/main" val="0"/>
+                        </a:ext>
+                      </a:extLst>
+                    </a:blip>
+                    <a:stretch>
+                      <a:fillRect/>
+                    </a:stretch>
+                  </pic:blipFill>
+                  <pic:spPr>
+                    <a:xfrm>
+                      <a:off x="0" y="0"/>
+                      <a:ext cx="4229100" cy="1047750"/>
+                    </a:xfrm>
+                    <a:prstGeom prst="rect">
+                      <a:avLst/>
+                    </a:prstGeom>
+                  </pic:spPr>
+                </pic:pic>
+              </a:graphicData>
+            </a:graphic>
+          </wp:anchor>
+        </w:drawing>
+      </w:r>
+      <w:r>
+        <w:t>Der Frame für eine importierte CSV-Datei ermöglicht die Anpassung der Dateikodierung, des Trenn- und Quotierungszeichens und ob die Datei eine Kopfzeile besitzt. Diese Werte werden benutzt, um die Datei zu importieren und werden in den meisten Fällen automatisch richtig detektiert bevor der Nutzer eine Eingabe machen muss. Mit dem „</w:t>
+      </w:r>
+      <w:proofErr w:type="spellStart"/>
+      <w:r>
+        <w:t>Reset</w:t>
+      </w:r>
+      <w:proofErr w:type="spellEnd"/>
+      <w:r>
+        <w:t xml:space="preserve"> </w:t>
+      </w:r>
+      <w:proofErr w:type="spellStart"/>
+      <w:r>
+        <w:t>Dialect</w:t>
+      </w:r>
+      <w:proofErr w:type="spellEnd"/>
+      <w:r>
+        <w:t>“-Knopf werden die Änderungen des Benutzers verworfen und die Werte abermals aus der Datei detektiert.</w:t>
+      </w:r>
+      <w:r>
+        <w:rPr>
+          <w:noProof/>
+        </w:rPr>
+        <w:t xml:space="preserve"> </w:t>
+      </w:r>
+    </w:p>
+    <w:p>
+      <w:pPr>
+        <w:keepNext/>
+        <w:ind w:left="578"/>
+      </w:pPr>
+      <w:r>
+        <w:t xml:space="preserve">Im Frame einer importierten XML-Datei steht zusätzlich zu dem Entfernen-Knopf nur ein Knopf zum Auswählen einer </w:t>
+      </w:r>
+      <w:proofErr w:type="spellStart"/>
+      <w:r>
+        <w:t>XSl</w:t>
+      </w:r>
+      <w:proofErr w:type="spellEnd"/>
+      <w:r>
+        <w:t xml:space="preserve">-Datei bereit. </w:t>
+      </w:r>
+      <w:r>
+        <w:lastRenderedPageBreak/>
+        <w:t xml:space="preserve">Diese wird benutzt, um den Inhalt der XML-Datei in das CSV-Format </w:t>
+      </w:r>
+      <w:r>
+        <w:rPr>
+          <w:noProof/>
+        </w:rPr>
+        <mc:AlternateContent>
+          <mc:Choice Requires="wps">
+            <w:drawing>
+              <wp:anchor distT="0" distB="0" distL="114300" distR="114300" simplePos="0" relativeHeight="251679744" behindDoc="0" locked="0" layoutInCell="1" allowOverlap="1" wp14:anchorId="40DA775E" wp14:editId="696EFD03">
+                <wp:simplePos x="0" y="0"/>
+                <wp:positionH relativeFrom="column">
+                  <wp:posOffset>1037590</wp:posOffset>
+                </wp:positionH>
+                <wp:positionV relativeFrom="paragraph">
+                  <wp:posOffset>2169160</wp:posOffset>
+                </wp:positionV>
+                <wp:extent cx="4143375" cy="635"/>
+                <wp:effectExtent l="0" t="0" r="0" b="0"/>
+                <wp:wrapTopAndBottom/>
+                <wp:docPr id="52" name="Textfeld 52"/>
+                <wp:cNvGraphicFramePr/>
+                <a:graphic xmlns:a="http://schemas.openxmlformats.org/drawingml/2006/main">
+                  <a:graphicData uri="http://schemas.microsoft.com/office/word/2010/wordprocessingShape">
+                    <wps:wsp>
+                      <wps:cNvSpPr txBox="1"/>
+                      <wps:spPr>
+                        <a:xfrm>
+                          <a:off x="0" y="0"/>
+                          <a:ext cx="4143375" cy="635"/>
+                        </a:xfrm>
+                        <a:prstGeom prst="rect">
+                          <a:avLst/>
+                        </a:prstGeom>
+                        <a:solidFill>
+                          <a:prstClr val="white"/>
+                        </a:solidFill>
+                        <a:ln>
+                          <a:noFill/>
+                        </a:ln>
+                      </wps:spPr>
+                      <wps:txbx>
+                        <w:txbxContent>
+                          <w:p>
+                            <w:pPr>
+                              <w:pStyle w:val="Beschriftung"/>
+                              <w:rPr>
+                                <w:sz w:val="24"/>
+                                <w:szCs w:val="24"/>
+                              </w:rPr>
+                            </w:pPr>
+                            <w:r>
+                              <w:t xml:space="preserve">Abbildung </w:t>
+                            </w:r>
+                            <w:r>
+                              <w:fldChar w:fldCharType="begin"/>
+                            </w:r>
+                            <w:r>
+                              <w:instrText xml:space="preserve"> SEQ Abbildung \* ARABIC </w:instrText>
+                            </w:r>
+                            <w:r>
+                              <w:fldChar w:fldCharType="separate"/>
+                            </w:r>
+                            <w:r>
+                              <w:rPr>
+                                <w:noProof/>
+                              </w:rPr>
+                              <w:t>6</w:t>
+                            </w:r>
+                            <w:r>
+                              <w:fldChar w:fldCharType="end"/>
+                            </w:r>
+                            <w:r>
+                              <w:t>: Fehlermeldung bei falscher Angabe der Dateikodierung</w:t>
+                            </w:r>
+                          </w:p>
+                        </w:txbxContent>
+                      </wps:txbx>
+                      <wps:bodyPr rot="0" spcFirstLastPara="0" vertOverflow="overflow" horzOverflow="overflow" vert="horz" wrap="square" lIns="0" tIns="0" rIns="0" bIns="0" numCol="1" spcCol="0" rtlCol="0" fromWordArt="0" anchor="t" anchorCtr="0" forceAA="0" compatLnSpc="1">
+                        <a:prstTxWarp prst="textNoShape">
+                          <a:avLst/>
+                        </a:prstTxWarp>
+                        <a:spAutoFit/>
+                      </wps:bodyPr>
+                    </wps:wsp>
+                  </a:graphicData>
+                </a:graphic>
+              </wp:anchor>
+            </w:drawing>
+          </mc:Choice>
+          <mc:Fallback>
+            <w:pict>
+              <v:shape w14:anchorId="40DA775E" id="Textfeld 52" o:spid="_x0000_s1062" type="#_x0000_t202" style="position:absolute;left:0;text-align:left;margin-left:81.7pt;margin-top:170.8pt;width:326.25pt;height:.05pt;z-index:251679744;visibility:visible;mso-wrap-style:square;mso-wrap-distance-left:9pt;mso-wrap-distance-top:0;mso-wrap-distance-right:9pt;mso-wrap-distance-bottom:0;mso-position-horizontal:absolute;mso-position-horizontal-relative:text;mso-position-vertical:absolute;mso-position-vertical-relative:text;v-text-anchor:top" o:gfxdata="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" stroked="f">
+                <v:textbox style="mso-fit-shape-to-text:t" inset="0,0,0,0">
+                  <w:txbxContent>
+                    <w:p>
+                      <w:pPr>
+                        <w:pStyle w:val="Beschriftung"/>
+                        <w:rPr>
+                          <w:sz w:val="24"/>
+                          <w:szCs w:val="24"/>
+                        </w:rPr>
+                      </w:pPr>
+                      <w:r>
+                        <w:t xml:space="preserve">Abbildung </w:t>
+                      </w:r>
+                      <w:r>
+                        <w:fldChar w:fldCharType="begin"/>
+                      </w:r>
+                      <w:r>
+                        <w:instrText xml:space="preserve"> SEQ Abbildung \* ARABIC </w:instrText>
+                      </w:r>
+                      <w:r>
+                        <w:fldChar w:fldCharType="separate"/>
+                      </w:r>
+                      <w:r>
+                        <w:rPr>
+                          <w:noProof/>
+                        </w:rPr>
+                        <w:t>6</w:t>
+                      </w:r>
+                      <w:r>
+                        <w:fldChar w:fldCharType="end"/>
+                      </w:r>
+                      <w:r>
+                        <w:t>: Fehlermeldung bei falscher Angabe der Dateikodierung</w:t>
+                      </w:r>
+                    </w:p>
+                  </w:txbxContent>
+                </v:textbox>
+                <w10:wrap type="topAndBottom"/>
+              </v:shape>
+            </w:pict>
+          </mc:Fallback>
+        </mc:AlternateContent>
+      </w:r>
+      <w:r>
+        <w:drawing>
+          <wp:anchor distT="0" distB="0" distL="114300" distR="114300" simplePos="0" relativeHeight="251677696" behindDoc="0" locked="0" layoutInCell="1" allowOverlap="1" wp14:anchorId="72738E71" wp14:editId="2ED977D6">
+            <wp:simplePos x="0" y="0"/>
+            <wp:positionH relativeFrom="column">
+              <wp:posOffset>1037770</wp:posOffset>
+            </wp:positionH>
+            <wp:positionV relativeFrom="paragraph">
+              <wp:posOffset>464412</wp:posOffset>
+            </wp:positionV>
+            <wp:extent cx="4143375" cy="1647825"/>
+            <wp:effectExtent l="0" t="0" r="9525" b="9525"/>
+            <wp:wrapTopAndBottom/>
+            <wp:docPr id="51" name="Grafik 51"/>
+            <wp:cNvGraphicFramePr>
+              <a:graphicFrameLocks xmlns:a="http://schemas.openxmlformats.org/drawingml/2006/main" noChangeAspect="1"/>
+            </wp:cNvGraphicFramePr>
+            <a:graphic xmlns:a="http://schemas.openxmlformats.org/drawingml/2006/main">
+              <a:graphicData uri="http://schemas.openxmlformats.org/drawingml/2006/picture">
+                <pic:pic xmlns:pic="http://schemas.openxmlformats.org/drawingml/2006/picture">
+                  <pic:nvPicPr>
+                    <pic:cNvPr id="1" name=""/>
+                    <pic:cNvPicPr/>
+                  </pic:nvPicPr>
+                  <pic:blipFill>
+                    <a:blip r:embed="rId15">
+                      <a:extLst>
+                        <a:ext uri="{28A0092B-C50C-407E-A947-70E740481C1C}">
+                          <a14:useLocalDpi xmlns:a14="http://schemas.microsoft.com/office/drawing/2010/main" val="0"/>
+                        </a:ext>
+                      </a:extLst>
+                    </a:blip>
+                    <a:stretch>
+                      <a:fillRect/>
+                    </a:stretch>
+                  </pic:blipFill>
+                  <pic:spPr>
+                    <a:xfrm>
+                      <a:off x="0" y="0"/>
+                      <a:ext cx="4143375" cy="1647825"/>
+                    </a:xfrm>
+                    <a:prstGeom prst="rect">
+                      <a:avLst/>
+                    </a:prstGeom>
+                  </pic:spPr>
+                </pic:pic>
+              </a:graphicData>
+            </a:graphic>
+          </wp:anchor>
+        </w:drawing>
+      </w:r>
+      <w:r>
+        <w:t>zu überführen</w:t>
+      </w:r>
+      <w:r>
+        <w:t>.</w:t>
+      </w:r>
+      <w:r>
+        <w:rPr>
+          <w:noProof/>
+        </w:rPr>
+        <w:t xml:space="preserve"> </w:t>
+      </w:r>
+    </w:p>
+    <w:p>
+      <w:pPr>
+        <w:keepNext/>
+        <w:ind w:left="578"/>
+      </w:pPr>
+      <w:r>
+        <w:t xml:space="preserve">Wenn </w:t>
+      </w:r>
+      <w:r>
+        <w:t>beim Importieren einer Datei ein Fehler auftritt oder die Parameter ungültig sind, wird ein Fehler in dem Frame ausgegeben.</w:t>
+      </w:r>
+    </w:p>
+    <w:p>
+      <w:pPr>
+        <w:pStyle w:val="berschrift2"/>
+      </w:pPr>
+      <w:bookmarkStart w:id="8" w:name="_Toc61353207"/>
+      <w:r>
+        <w:t>Vorschau-Tabelle</w:t>
+      </w:r>
+      <w:bookmarkEnd w:id="8"/>
+    </w:p>
+    <w:p>
+      <w:pPr>
+        <w:pStyle w:val="berschrift2"/>
+      </w:pPr>
+      <w:r>
+        <w:t xml:space="preserve"> </w:t>
+      </w:r>
+      <w:bookmarkStart w:id="9" w:name="_Toc61353208"/>
+      <w:r>
+        <w:t>Fenster zum Exportieren</w:t>
+      </w:r>
+      <w:bookmarkEnd w:id="9"/>
     </w:p>
     <w:p>
       <w:pPr>
         <w:pStyle w:val="berschrift1"/>
       </w:pPr>
-      <w:bookmarkStart w:id="6" w:name="_Toc61268036"/>
+      <w:bookmarkStart w:id="10" w:name="_Toc61353209"/>
       <w:r>
         <w:t>Programmierschnittstellen</w:t>
       </w:r>
-      <w:bookmarkEnd w:id="6"/>
+      <w:bookmarkEnd w:id="10"/>
     </w:p>
     <w:sectPr>
-      <w:footerReference w:type="default" r:id="rId10"/>
+      <w:footerReference w:type="default" r:id="rId16"/>
       <w:pgSz w:w="11906" w:h="16838"/>
       <w:pgMar w:top="1417" w:right="1417" w:bottom="1134" w:left="1417" w:header="708" w:footer="708" w:gutter="0"/>
       <w:pgNumType w:start="1"/>
@@ -5350,6 +7023,7 @@
         <w:dataBinding w:prefixMappings="xmlns:ns0='http://purl.org/dc/elements/1.1/' xmlns:ns1='http://schemas.openxmlformats.org/package/2006/metadata/core-properties' " w:xpath="/ns1:coreProperties[1]/ns0:title[1]" w:storeItemID="{6C3C8BC8-F283-45AE-878A-BAB7291924A1}"/>
         <w:text/>
       </w:sdtPr>
+      <w:sdtEndPr/>
       <w:sdtContent>
         <w:r>
           <w:t xml:space="preserve">CSV File </w:t>
@@ -6155,6 +7829,7 @@
   <w:style w:type="character" w:default="1" w:styleId="Absatz-Standardschriftart">
     <w:name w:val="Default Paragraph Font"/>
     <w:uiPriority w:val="1"/>
+    <w:semiHidden/>
     <w:unhideWhenUsed/>
   </w:style>
   <w:style w:type="table" w:default="1" w:styleId="NormaleTabelle">
@@ -6539,6 +8214,25 @@
       <w:shd w:val="clear" w:color="auto" w:fill="E1DFDD"/>
     </w:rPr>
   </w:style>
+  <w:style w:type="paragraph" w:styleId="Beschriftung">
+    <w:name w:val="caption"/>
+    <w:basedOn w:val="Standard"/>
+    <w:next w:val="Standard"/>
+    <w:uiPriority w:val="35"/>
+    <w:unhideWhenUsed/>
+    <w:qFormat/>
+    <w:rsid w:val="00E442DF"/>
+    <w:pPr>
+      <w:spacing w:after="200" w:line="240" w:lineRule="auto"/>
+    </w:pPr>
+    <w:rPr>
+      <w:i/>
+      <w:iCs/>
+      <w:color w:val="44546A" w:themeColor="text2"/>
+      <w:sz w:val="18"/>
+      <w:szCs w:val="18"/>
+    </w:rPr>
+  </w:style>
 </w:styles>
 </file>
 
@@ -6577,19 +8271,19 @@
 
 <file path=word/glossary/fontTable.xml><?xml version="1.0" encoding="utf-8"?>
 <w:fonts xmlns:mc="http://schemas.openxmlformats.org/markup-compatibility/2006" xmlns:r="http://schemas.openxmlformats.org/officeDocument/2006/relationships" xmlns:w="http://schemas.openxmlformats.org/wordprocessingml/2006/main" xmlns:w14="http://schemas.microsoft.com/office/word/2010/wordml" xmlns:w15="http://schemas.microsoft.com/office/word/2012/wordml" xmlns:w16cex="http://schemas.microsoft.com/office/word/2018/wordml/cex" xmlns:w16cid="http://schemas.microsoft.com/office/word/2016/wordml/cid" xmlns:w16="http://schemas.microsoft.com/office/word/2018/wordml" xmlns:w16se="http://schemas.microsoft.com/office/word/2015/wordml/symex" mc:Ignorable="w14 w15 w16se w16cid w16 w16cex">
+  <w:font w:name="Calibri">
+    <w:panose1 w:val="020F0502020204030204"/>
+    <w:charset w:val="00"/>
+    <w:family w:val="swiss"/>
+    <w:pitch w:val="variable"/>
+    <w:sig w:usb0="E4002EFF" w:usb1="C000247B" w:usb2="00000009" w:usb3="00000000" w:csb0="000001FF" w:csb1="00000000"/>
+  </w:font>
   <w:font w:name="Times New Roman">
     <w:panose1 w:val="02020603050405020304"/>
     <w:charset w:val="00"/>
     <w:family w:val="roman"/>
     <w:pitch w:val="variable"/>
-    <w:sig w:usb0="E0002AFF" w:usb1="C0007843" w:usb2="00000009" w:usb3="00000000" w:csb0="000001FF" w:csb1="00000000"/>
-  </w:font>
-  <w:font w:name="Calibri">
-    <w:panose1 w:val="020F0502020204030204"/>
-    <w:charset w:val="00"/>
-    <w:family w:val="swiss"/>
-    <w:pitch w:val="variable"/>
-    <w:sig w:usb0="E0002AFF" w:usb1="4000ACFF" w:usb2="00000001" w:usb3="00000000" w:csb0="000001FF" w:csb1="00000000"/>
+    <w:sig w:usb0="E0002EFF" w:usb1="C000785B" w:usb2="00000009" w:usb3="00000000" w:csb0="000001FF" w:csb1="00000000"/>
   </w:font>
   <w:font w:name="Verdana">
     <w:panose1 w:val="020B0604030504040204"/>
@@ -6603,7 +8297,7 @@
     <w:charset w:val="00"/>
     <w:family w:val="swiss"/>
     <w:pitch w:val="variable"/>
-    <w:sig w:usb0="A0002AEF" w:usb1="4000207B" w:usb2="00000000" w:usb3="00000000" w:csb0="000001FF" w:csb1="00000000"/>
+    <w:sig w:usb0="E4002EFF" w:usb1="C000247B" w:usb2="00000009" w:usb3="00000000" w:csb0="000001FF" w:csb1="00000000"/>
   </w:font>
 </w:fonts>
 </file>
@@ -6625,7 +8319,10 @@
   </w:compat>
   <w:rsids>
     <w:rsidRoot w:val="00E57241"/>
-    <w:rsid w:val="00772A94"/>
+    <w:rsid w:val="00014187"/>
+    <w:rsid w:val="003823A3"/>
+    <w:rsid w:val="003A2C0B"/>
+    <w:rsid w:val="00AE5552"/>
     <w:rsid w:val="00E57241"/>
   </w:rsids>
   <m:mathPr>
@@ -7075,18 +8772,6 @@
     <w:semiHidden/>
     <w:unhideWhenUsed/>
   </w:style>
-  <w:style w:type="paragraph" w:customStyle="1" w:styleId="8953660654DE421EAB10D5B1CE1A6E11">
-    <w:name w:val="8953660654DE421EAB10D5B1CE1A6E11"/>
-    <w:rsid w:val="00E57241"/>
-  </w:style>
-  <w:style w:type="paragraph" w:customStyle="1" w:styleId="1C82BB2CE616457183485EE979409C02">
-    <w:name w:val="1C82BB2CE616457183485EE979409C02"/>
-    <w:rsid w:val="00E57241"/>
-  </w:style>
-  <w:style w:type="paragraph" w:customStyle="1" w:styleId="764F5E96A5E545FFB003ECCC0B41ABB7">
-    <w:name w:val="764F5E96A5E545FFB003ECCC0B41ABB7"/>
-    <w:rsid w:val="00E57241"/>
-  </w:style>
   <w:style w:type="character" w:styleId="Platzhaltertext">
     <w:name w:val="Placeholder Text"/>
     <w:basedOn w:val="Absatz-Standardschriftart"/>

</xml_diff>

<commit_message>
uml diagramm erstellt und dokumentation inhaltlich abgeschlossen
</commit_message>
<xml_diff>
--- a/Dokumentation.docx
+++ b/Dokumentation.docx
@@ -5581,24 +5581,14 @@
                             <w:r>
                               <w:t xml:space="preserve">Abbildung </w:t>
                             </w:r>
-                            <w:r>
-                              <w:fldChar w:fldCharType="begin"/>
-                            </w:r>
-                            <w:r>
-                              <w:instrText xml:space="preserve"> SEQ Abbildung \* ARABIC </w:instrText>
-                            </w:r>
-                            <w:r>
-                              <w:fldChar w:fldCharType="separate"/>
-                            </w:r>
-                            <w:r>
-                              <w:rPr>
-                                <w:noProof/>
-                              </w:rPr>
-                              <w:t>1</w:t>
-                            </w:r>
-                            <w:r>
-                              <w:fldChar w:fldCharType="end"/>
-                            </w:r>
+                            <w:fldSimple w:instr=" SEQ Abbildung \* ARABIC ">
+                              <w:r>
+                                <w:rPr>
+                                  <w:noProof/>
+                                </w:rPr>
+                                <w:t>1</w:t>
+                              </w:r>
+                            </w:fldSimple>
                             <w:r>
                               <w:t>: Die Beispielanwendung direkt nach dem Starten</w:t>
                             </w:r>
@@ -5633,24 +5623,14 @@
                       <w:r>
                         <w:t xml:space="preserve">Abbildung </w:t>
                       </w:r>
-                      <w:r>
-                        <w:fldChar w:fldCharType="begin"/>
-                      </w:r>
-                      <w:r>
-                        <w:instrText xml:space="preserve"> SEQ Abbildung \* ARABIC </w:instrText>
-                      </w:r>
-                      <w:r>
-                        <w:fldChar w:fldCharType="separate"/>
-                      </w:r>
-                      <w:r>
-                        <w:rPr>
-                          <w:noProof/>
-                        </w:rPr>
-                        <w:t>1</w:t>
-                      </w:r>
-                      <w:r>
-                        <w:fldChar w:fldCharType="end"/>
-                      </w:r>
+                      <w:fldSimple w:instr=" SEQ Abbildung \* ARABIC ">
+                        <w:r>
+                          <w:rPr>
+                            <w:noProof/>
+                          </w:rPr>
+                          <w:t>1</w:t>
+                        </w:r>
+                      </w:fldSimple>
                       <w:r>
                         <w:t>: Die Beispielanwendung direkt nach dem Starten</w:t>
                       </w:r>
@@ -5863,24 +5843,14 @@
                             <w:r>
                               <w:t xml:space="preserve">Abbildung </w:t>
                             </w:r>
-                            <w:r>
-                              <w:fldChar w:fldCharType="begin"/>
-                            </w:r>
-                            <w:r>
-                              <w:instrText xml:space="preserve"> SEQ Abbildung \* ARABIC </w:instrText>
-                            </w:r>
-                            <w:r>
-                              <w:fldChar w:fldCharType="separate"/>
-                            </w:r>
-                            <w:r>
-                              <w:rPr>
-                                <w:noProof/>
-                              </w:rPr>
-                              <w:t>2</w:t>
-                            </w:r>
-                            <w:r>
-                              <w:fldChar w:fldCharType="end"/>
-                            </w:r>
+                            <w:fldSimple w:instr=" SEQ Abbildung \* ARABIC ">
+                              <w:r>
+                                <w:rPr>
+                                  <w:noProof/>
+                                </w:rPr>
+                                <w:t>2</w:t>
+                              </w:r>
+                            </w:fldSimple>
                             <w:r>
                               <w:t>: Der Dateiauswahl-Dialog zum Importieren der CSV- und XML-Dateien</w:t>
                             </w:r>
@@ -5915,24 +5885,14 @@
                       <w:r>
                         <w:t xml:space="preserve">Abbildung </w:t>
                       </w:r>
-                      <w:r>
-                        <w:fldChar w:fldCharType="begin"/>
-                      </w:r>
-                      <w:r>
-                        <w:instrText xml:space="preserve"> SEQ Abbildung \* ARABIC </w:instrText>
-                      </w:r>
-                      <w:r>
-                        <w:fldChar w:fldCharType="separate"/>
-                      </w:r>
-                      <w:r>
-                        <w:rPr>
-                          <w:noProof/>
-                        </w:rPr>
-                        <w:t>2</w:t>
-                      </w:r>
-                      <w:r>
-                        <w:fldChar w:fldCharType="end"/>
-                      </w:r>
+                      <w:fldSimple w:instr=" SEQ Abbildung \* ARABIC ">
+                        <w:r>
+                          <w:rPr>
+                            <w:noProof/>
+                          </w:rPr>
+                          <w:t>2</w:t>
+                        </w:r>
+                      </w:fldSimple>
                       <w:r>
                         <w:t>: Der Dateiauswahl-Dialog zum Importieren der CSV- und XML-Dateien</w:t>
                       </w:r>
@@ -6068,24 +6028,14 @@
                             <w:r>
                               <w:t xml:space="preserve">Abbildung </w:t>
                             </w:r>
-                            <w:r>
-                              <w:fldChar w:fldCharType="begin"/>
-                            </w:r>
-                            <w:r>
-                              <w:instrText xml:space="preserve"> SEQ Abbildung \* ARABIC </w:instrText>
-                            </w:r>
-                            <w:r>
-                              <w:fldChar w:fldCharType="separate"/>
-                            </w:r>
-                            <w:r>
-                              <w:rPr>
-                                <w:noProof/>
-                              </w:rPr>
-                              <w:t>3</w:t>
-                            </w:r>
-                            <w:r>
-                              <w:fldChar w:fldCharType="end"/>
-                            </w:r>
+                            <w:fldSimple w:instr=" SEQ Abbildung \* ARABIC ">
+                              <w:r>
+                                <w:rPr>
+                                  <w:noProof/>
+                                </w:rPr>
+                                <w:t>3</w:t>
+                              </w:r>
+                            </w:fldSimple>
                             <w:r>
                               <w:t>: Ansicht der Beispielanwendung nach dem Importieren von zwei Dateien</w:t>
                             </w:r>
@@ -6123,24 +6073,14 @@
                       <w:r>
                         <w:t xml:space="preserve">Abbildung </w:t>
                       </w:r>
-                      <w:r>
-                        <w:fldChar w:fldCharType="begin"/>
-                      </w:r>
-                      <w:r>
-                        <w:instrText xml:space="preserve"> SEQ Abbildung \* ARABIC </w:instrText>
-                      </w:r>
-                      <w:r>
-                        <w:fldChar w:fldCharType="separate"/>
-                      </w:r>
-                      <w:r>
-                        <w:rPr>
-                          <w:noProof/>
-                        </w:rPr>
-                        <w:t>3</w:t>
-                      </w:r>
-                      <w:r>
-                        <w:fldChar w:fldCharType="end"/>
-                      </w:r>
+                      <w:fldSimple w:instr=" SEQ Abbildung \* ARABIC ">
+                        <w:r>
+                          <w:rPr>
+                            <w:noProof/>
+                          </w:rPr>
+                          <w:t>3</w:t>
+                        </w:r>
+                      </w:fldSimple>
                       <w:r>
                         <w:t>: Ansicht der Beispielanwendung nach dem Importieren von zwei Dateien</w:t>
                       </w:r>
@@ -6330,24 +6270,14 @@
                             <w:r>
                               <w:t xml:space="preserve">Abbildung </w:t>
                             </w:r>
-                            <w:r>
-                              <w:fldChar w:fldCharType="begin"/>
-                            </w:r>
-                            <w:r>
-                              <w:instrText xml:space="preserve"> SEQ Abbildung \* ARABIC </w:instrText>
-                            </w:r>
-                            <w:r>
-                              <w:fldChar w:fldCharType="separate"/>
-                            </w:r>
-                            <w:r>
-                              <w:rPr>
-                                <w:noProof/>
-                              </w:rPr>
-                              <w:t>4</w:t>
-                            </w:r>
-                            <w:r>
-                              <w:fldChar w:fldCharType="end"/>
-                            </w:r>
+                            <w:fldSimple w:instr=" SEQ Abbildung \* ARABIC ">
+                              <w:r>
+                                <w:rPr>
+                                  <w:noProof/>
+                                </w:rPr>
+                                <w:t>4</w:t>
+                              </w:r>
+                            </w:fldSimple>
                             <w:r>
                               <w:t>: Zwei importierte CSV-Dateien mit jeweils Parameter und Aktionen</w:t>
                             </w:r>
@@ -6385,24 +6315,14 @@
                       <w:r>
                         <w:t xml:space="preserve">Abbildung </w:t>
                       </w:r>
-                      <w:r>
-                        <w:fldChar w:fldCharType="begin"/>
-                      </w:r>
-                      <w:r>
-                        <w:instrText xml:space="preserve"> SEQ Abbildung \* ARABIC </w:instrText>
-                      </w:r>
-                      <w:r>
-                        <w:fldChar w:fldCharType="separate"/>
-                      </w:r>
-                      <w:r>
-                        <w:rPr>
-                          <w:noProof/>
-                        </w:rPr>
-                        <w:t>4</w:t>
-                      </w:r>
-                      <w:r>
-                        <w:fldChar w:fldCharType="end"/>
-                      </w:r>
+                      <w:fldSimple w:instr=" SEQ Abbildung \* ARABIC ">
+                        <w:r>
+                          <w:rPr>
+                            <w:noProof/>
+                          </w:rPr>
+                          <w:t>4</w:t>
+                        </w:r>
+                      </w:fldSimple>
                       <w:r>
                         <w:t>: Zwei importierte CSV-Dateien mit jeweils Parameter und Aktionen</w:t>
                       </w:r>
@@ -6482,24 +6402,14 @@
                             <w:r>
                               <w:t xml:space="preserve">Abbildung </w:t>
                             </w:r>
-                            <w:r>
-                              <w:fldChar w:fldCharType="begin"/>
-                            </w:r>
-                            <w:r>
-                              <w:instrText xml:space="preserve"> SEQ Abbildung \* ARABIC </w:instrText>
-                            </w:r>
-                            <w:r>
-                              <w:fldChar w:fldCharType="separate"/>
-                            </w:r>
-                            <w:r>
-                              <w:rPr>
-                                <w:noProof/>
-                              </w:rPr>
-                              <w:t>5</w:t>
-                            </w:r>
-                            <w:r>
-                              <w:fldChar w:fldCharType="end"/>
-                            </w:r>
+                            <w:fldSimple w:instr=" SEQ Abbildung \* ARABIC ">
+                              <w:r>
+                                <w:rPr>
+                                  <w:noProof/>
+                                </w:rPr>
+                                <w:t>5</w:t>
+                              </w:r>
+                            </w:fldSimple>
                             <w:r>
                               <w:t>: Importierte XML-Datei mit ausgewählter XSL-Datei</w:t>
                             </w:r>
@@ -6534,24 +6444,14 @@
                       <w:r>
                         <w:t xml:space="preserve">Abbildung </w:t>
                       </w:r>
-                      <w:r>
-                        <w:fldChar w:fldCharType="begin"/>
-                      </w:r>
-                      <w:r>
-                        <w:instrText xml:space="preserve"> SEQ Abbildung \* ARABIC </w:instrText>
-                      </w:r>
-                      <w:r>
-                        <w:fldChar w:fldCharType="separate"/>
-                      </w:r>
-                      <w:r>
-                        <w:rPr>
-                          <w:noProof/>
-                        </w:rPr>
-                        <w:t>5</w:t>
-                      </w:r>
-                      <w:r>
-                        <w:fldChar w:fldCharType="end"/>
-                      </w:r>
+                      <w:fldSimple w:instr=" SEQ Abbildung \* ARABIC ">
+                        <w:r>
+                          <w:rPr>
+                            <w:noProof/>
+                          </w:rPr>
+                          <w:t>5</w:t>
+                        </w:r>
+                      </w:fldSimple>
                       <w:r>
                         <w:t>: Importierte XML-Datei mit ausgewählter XSL-Datei</w:t>
                       </w:r>
@@ -6716,24 +6616,14 @@
                             <w:r>
                               <w:t xml:space="preserve">Abbildung </w:t>
                             </w:r>
-                            <w:r>
-                              <w:fldChar w:fldCharType="begin"/>
-                            </w:r>
-                            <w:r>
-                              <w:instrText xml:space="preserve"> SEQ Abbildung \* ARABIC </w:instrText>
-                            </w:r>
-                            <w:r>
-                              <w:fldChar w:fldCharType="separate"/>
-                            </w:r>
-                            <w:r>
-                              <w:rPr>
-                                <w:noProof/>
-                              </w:rPr>
-                              <w:t>6</w:t>
-                            </w:r>
-                            <w:r>
-                              <w:fldChar w:fldCharType="end"/>
-                            </w:r>
+                            <w:fldSimple w:instr=" SEQ Abbildung \* ARABIC ">
+                              <w:r>
+                                <w:rPr>
+                                  <w:noProof/>
+                                </w:rPr>
+                                <w:t>6</w:t>
+                              </w:r>
+                            </w:fldSimple>
                             <w:r>
                               <w:t>: Fehlermeldung bei falscher Angabe der Dateikodierung</w:t>
                             </w:r>
@@ -6768,24 +6658,14 @@
                       <w:r>
                         <w:t xml:space="preserve">Abbildung </w:t>
                       </w:r>
-                      <w:r>
-                        <w:fldChar w:fldCharType="begin"/>
-                      </w:r>
-                      <w:r>
-                        <w:instrText xml:space="preserve"> SEQ Abbildung \* ARABIC </w:instrText>
-                      </w:r>
-                      <w:r>
-                        <w:fldChar w:fldCharType="separate"/>
-                      </w:r>
-                      <w:r>
-                        <w:rPr>
-                          <w:noProof/>
-                        </w:rPr>
-                        <w:t>6</w:t>
-                      </w:r>
-                      <w:r>
-                        <w:fldChar w:fldCharType="end"/>
-                      </w:r>
+                      <w:fldSimple w:instr=" SEQ Abbildung \* ARABIC ">
+                        <w:r>
+                          <w:rPr>
+                            <w:noProof/>
+                          </w:rPr>
+                          <w:t>6</w:t>
+                        </w:r>
+                      </w:fldSimple>
                       <w:r>
                         <w:t>: Fehlermeldung bei falscher Angabe der Dateikodierung</w:t>
                       </w:r>
@@ -6946,24 +6826,14 @@
                             <w:r>
                               <w:t xml:space="preserve">Abbildung </w:t>
                             </w:r>
-                            <w:r>
-                              <w:fldChar w:fldCharType="begin"/>
-                            </w:r>
-                            <w:r>
-                              <w:instrText xml:space="preserve"> SEQ Abbildung \* ARABIC </w:instrText>
-                            </w:r>
-                            <w:r>
-                              <w:fldChar w:fldCharType="separate"/>
-                            </w:r>
-                            <w:r>
-                              <w:rPr>
-                                <w:noProof/>
-                              </w:rPr>
-                              <w:t>7</w:t>
-                            </w:r>
-                            <w:r>
-                              <w:fldChar w:fldCharType="end"/>
-                            </w:r>
+                            <w:fldSimple w:instr=" SEQ Abbildung \* ARABIC ">
+                              <w:r>
+                                <w:rPr>
+                                  <w:noProof/>
+                                </w:rPr>
+                                <w:t>7</w:t>
+                              </w:r>
+                            </w:fldSimple>
                             <w:r>
                               <w:t>: Vorschautabelle unter den importierten Dateien</w:t>
                             </w:r>
@@ -6998,24 +6868,14 @@
                       <w:r>
                         <w:t xml:space="preserve">Abbildung </w:t>
                       </w:r>
-                      <w:r>
-                        <w:fldChar w:fldCharType="begin"/>
-                      </w:r>
-                      <w:r>
-                        <w:instrText xml:space="preserve"> SEQ Abbildung \* ARABIC </w:instrText>
-                      </w:r>
-                      <w:r>
-                        <w:fldChar w:fldCharType="separate"/>
-                      </w:r>
-                      <w:r>
-                        <w:rPr>
-                          <w:noProof/>
-                        </w:rPr>
-                        <w:t>7</w:t>
-                      </w:r>
-                      <w:r>
-                        <w:fldChar w:fldCharType="end"/>
-                      </w:r>
+                      <w:fldSimple w:instr=" SEQ Abbildung \* ARABIC ">
+                        <w:r>
+                          <w:rPr>
+                            <w:noProof/>
+                          </w:rPr>
+                          <w:t>7</w:t>
+                        </w:r>
+                      </w:fldSimple>
                       <w:r>
                         <w:t>: Vorschautabelle unter den importierten Dateien</w:t>
                       </w:r>
@@ -7029,6 +6889,9 @@
         </mc:AlternateContent>
       </w:r>
       <w:r>
+        <w:rPr>
+          <w:noProof/>
+        </w:rPr>
         <w:drawing>
           <wp:anchor distT="0" distB="0" distL="114300" distR="114300" simplePos="0" relativeHeight="251680768" behindDoc="0" locked="0" layoutInCell="1" allowOverlap="1" wp14:anchorId="1D398B6D" wp14:editId="3EA07DA0">
             <wp:simplePos x="0" y="0"/>
@@ -7140,24 +7003,14 @@
                             <w:r>
                               <w:t xml:space="preserve">Abbildung </w:t>
                             </w:r>
-                            <w:r>
-                              <w:fldChar w:fldCharType="begin"/>
-                            </w:r>
-                            <w:r>
-                              <w:instrText xml:space="preserve"> SEQ Abbildung \* ARABIC </w:instrText>
-                            </w:r>
-                            <w:r>
-                              <w:fldChar w:fldCharType="separate"/>
-                            </w:r>
-                            <w:r>
-                              <w:rPr>
-                                <w:noProof/>
-                              </w:rPr>
-                              <w:t>8</w:t>
-                            </w:r>
-                            <w:r>
-                              <w:fldChar w:fldCharType="end"/>
-                            </w:r>
+                            <w:fldSimple w:instr=" SEQ Abbildung \* ARABIC ">
+                              <w:r>
+                                <w:rPr>
+                                  <w:noProof/>
+                                </w:rPr>
+                                <w:t>8</w:t>
+                              </w:r>
+                            </w:fldSimple>
                             <w:r>
                               <w:t>: Kontextmenü einer Spalte für zusätzliche Aktionen</w:t>
                             </w:r>
@@ -7195,24 +7048,14 @@
                       <w:r>
                         <w:t xml:space="preserve">Abbildung </w:t>
                       </w:r>
-                      <w:r>
-                        <w:fldChar w:fldCharType="begin"/>
-                      </w:r>
-                      <w:r>
-                        <w:instrText xml:space="preserve"> SEQ Abbildung \* ARABIC </w:instrText>
-                      </w:r>
-                      <w:r>
-                        <w:fldChar w:fldCharType="separate"/>
-                      </w:r>
-                      <w:r>
-                        <w:rPr>
-                          <w:noProof/>
-                        </w:rPr>
-                        <w:t>8</w:t>
-                      </w:r>
-                      <w:r>
-                        <w:fldChar w:fldCharType="end"/>
-                      </w:r>
+                      <w:fldSimple w:instr=" SEQ Abbildung \* ARABIC ">
+                        <w:r>
+                          <w:rPr>
+                            <w:noProof/>
+                          </w:rPr>
+                          <w:t>8</w:t>
+                        </w:r>
+                      </w:fldSimple>
                       <w:r>
                         <w:t>: Kontextmenü einer Spalte für zusätzliche Aktionen</w:t>
                       </w:r>
@@ -7226,6 +7069,9 @@
         </mc:AlternateContent>
       </w:r>
       <w:r>
+        <w:rPr>
+          <w:noProof/>
+        </w:rPr>
         <w:drawing>
           <wp:anchor distT="0" distB="0" distL="114300" distR="114300" simplePos="0" relativeHeight="251681792" behindDoc="0" locked="0" layoutInCell="1" allowOverlap="1" wp14:anchorId="61539430" wp14:editId="5B7192EB">
             <wp:simplePos x="0" y="0"/>
@@ -7361,24 +7207,14 @@
                             <w:r>
                               <w:t xml:space="preserve">Abbildung </w:t>
                             </w:r>
-                            <w:r>
-                              <w:fldChar w:fldCharType="begin"/>
-                            </w:r>
-                            <w:r>
-                              <w:instrText xml:space="preserve"> SEQ Abbildung \* ARABIC </w:instrText>
-                            </w:r>
-                            <w:r>
-                              <w:fldChar w:fldCharType="separate"/>
-                            </w:r>
-                            <w:r>
-                              <w:rPr>
-                                <w:noProof/>
-                              </w:rPr>
-                              <w:t>9</w:t>
-                            </w:r>
-                            <w:r>
-                              <w:fldChar w:fldCharType="end"/>
-                            </w:r>
+                            <w:fldSimple w:instr=" SEQ Abbildung \* ARABIC ">
+                              <w:r>
+                                <w:rPr>
+                                  <w:noProof/>
+                                </w:rPr>
+                                <w:t>9</w:t>
+                              </w:r>
+                            </w:fldSimple>
                             <w:r>
                               <w:t>: Die zwei Zustände des Exportierfensters</w:t>
                             </w:r>
@@ -7413,24 +7249,14 @@
                       <w:r>
                         <w:t xml:space="preserve">Abbildung </w:t>
                       </w:r>
-                      <w:r>
-                        <w:fldChar w:fldCharType="begin"/>
-                      </w:r>
-                      <w:r>
-                        <w:instrText xml:space="preserve"> SEQ Abbildung \* ARABIC </w:instrText>
-                      </w:r>
-                      <w:r>
-                        <w:fldChar w:fldCharType="separate"/>
-                      </w:r>
-                      <w:r>
-                        <w:rPr>
-                          <w:noProof/>
-                        </w:rPr>
-                        <w:t>9</w:t>
-                      </w:r>
-                      <w:r>
-                        <w:fldChar w:fldCharType="end"/>
-                      </w:r>
+                      <w:fldSimple w:instr=" SEQ Abbildung \* ARABIC ">
+                        <w:r>
+                          <w:rPr>
+                            <w:noProof/>
+                          </w:rPr>
+                          <w:t>9</w:t>
+                        </w:r>
+                      </w:fldSimple>
                       <w:r>
                         <w:t>: Die zwei Zustände des Exportierfensters</w:t>
                       </w:r>
@@ -7444,6 +7270,9 @@
         </mc:AlternateContent>
       </w:r>
       <w:r>
+        <w:rPr>
+          <w:noProof/>
+        </w:rPr>
         <w:drawing>
           <wp:anchor distT="0" distB="0" distL="114300" distR="114300" simplePos="0" relativeHeight="251686912" behindDoc="0" locked="0" layoutInCell="1" allowOverlap="1" wp14:anchorId="1C6BF32B" wp14:editId="257FD568">
             <wp:simplePos x="0" y="0"/>
@@ -7543,13 +7372,7 @@
         <w:ind w:left="432"/>
       </w:pPr>
       <w:r>
-        <w:t xml:space="preserve">Wählt er einen gültigen Pfad und Namen aus, beginnt das Programm, die Datei zu exportieren und meldet dem Benutzer mit einem Dialog zurück, wenn der Export-Vorgang erfolgreich abgeschlossen wurde. Im Fehlerfall würde ein Fehlerdialog mit der relevanten Fehlermeldung </w:t>
-      </w:r>
-      <w:r>
-        <w:t>erscheinen</w:t>
-      </w:r>
-      <w:r>
-        <w:t>. Das könnte zum Beispiel eintreten, wenn der Benutzer sich für eine unbekannte Dateikodierung zum Exportieren entschieden hat.</w:t>
+        <w:t>Wählt er einen gültigen Pfad und Namen aus, beginnt das Programm, die Datei zu exportieren und meldet dem Benutzer mit einem Dialog zurück, wenn der Export-Vorgang erfolgreich abgeschlossen wurde. Im Fehlerfall würde ein Fehlerdialog mit der relevanten Fehlermeldung erscheinen. Das könnte zum Beispiel eintreten, wenn der Benutzer sich für eine unbekannte Dateikodierung zum Exportieren entschieden hat.</w:t>
       </w:r>
     </w:p>
     <w:p>
@@ -7562,8 +7385,422 @@
       </w:r>
       <w:bookmarkEnd w:id="10"/>
     </w:p>
+    <w:p>
+      <w:pPr>
+        <w:ind w:left="432"/>
+      </w:pPr>
+      <w:r>
+        <w:t xml:space="preserve">Die Programmierschnittstellen für das Importieren, Zusammenfügen und Exportieren befinden sich in vier Python Module. </w:t>
+      </w:r>
+    </w:p>
+    <w:p>
+      <w:pPr>
+        <w:ind w:left="432"/>
+      </w:pPr>
+      <w:r>
+        <w:t xml:space="preserve">Um Dateien zu importieren, muss ein Objekt der Klasse </w:t>
+      </w:r>
+      <w:proofErr w:type="spellStart"/>
+      <w:r>
+        <w:t>Importer</w:t>
+      </w:r>
+      <w:proofErr w:type="spellEnd"/>
+      <w:r>
+        <w:t xml:space="preserve"> instanziiert werden. Dann können beliebig viele Aufrufe an </w:t>
+      </w:r>
+      <w:proofErr w:type="spellStart"/>
+      <w:r>
+        <w:t>importCSVFile</w:t>
+      </w:r>
+      <w:proofErr w:type="spellEnd"/>
+      <w:r>
+        <w:t xml:space="preserve"> oder </w:t>
+      </w:r>
+      <w:proofErr w:type="spellStart"/>
+      <w:r>
+        <w:t>importXMLFile</w:t>
+      </w:r>
+      <w:proofErr w:type="spellEnd"/>
+      <w:r>
+        <w:t xml:space="preserve"> folgen. Mit einem Aufruf an die </w:t>
+      </w:r>
+      <w:proofErr w:type="spellStart"/>
+      <w:r>
+        <w:t>reset</w:t>
+      </w:r>
+      <w:proofErr w:type="spellEnd"/>
+      <w:r>
+        <w:t xml:space="preserve">-Methode könnte man das </w:t>
+      </w:r>
+      <w:proofErr w:type="spellStart"/>
+      <w:r>
+        <w:t>Importer</w:t>
+      </w:r>
+      <w:proofErr w:type="spellEnd"/>
+      <w:r>
+        <w:t>-Objekt auf den Stand nach dem Instanziieren zurücksetzen, um mit dem Importieren neu zu beginnen.</w:t>
+      </w:r>
+    </w:p>
+    <w:p>
+      <w:pPr>
+        <w:ind w:left="432"/>
+      </w:pPr>
+      <w:r>
+        <w:t>Mit den Methoden, die mit „</w:t>
+      </w:r>
+      <w:proofErr w:type="spellStart"/>
+      <w:r>
+        <w:t>get</w:t>
+      </w:r>
+      <w:proofErr w:type="spellEnd"/>
+      <w:r>
+        <w:t xml:space="preserve">“ beginnen, kann jederzeit während des Importier Vorgangs die aktuell zusammengefügten Dateien entweder als Pandas </w:t>
+      </w:r>
+      <w:proofErr w:type="spellStart"/>
+      <w:r>
+        <w:t>DataFrame</w:t>
+      </w:r>
+      <w:proofErr w:type="spellEnd"/>
+      <w:r>
+        <w:t xml:space="preserve">, </w:t>
+      </w:r>
+      <w:proofErr w:type="spellStart"/>
+      <w:r>
+        <w:t>NumPy</w:t>
+      </w:r>
+      <w:proofErr w:type="spellEnd"/>
+      <w:r>
+        <w:t xml:space="preserve"> Array, Liste an Listen oder Dictionary zurückgegeben werden.</w:t>
+      </w:r>
+    </w:p>
+    <w:p>
+      <w:pPr>
+        <w:ind w:left="432"/>
+      </w:pPr>
+      <w:r>
+        <w:t xml:space="preserve">Zum Importieren einer CSV-Datei wird ihr Dialekt benötigt. Dazu muss ein Objekt der Klasse </w:t>
+      </w:r>
+      <w:proofErr w:type="spellStart"/>
+      <w:r>
+        <w:t>Dialect</w:t>
+      </w:r>
+      <w:proofErr w:type="spellEnd"/>
+      <w:r>
+        <w:t xml:space="preserve"> an die Methode </w:t>
+      </w:r>
+      <w:proofErr w:type="spellStart"/>
+      <w:r>
+        <w:t>importCSVFile</w:t>
+      </w:r>
+      <w:proofErr w:type="spellEnd"/>
+      <w:r>
+        <w:t xml:space="preserve"> des </w:t>
+      </w:r>
+      <w:proofErr w:type="spellStart"/>
+      <w:r>
+        <w:t>Importer</w:t>
+      </w:r>
+      <w:proofErr w:type="spellEnd"/>
+      <w:r>
+        <w:t xml:space="preserve"> übergeben werden.</w:t>
+      </w:r>
+      <w:r>
+        <w:t xml:space="preserve"> Bei Instanziierung des </w:t>
+      </w:r>
+      <w:proofErr w:type="spellStart"/>
+      <w:r>
+        <w:t>Dialect</w:t>
+      </w:r>
+      <w:proofErr w:type="spellEnd"/>
+      <w:r>
+        <w:t xml:space="preserve"> Objekts werden seine Felder mit Standardwerten belegt. Wenn diese Felder mit den Werten für eine bestimmte Datei oder aus einem Beispielstring ausgelesen werden sollen, eignen sich die Methoden </w:t>
+      </w:r>
+      <w:proofErr w:type="spellStart"/>
+      <w:r>
+        <w:t>guessFromFile</w:t>
+      </w:r>
+      <w:proofErr w:type="spellEnd"/>
+      <w:r>
+        <w:t xml:space="preserve"> und </w:t>
+      </w:r>
+      <w:proofErr w:type="spellStart"/>
+      <w:r>
+        <w:t>guessFromSample</w:t>
+      </w:r>
+      <w:proofErr w:type="spellEnd"/>
+      <w:r>
+        <w:t xml:space="preserve"> der </w:t>
+      </w:r>
+      <w:proofErr w:type="spellStart"/>
+      <w:r>
+        <w:t>Dialect</w:t>
+      </w:r>
+      <w:proofErr w:type="spellEnd"/>
+      <w:r>
+        <w:t xml:space="preserve"> Klasse.</w:t>
+      </w:r>
+    </w:p>
+    <w:p>
+      <w:pPr>
+        <w:ind w:left="432"/>
+      </w:pPr>
+      <w:r>
+        <w:t xml:space="preserve">Um die zusammengefügten Daten zu exportieren, wird die </w:t>
+      </w:r>
+      <w:proofErr w:type="spellStart"/>
+      <w:r>
+        <w:t>Exporter</w:t>
+      </w:r>
+      <w:proofErr w:type="spellEnd"/>
+      <w:r>
+        <w:t xml:space="preserve"> Klasse benutzt. Ihr Konstruktor erwartet ein Objekt vom Typ </w:t>
+      </w:r>
+      <w:proofErr w:type="spellStart"/>
+      <w:r>
+        <w:t>Importer</w:t>
+      </w:r>
+      <w:proofErr w:type="spellEnd"/>
+      <w:r>
+        <w:t xml:space="preserve">. Der </w:t>
+      </w:r>
+      <w:proofErr w:type="spellStart"/>
+      <w:r>
+        <w:t>Exporter</w:t>
+      </w:r>
+      <w:proofErr w:type="spellEnd"/>
+      <w:r>
+        <w:t xml:space="preserve"> stellt mit der Methode </w:t>
+      </w:r>
+      <w:proofErr w:type="spellStart"/>
+      <w:r>
+        <w:t>exportCSVFile</w:t>
+      </w:r>
+      <w:proofErr w:type="spellEnd"/>
+      <w:r>
+        <w:t xml:space="preserve"> eine Methode bereit, um eine CSV-Datei mit einem bestimmten Dialekt und Dateikodierung zu exportieren. Mit der Methode </w:t>
+      </w:r>
+      <w:proofErr w:type="spellStart"/>
+      <w:r>
+        <w:t>exportXMLFile</w:t>
+      </w:r>
+      <w:proofErr w:type="spellEnd"/>
+      <w:r>
+        <w:t xml:space="preserve"> kann eine XML-Datei mit der übergebenen Dateikodierung exportiert werden.</w:t>
+      </w:r>
+    </w:p>
+    <w:p>
+      <w:pPr>
+        <w:ind w:left="432"/>
+      </w:pPr>
+      <w:r>
+        <w:rPr>
+          <w:noProof/>
+        </w:rPr>
+        <w:lastRenderedPageBreak/>
+        <mc:AlternateContent>
+          <mc:Choice Requires="wps">
+            <w:drawing>
+              <wp:anchor distT="0" distB="0" distL="114300" distR="114300" simplePos="0" relativeHeight="251692032" behindDoc="0" locked="0" layoutInCell="1" allowOverlap="1" wp14:anchorId="277DC690" wp14:editId="7C9C9969">
+                <wp:simplePos x="0" y="0"/>
+                <wp:positionH relativeFrom="column">
+                  <wp:posOffset>548640</wp:posOffset>
+                </wp:positionH>
+                <wp:positionV relativeFrom="paragraph">
+                  <wp:posOffset>8453755</wp:posOffset>
+                </wp:positionV>
+                <wp:extent cx="5093970" cy="635"/>
+                <wp:effectExtent l="0" t="0" r="0" b="0"/>
+                <wp:wrapTopAndBottom/>
+                <wp:docPr id="47" name="Textfeld 47"/>
+                <wp:cNvGraphicFramePr/>
+                <a:graphic xmlns:a="http://schemas.openxmlformats.org/drawingml/2006/main">
+                  <a:graphicData uri="http://schemas.microsoft.com/office/word/2010/wordprocessingShape">
+                    <wps:wsp>
+                      <wps:cNvSpPr txBox="1"/>
+                      <wps:spPr>
+                        <a:xfrm>
+                          <a:off x="0" y="0"/>
+                          <a:ext cx="5093970" cy="635"/>
+                        </a:xfrm>
+                        <a:prstGeom prst="rect">
+                          <a:avLst/>
+                        </a:prstGeom>
+                        <a:solidFill>
+                          <a:prstClr val="white"/>
+                        </a:solidFill>
+                        <a:ln>
+                          <a:noFill/>
+                        </a:ln>
+                      </wps:spPr>
+                      <wps:txbx>
+                        <w:txbxContent>
+                          <w:p>
+                            <w:pPr>
+                              <w:pStyle w:val="Beschriftung"/>
+                              <w:rPr>
+                                <w:sz w:val="24"/>
+                                <w:szCs w:val="24"/>
+                              </w:rPr>
+                            </w:pPr>
+                            <w:r>
+                              <w:t xml:space="preserve">Abbildung </w:t>
+                            </w:r>
+                            <w:fldSimple w:instr=" SEQ Abbildung \* ARABIC ">
+                              <w:r>
+                                <w:rPr>
+                                  <w:noProof/>
+                                </w:rPr>
+                                <w:t>10</w:t>
+                              </w:r>
+                            </w:fldSimple>
+                            <w:r>
+                              <w:t>: UML-Diagramm für Module der API</w:t>
+                            </w:r>
+                          </w:p>
+                        </w:txbxContent>
+                      </wps:txbx>
+                      <wps:bodyPr rot="0" spcFirstLastPara="0" vertOverflow="overflow" horzOverflow="overflow" vert="horz" wrap="square" lIns="0" tIns="0" rIns="0" bIns="0" numCol="1" spcCol="0" rtlCol="0" fromWordArt="0" anchor="t" anchorCtr="0" forceAA="0" compatLnSpc="1">
+                        <a:prstTxWarp prst="textNoShape">
+                          <a:avLst/>
+                        </a:prstTxWarp>
+                        <a:spAutoFit/>
+                      </wps:bodyPr>
+                    </wps:wsp>
+                  </a:graphicData>
+                </a:graphic>
+              </wp:anchor>
+            </w:drawing>
+          </mc:Choice>
+          <mc:Fallback>
+            <w:pict>
+              <v:shape w14:anchorId="277DC690" id="Textfeld 47" o:spid="_x0000_s1066" type="#_x0000_t202" style="position:absolute;left:0;text-align:left;margin-left:43.2pt;margin-top:665.65pt;width:401.1pt;height:.05pt;z-index:251692032;visibility:visible;mso-wrap-style:square;mso-wrap-distance-left:9pt;mso-wrap-distance-top:0;mso-wrap-distance-right:9pt;mso-wrap-distance-bottom:0;mso-position-horizontal:absolute;mso-position-horizontal-relative:text;mso-position-vertical:absolute;mso-position-vertical-relative:text;v-text-anchor:top" o:gfxdata="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" stroked="f">
+                <v:textbox style="mso-fit-shape-to-text:t" inset="0,0,0,0">
+                  <w:txbxContent>
+                    <w:p>
+                      <w:pPr>
+                        <w:pStyle w:val="Beschriftung"/>
+                        <w:rPr>
+                          <w:sz w:val="24"/>
+                          <w:szCs w:val="24"/>
+                        </w:rPr>
+                      </w:pPr>
+                      <w:r>
+                        <w:t xml:space="preserve">Abbildung </w:t>
+                      </w:r>
+                      <w:fldSimple w:instr=" SEQ Abbildung \* ARABIC ">
+                        <w:r>
+                          <w:rPr>
+                            <w:noProof/>
+                          </w:rPr>
+                          <w:t>10</w:t>
+                        </w:r>
+                      </w:fldSimple>
+                      <w:r>
+                        <w:t>: UML-Diagramm für Module der API</w:t>
+                      </w:r>
+                    </w:p>
+                  </w:txbxContent>
+                </v:textbox>
+                <w10:wrap type="topAndBottom"/>
+              </v:shape>
+            </w:pict>
+          </mc:Fallback>
+        </mc:AlternateContent>
+      </w:r>
+      <w:r>
+        <w:drawing>
+          <wp:anchor distT="0" distB="0" distL="114300" distR="114300" simplePos="0" relativeHeight="251689984" behindDoc="0" locked="0" layoutInCell="1" allowOverlap="1" wp14:anchorId="5852A8FA" wp14:editId="13C5B52E">
+            <wp:simplePos x="0" y="0"/>
+            <wp:positionH relativeFrom="column">
+              <wp:posOffset>548723</wp:posOffset>
+            </wp:positionH>
+            <wp:positionV relativeFrom="paragraph">
+              <wp:posOffset>1700530</wp:posOffset>
+            </wp:positionV>
+            <wp:extent cx="5094514" cy="6696658"/>
+            <wp:effectExtent l="0" t="0" r="0" b="0"/>
+            <wp:wrapTopAndBottom/>
+            <wp:docPr id="46" name="Grafik 46"/>
+            <wp:cNvGraphicFramePr>
+              <a:graphicFrameLocks xmlns:a="http://schemas.openxmlformats.org/drawingml/2006/main" noChangeAspect="1"/>
+            </wp:cNvGraphicFramePr>
+            <a:graphic xmlns:a="http://schemas.openxmlformats.org/drawingml/2006/main">
+              <a:graphicData uri="http://schemas.openxmlformats.org/drawingml/2006/picture">
+                <pic:pic xmlns:pic="http://schemas.openxmlformats.org/drawingml/2006/picture">
+                  <pic:nvPicPr>
+                    <pic:cNvPr id="1" name=""/>
+                    <pic:cNvPicPr/>
+                  </pic:nvPicPr>
+                  <pic:blipFill>
+                    <a:blip r:embed="rId19">
+                      <a:extLst>
+                        <a:ext uri="{28A0092B-C50C-407E-A947-70E740481C1C}">
+                          <a14:useLocalDpi xmlns:a14="http://schemas.microsoft.com/office/drawing/2010/main" val="0"/>
+                        </a:ext>
+                      </a:extLst>
+                    </a:blip>
+                    <a:stretch>
+                      <a:fillRect/>
+                    </a:stretch>
+                  </pic:blipFill>
+                  <pic:spPr>
+                    <a:xfrm>
+                      <a:off x="0" y="0"/>
+                      <a:ext cx="5094514" cy="6696658"/>
+                    </a:xfrm>
+                    <a:prstGeom prst="rect">
+                      <a:avLst/>
+                    </a:prstGeom>
+                  </pic:spPr>
+                </pic:pic>
+              </a:graphicData>
+            </a:graphic>
+          </wp:anchor>
+        </w:drawing>
+      </w:r>
+      <w:r>
+        <w:t>Die Methoden aus dem „</w:t>
+      </w:r>
+      <w:proofErr w:type="spellStart"/>
+      <w:r>
+        <w:t>guess</w:t>
+      </w:r>
+      <w:proofErr w:type="spellEnd"/>
+      <w:r>
+        <w:t xml:space="preserve">“ Modul werden intern von der </w:t>
+      </w:r>
+      <w:proofErr w:type="spellStart"/>
+      <w:r>
+        <w:t>Importer</w:t>
+      </w:r>
+      <w:proofErr w:type="spellEnd"/>
+      <w:r>
+        <w:t xml:space="preserve"> und </w:t>
+      </w:r>
+      <w:proofErr w:type="spellStart"/>
+      <w:r>
+        <w:t>Dialect</w:t>
+      </w:r>
+      <w:proofErr w:type="spellEnd"/>
+      <w:r>
+        <w:t xml:space="preserve"> Klasse genutzt, können aber auch aus anderen Quellen aufgerufen werden. Mit diesem Modul kann erkannt werden, ob eine CSV-Datei eine Kopfzeile hat und mit welchem Dialekt oder Dateikodierung sie abgespeichert wurde. Außerdem stellt dieses Modul eine Methode bereit, um den Datentyp eines Zelleneintrags zu erraten und darauf aufbauend Spaltenüberschriften für einen </w:t>
+      </w:r>
+      <w:proofErr w:type="spellStart"/>
+      <w:r>
+        <w:t>DataFrame</w:t>
+      </w:r>
+      <w:proofErr w:type="spellEnd"/>
+      <w:r>
+        <w:t xml:space="preserve"> zu generieren.</w:t>
+      </w:r>
+    </w:p>
+    <w:p>
+      <w:pPr>
+        <w:ind w:left="432"/>
+      </w:pPr>
+    </w:p>
     <w:sectPr>
-      <w:footerReference w:type="default" r:id="rId19"/>
+      <w:footerReference w:type="default" r:id="rId20"/>
       <w:pgSz w:w="11906" w:h="16838"/>
       <w:pgMar w:top="1417" w:right="1417" w:bottom="1134" w:left="1417" w:header="708" w:footer="708" w:gutter="0"/>
       <w:pgNumType w:start="1"/>
@@ -7671,27 +7908,14 @@
     <w:pPr>
       <w:pStyle w:val="Fuzeile"/>
     </w:pPr>
-    <w:r>
-      <w:fldChar w:fldCharType="begin"/>
-    </w:r>
-    <w:r>
-      <w:instrText xml:space="preserve"> AUTHOR   \* MERGEFORMAT </w:instrText>
-    </w:r>
-    <w:r>
-      <w:fldChar w:fldCharType="separate"/>
-    </w:r>
-    <w:r>
-      <w:rPr>
-        <w:noProof/>
-      </w:rPr>
-      <w:t>Ulrich Stark</w:t>
-    </w:r>
-    <w:r>
-      <w:rPr>
-        <w:noProof/>
-      </w:rPr>
-      <w:fldChar w:fldCharType="end"/>
-    </w:r>
+    <w:fldSimple w:instr=" AUTHOR   \* MERGEFORMAT ">
+      <w:r>
+        <w:rPr>
+          <w:noProof/>
+        </w:rPr>
+        <w:t>Ulrich Stark</w:t>
+      </w:r>
+    </w:fldSimple>
     <w:r>
       <w:ptab w:relativeTo="margin" w:alignment="center" w:leader="none"/>
     </w:r>
@@ -9002,6 +9226,7 @@
     <w:rsidRoot w:val="00E57241"/>
     <w:rsid w:val="00014187"/>
     <w:rsid w:val="001135B8"/>
+    <w:rsid w:val="002A2506"/>
     <w:rsid w:val="003823A3"/>
     <w:rsid w:val="00AE5552"/>
     <w:rsid w:val="00C35F10"/>

</xml_diff>

<commit_message>
formulierungen und andere kleine sachen angepasst
</commit_message>
<xml_diff>
--- a/Dokumentation.docx
+++ b/Dokumentation.docx
@@ -4271,7 +4271,7 @@
                 <w:noProof/>
                 <w:webHidden/>
               </w:rPr>
-              <w:t>1</w:t>
+              <w:t>2</w:t>
             </w:r>
             <w:r>
               <w:rPr>
@@ -4361,7 +4361,7 @@
                 <w:noProof/>
                 <w:webHidden/>
               </w:rPr>
-              <w:t>1</w:t>
+              <w:t>2</w:t>
             </w:r>
             <w:r>
               <w:rPr>
@@ -4631,7 +4631,7 @@
                 <w:noProof/>
                 <w:webHidden/>
               </w:rPr>
-              <w:t>2</w:t>
+              <w:t>3</w:t>
             </w:r>
             <w:r>
               <w:rPr>
@@ -5157,7 +5157,15 @@
         <w:t>Verzeichnis auf</w:t>
       </w:r>
       <w:r>
-        <w:t>. Im „</w:t>
+        <w:t>.</w:t>
+      </w:r>
+    </w:p>
+    <w:p>
+      <w:pPr>
+        <w:ind w:left="432"/>
+      </w:pPr>
+      <w:r>
+        <w:t>Im „</w:t>
       </w:r>
       <w:proofErr w:type="spellStart"/>
       <w:r>
@@ -5182,7 +5190,15 @@
         <w:t>kinter</w:t>
       </w:r>
       <w:r>
-        <w:t xml:space="preserve"> erstellt wurde. Das „</w:t>
+        <w:t xml:space="preserve"> erstellt wurde.</w:t>
+      </w:r>
+    </w:p>
+    <w:p>
+      <w:pPr>
+        <w:ind w:left="432"/>
+      </w:pPr>
+      <w:r>
+        <w:t>Das „</w:t>
       </w:r>
       <w:proofErr w:type="spellStart"/>
       <w:r>
@@ -5190,7 +5206,10 @@
       </w:r>
       <w:proofErr w:type="spellEnd"/>
       <w:r>
-        <w:t>“-Verzeichnis erhält Beispieldateien zum Importieren. Diese teilen sich in CSV, XML und XSL Dateien auf. Alle der Aufgabe beigelegten Dateien wurden beigefügt und wurden um eigene Testdateien ergänzt.</w:t>
+        <w:t>“-Verzeichnis erhält Beispieldateien zum Importieren. Diese teilen sich in CSV, XML und XSL Dateien auf</w:t>
+      </w:r>
+      <w:r>
+        <w:t>, die teilweise von mir erstellt wurden. Den anderen Teil bilden die vorgegebenen Dateien der Aufgabe.</w:t>
       </w:r>
     </w:p>
     <w:p>
@@ -5240,7 +5259,7 @@
         <w:t xml:space="preserve"> öffentlich </w:t>
       </w:r>
       <w:r>
-        <w:t>bereit</w:t>
+        <w:t>verfügbar</w:t>
       </w:r>
       <w:r>
         <w:t xml:space="preserve">. Die Commit-Historie </w:t>
@@ -5284,6 +5303,29 @@
       <w:r>
         <w:t xml:space="preserve"> eine einfache Dokumentation generiert werden.</w:t>
       </w:r>
+      <w:r>
+        <w:t xml:space="preserve"> Die Datei „</w:t>
+      </w:r>
+      <w:proofErr w:type="spellStart"/>
+      <w:r>
+        <w:t>uml-diagram.drawio</w:t>
+      </w:r>
+      <w:proofErr w:type="spellEnd"/>
+      <w:r>
+        <w:t xml:space="preserve">“ stellt das Projekt für die Webseite draw.io dar, mit dem das UML-Diagramm für die </w:t>
+      </w:r>
+      <w:r>
+        <w:t>Programmierschnittstellen</w:t>
+      </w:r>
+      <w:r>
+        <w:t xml:space="preserve"> in Kapitel 4 </w:t>
+      </w:r>
+      <w:r>
+        <w:t>modelliert</w:t>
+      </w:r>
+      <w:r>
+        <w:t xml:space="preserve"> wurde.</w:t>
+      </w:r>
     </w:p>
     <w:p>
       <w:pPr>
@@ -5374,6 +5416,48 @@
       <w:proofErr w:type="spellEnd"/>
       <w:r>
         <w:t xml:space="preserve"> main.py“</w:t>
+      </w:r>
+      <w:r>
+        <w:t>.</w:t>
+      </w:r>
+    </w:p>
+    <w:p>
+      <w:pPr>
+        <w:ind w:left="432"/>
+      </w:pPr>
+      <w:r>
+        <w:t xml:space="preserve">Quelle für die benutzten regulären Ausdrücke ist die Webseite </w:t>
+      </w:r>
+      <w:hyperlink r:id="rId10" w:history="1">
+        <w:r>
+          <w:rPr>
+            <w:rStyle w:val="Hyperlink"/>
+          </w:rPr>
+          <w:t>https://regex101.com</w:t>
+        </w:r>
+      </w:hyperlink>
+      <w:r>
+        <w:t xml:space="preserve">. Dort wurden sie erstellt, getestet </w:t>
+      </w:r>
+      <w:r>
+        <w:t>oder</w:t>
+      </w:r>
+      <w:r>
+        <w:t xml:space="preserve"> aus </w:t>
+      </w:r>
+      <w:r>
+        <w:t xml:space="preserve">dort </w:t>
+      </w:r>
+      <w:r>
+        <w:t>angebotenen Vorlagen abgeleitet.</w:t>
+      </w:r>
+    </w:p>
+    <w:p>
+      <w:pPr>
+        <w:jc w:val="left"/>
+      </w:pPr>
+      <w:r>
+        <w:br w:type="page"/>
       </w:r>
     </w:p>
     <w:p>
@@ -5382,6 +5466,7 @@
       </w:pPr>
       <w:bookmarkStart w:id="1" w:name="_Toc61427062"/>
       <w:r>
+        <w:lastRenderedPageBreak/>
         <w:t>Funktionen</w:t>
       </w:r>
       <w:bookmarkEnd w:id="1"/>
@@ -5401,7 +5486,13 @@
         <w:ind w:left="576"/>
       </w:pPr>
       <w:r>
-        <w:t>Es können CSV-Dateien mit beliebigem Format importiert werden. Dabei erkennt das Programm automatisch das Trenn- und Quotierungszeichen und die Kodierung einer Datei. Außerdem wird versucht, aus der ersten Datenzeile im Vergleich zu den anderen Zeilen zu schließen, ob es sich bei ihr um eine Überschriftenzeile handelt.</w:t>
+        <w:t xml:space="preserve">Es können CSV-Dateien mit beliebigem Format importiert werden. </w:t>
+      </w:r>
+      <w:r>
+        <w:t xml:space="preserve">Man spricht statt Format auch von dem Dialekt einer CSV-Datei. </w:t>
+      </w:r>
+      <w:r>
+        <w:t>Dabei erkennt das Programm automatisch das Trenn- und Quotierungszeichen und die Kodierung einer Datei. Außerdem wird versucht, aus der ersten Datenzeile im Vergleich zu den anderen Zeilen zu schließen, ob es sich bei ihr um eine Überschriftenzeile handelt.</w:t>
       </w:r>
     </w:p>
     <w:p>
@@ -5421,7 +5512,6 @@
       </w:pPr>
       <w:bookmarkStart w:id="3" w:name="_Toc61427064"/>
       <w:r>
-        <w:lastRenderedPageBreak/>
         <w:t>Importieren von XML-Dateien</w:t>
       </w:r>
       <w:bookmarkEnd w:id="3"/>
@@ -5431,7 +5521,25 @@
         <w:ind w:left="576"/>
       </w:pPr>
       <w:r>
-        <w:t xml:space="preserve">Zusätzlich dazu steht auch der Import von XML-Dateien bereit. Dazu muss eine XSL-Datei (= </w:t>
+        <w:t xml:space="preserve">Zusätzlich </w:t>
+      </w:r>
+      <w:r>
+        <w:t>können auch X</w:t>
+      </w:r>
+      <w:r>
+        <w:t xml:space="preserve">ML-Dateien </w:t>
+      </w:r>
+      <w:r>
+        <w:t>importiert werden</w:t>
+      </w:r>
+      <w:r>
+        <w:t xml:space="preserve">. Dazu muss </w:t>
+      </w:r>
+      <w:r>
+        <w:t xml:space="preserve">auch noch </w:t>
+      </w:r>
+      <w:r>
+        <w:t xml:space="preserve">eine XSL-Datei (= </w:t>
       </w:r>
       <w:r>
         <w:t>Extensible Stylesheet Language</w:t>
@@ -5448,7 +5556,25 @@
         <w:t>Auch bei dieser Möglichkeit des Importierens wird die Dateikodierung und die speziellen Parameter des CSV-Formats automatisch erkannt.</w:t>
       </w:r>
       <w:r>
-        <w:t xml:space="preserve"> Die Ausgabe der XSL-Datei kann also eine beliebiges, aber geläufiges Trenn- und Quotierungszeichen wählen und sollte trotzdem ohne Fehler importiert werden können.</w:t>
+        <w:t xml:space="preserve"> Die Ausgabe der XSL-Datei kann also</w:t>
+      </w:r>
+      <w:r>
+        <w:t xml:space="preserve"> ein beliebiges</w:t>
+      </w:r>
+      <w:r>
+        <w:t xml:space="preserve"> Trenn- und Quotierungszeichen wählen</w:t>
+      </w:r>
+      <w:r>
+        <w:t xml:space="preserve">, </w:t>
+      </w:r>
+      <w:r>
+        <w:t xml:space="preserve">sollte </w:t>
+      </w:r>
+      <w:r>
+        <w:t xml:space="preserve">aber </w:t>
+      </w:r>
+      <w:r>
+        <w:t>trotzdem ohne Fehler importiert werden können.</w:t>
       </w:r>
     </w:p>
     <w:p>
@@ -5477,7 +5603,13 @@
         <w:ind w:left="576"/>
       </w:pPr>
       <w:r>
-        <w:t>Für die Beschriftung der Spalten wird die erste gültige Überschriftenzeile eines Imports herangezogen. Wenn keine der importierten Dateien eine derartige Kopfzeile besitzt, kann das Programm aus den Zelleninhalten in der Spalte auf den Datentyp schließen und setzt diesen mit einer fortlaufenden Nummer als Beschriftung.</w:t>
+        <w:t xml:space="preserve">Für die Beschriftung der Spalten wird die erste gültige Überschriftenzeile eines Imports herangezogen. Wenn keine der importierten Dateien eine derartige Kopfzeile besitzt, kann das Programm aus den Zelleninhalten </w:t>
+      </w:r>
+      <w:r>
+        <w:t xml:space="preserve">jeder </w:t>
+      </w:r>
+      <w:r>
+        <w:t>Spalte auf den Datentyp schließen und setzt diesen mit einer fortlaufenden Nummer als Beschriftung.</w:t>
       </w:r>
     </w:p>
     <w:p>
@@ -5485,6 +5617,7 @@
         <w:ind w:left="576"/>
       </w:pPr>
       <w:r>
+        <w:lastRenderedPageBreak/>
         <w:t>Folgende Datentypen können mithilfe von regulären Ausdrücken erkannt werden: Geo-Koordinaten, E-Mail-Adressen, URLs, Datum kombiniert mit Uhrzeit, Datum, Uhrzeit, Dezimalzahlen, Ganzzahlen oder boolesche Ausdrücke. Sollte keiner dieser Datentypen zutreffen, wird der allgemeine Typ „Text“ angenommen.</w:t>
       </w:r>
     </w:p>
@@ -5511,7 +5644,16 @@
         <w:ind w:left="576"/>
       </w:pPr>
       <w:r>
-        <w:t>Während des Exportierens einer CSV-Datei kann zusätzlich dazu noch ein beliebiges Trenn- und Quotierungszeichen gewählt werden. Diese werden zur Generierung der Datei genutzt.</w:t>
+        <w:t>Um eine</w:t>
+      </w:r>
+      <w:r>
+        <w:t xml:space="preserve"> CSV-Datei</w:t>
+      </w:r>
+      <w:r>
+        <w:t xml:space="preserve"> zu exportieren, muss </w:t>
+      </w:r>
+      <w:r>
+        <w:t>zusätzlich noch ein Trenn- und Quotierungszeichen gewählt werden.</w:t>
       </w:r>
     </w:p>
     <w:p>
@@ -5520,7 +5662,6 @@
       </w:pPr>
       <w:bookmarkStart w:id="6" w:name="_Toc61427067"/>
       <w:r>
-        <w:lastRenderedPageBreak/>
         <w:t>Grafische Anwendung</w:t>
       </w:r>
       <w:bookmarkEnd w:id="6"/>
@@ -5581,14 +5722,27 @@
                             <w:r>
                               <w:t xml:space="preserve">Abbildung </w:t>
                             </w:r>
-                            <w:fldSimple w:instr=" SEQ Abbildung \* ARABIC ">
-                              <w:r>
-                                <w:rPr>
-                                  <w:noProof/>
-                                </w:rPr>
-                                <w:t>1</w:t>
-                              </w:r>
-                            </w:fldSimple>
+                            <w:r>
+                              <w:fldChar w:fldCharType="begin"/>
+                            </w:r>
+                            <w:r>
+                              <w:instrText xml:space="preserve"> SEQ Abbildung \* ARABIC </w:instrText>
+                            </w:r>
+                            <w:r>
+                              <w:fldChar w:fldCharType="separate"/>
+                            </w:r>
+                            <w:r>
+                              <w:rPr>
+                                <w:noProof/>
+                              </w:rPr>
+                              <w:t>1</w:t>
+                            </w:r>
+                            <w:r>
+                              <w:rPr>
+                                <w:noProof/>
+                              </w:rPr>
+                              <w:fldChar w:fldCharType="end"/>
+                            </w:r>
                             <w:r>
                               <w:t>: Die Beispielanwendung direkt nach dem Starten</w:t>
                             </w:r>
@@ -5623,14 +5777,27 @@
                       <w:r>
                         <w:t xml:space="preserve">Abbildung </w:t>
                       </w:r>
-                      <w:fldSimple w:instr=" SEQ Abbildung \* ARABIC ">
-                        <w:r>
-                          <w:rPr>
-                            <w:noProof/>
-                          </w:rPr>
-                          <w:t>1</w:t>
-                        </w:r>
-                      </w:fldSimple>
+                      <w:r>
+                        <w:fldChar w:fldCharType="begin"/>
+                      </w:r>
+                      <w:r>
+                        <w:instrText xml:space="preserve"> SEQ Abbildung \* ARABIC </w:instrText>
+                      </w:r>
+                      <w:r>
+                        <w:fldChar w:fldCharType="separate"/>
+                      </w:r>
+                      <w:r>
+                        <w:rPr>
+                          <w:noProof/>
+                        </w:rPr>
+                        <w:t>1</w:t>
+                      </w:r>
+                      <w:r>
+                        <w:rPr>
+                          <w:noProof/>
+                        </w:rPr>
+                        <w:fldChar w:fldCharType="end"/>
+                      </w:r>
                       <w:r>
                         <w:t>: Die Beispielanwendung direkt nach dem Starten</w:t>
                       </w:r>
@@ -5671,7 +5838,7 @@
                     <pic:cNvPicPr/>
                   </pic:nvPicPr>
                   <pic:blipFill>
-                    <a:blip r:embed="rId10">
+                    <a:blip r:embed="rId11">
                       <a:extLst>
                         <a:ext uri="{28A0092B-C50C-407E-A947-70E740481C1C}">
                           <a14:useLocalDpi xmlns:a14="http://schemas.microsoft.com/office/drawing/2010/main" val="0"/>
@@ -5706,6 +5873,7 @@
         <w:ind w:left="432"/>
       </w:pPr>
       <w:r>
+        <w:lastRenderedPageBreak/>
         <w:t xml:space="preserve">Nach dem Starten wird der Benutzer von einem einfachen Fenster auf seinem Desktop empfangen, das einen Knopf mit der Aufschrift „Import </w:t>
       </w:r>
       <w:proofErr w:type="spellStart"/>
@@ -5714,7 +5882,37 @@
       </w:r>
       <w:proofErr w:type="spellEnd"/>
       <w:r>
-        <w:t>(s)“ enthält. Die restlichen Bedienelemente werden bewusst erst eingeblendet, nachdem der Nutzer Dateien zum Importieren ausgewählt hat. Dadurch wird er bei Programmstart nicht von unnötigen Eingabefeldern und Knöpfen abgelenkt.</w:t>
+        <w:t xml:space="preserve">(s)“ enthält. </w:t>
+      </w:r>
+      <w:r>
+        <w:t>Andere</w:t>
+      </w:r>
+      <w:r>
+        <w:t xml:space="preserve"> Bedienelemente werden</w:t>
+      </w:r>
+      <w:r>
+        <w:t xml:space="preserve"> </w:t>
+      </w:r>
+      <w:r>
+        <w:t>bewusst</w:t>
+      </w:r>
+      <w:r>
+        <w:t xml:space="preserve"> aus</w:t>
+      </w:r>
+      <w:r>
+        <w:t>geblendet</w:t>
+      </w:r>
+      <w:r>
+        <w:t xml:space="preserve"> bis</w:t>
+      </w:r>
+      <w:r>
+        <w:t xml:space="preserve"> der Nutzer Dateien zum Importieren ausgewählt hat. Dadurch wird er bei Programmstart nicht von unnötigen Eingabefeldern </w:t>
+      </w:r>
+      <w:r>
+        <w:t>oder</w:t>
+      </w:r>
+      <w:r>
+        <w:t xml:space="preserve"> Knöpfen abgelenkt.</w:t>
       </w:r>
     </w:p>
     <w:p>
@@ -5723,88 +5921,19 @@
         <w:ind w:left="432"/>
       </w:pPr>
       <w:r>
-        <w:t>Wenn er den Knopf zum Importieren der Dateien klickt, erscheint der vom Betriebssystem bereitgestellte Dateiauswahl-Dialog.</w:t>
-      </w:r>
-    </w:p>
-    <w:p>
-      <w:pPr>
-        <w:ind w:left="432"/>
-      </w:pPr>
-      <w:r>
-        <w:rPr>
-          <w:noProof/>
-        </w:rPr>
-        <w:lastRenderedPageBreak/>
-        <w:drawing>
-          <wp:anchor distT="0" distB="0" distL="114300" distR="114300" simplePos="0" relativeHeight="251664384" behindDoc="0" locked="0" layoutInCell="1" allowOverlap="1" wp14:anchorId="5E7CF6D3" wp14:editId="4AA788D0">
-            <wp:simplePos x="0" y="0"/>
-            <wp:positionH relativeFrom="column">
-              <wp:posOffset>269240</wp:posOffset>
-            </wp:positionH>
-            <wp:positionV relativeFrom="paragraph">
-              <wp:posOffset>3948430</wp:posOffset>
-            </wp:positionV>
-            <wp:extent cx="2879725" cy="3976370"/>
-            <wp:effectExtent l="0" t="0" r="0" b="5080"/>
-            <wp:wrapSquare wrapText="bothSides"/>
-            <wp:docPr id="34" name="Grafik 34"/>
-            <wp:cNvGraphicFramePr>
-              <a:graphicFrameLocks xmlns:a="http://schemas.openxmlformats.org/drawingml/2006/main" noChangeAspect="1"/>
-            </wp:cNvGraphicFramePr>
-            <a:graphic xmlns:a="http://schemas.openxmlformats.org/drawingml/2006/main">
-              <a:graphicData uri="http://schemas.openxmlformats.org/drawingml/2006/picture">
-                <pic:pic xmlns:pic="http://schemas.openxmlformats.org/drawingml/2006/picture">
-                  <pic:nvPicPr>
-                    <pic:cNvPr id="1" name=""/>
-                    <pic:cNvPicPr/>
-                  </pic:nvPicPr>
-                  <pic:blipFill>
-                    <a:blip r:embed="rId11">
-                      <a:extLst>
-                        <a:ext uri="{28A0092B-C50C-407E-A947-70E740481C1C}">
-                          <a14:useLocalDpi xmlns:a14="http://schemas.microsoft.com/office/drawing/2010/main" val="0"/>
-                        </a:ext>
-                      </a:extLst>
-                    </a:blip>
-                    <a:stretch>
-                      <a:fillRect/>
-                    </a:stretch>
-                  </pic:blipFill>
-                  <pic:spPr>
-                    <a:xfrm>
-                      <a:off x="0" y="0"/>
-                      <a:ext cx="2879725" cy="3976370"/>
-                    </a:xfrm>
-                    <a:prstGeom prst="rect">
-                      <a:avLst/>
-                    </a:prstGeom>
-                  </pic:spPr>
-                </pic:pic>
-              </a:graphicData>
-            </a:graphic>
-            <wp14:sizeRelH relativeFrom="margin">
-              <wp14:pctWidth>0</wp14:pctWidth>
-            </wp14:sizeRelH>
-            <wp14:sizeRelV relativeFrom="margin">
-              <wp14:pctHeight>0</wp14:pctHeight>
-            </wp14:sizeRelV>
-          </wp:anchor>
-        </w:drawing>
-      </w:r>
-      <w:r>
         <w:rPr>
           <w:noProof/>
         </w:rPr>
         <mc:AlternateContent>
           <mc:Choice Requires="wps">
             <w:drawing>
-              <wp:anchor distT="0" distB="0" distL="114300" distR="114300" simplePos="0" relativeHeight="251668480" behindDoc="0" locked="0" layoutInCell="1" allowOverlap="1" wp14:anchorId="7C41E64E" wp14:editId="72D22315">
+              <wp:anchor distT="0" distB="0" distL="114300" distR="114300" simplePos="0" relativeHeight="251668480" behindDoc="0" locked="0" layoutInCell="1" allowOverlap="1" wp14:anchorId="7C41E64E" wp14:editId="2EF44CFC">
                 <wp:simplePos x="0" y="0"/>
                 <wp:positionH relativeFrom="column">
-                  <wp:posOffset>619672</wp:posOffset>
+                  <wp:posOffset>466725</wp:posOffset>
                 </wp:positionH>
                 <wp:positionV relativeFrom="paragraph">
-                  <wp:posOffset>2787045</wp:posOffset>
+                  <wp:posOffset>3270918</wp:posOffset>
                 </wp:positionV>
                 <wp:extent cx="5220335" cy="635"/>
                 <wp:effectExtent l="0" t="0" r="0" b="0"/>
@@ -5843,14 +5972,27 @@
                             <w:r>
                               <w:t xml:space="preserve">Abbildung </w:t>
                             </w:r>
-                            <w:fldSimple w:instr=" SEQ Abbildung \* ARABIC ">
-                              <w:r>
-                                <w:rPr>
-                                  <w:noProof/>
-                                </w:rPr>
-                                <w:t>2</w:t>
-                              </w:r>
-                            </w:fldSimple>
+                            <w:r>
+                              <w:fldChar w:fldCharType="begin"/>
+                            </w:r>
+                            <w:r>
+                              <w:instrText xml:space="preserve"> SEQ Abbildung \* ARABIC </w:instrText>
+                            </w:r>
+                            <w:r>
+                              <w:fldChar w:fldCharType="separate"/>
+                            </w:r>
+                            <w:r>
+                              <w:rPr>
+                                <w:noProof/>
+                              </w:rPr>
+                              <w:t>2</w:t>
+                            </w:r>
+                            <w:r>
+                              <w:rPr>
+                                <w:noProof/>
+                              </w:rPr>
+                              <w:fldChar w:fldCharType="end"/>
+                            </w:r>
                             <w:r>
                               <w:t>: Der Dateiauswahl-Dialog zum Importieren der CSV- und XML-Dateien</w:t>
                             </w:r>
@@ -5871,7 +6013,7 @@
           </mc:Choice>
           <mc:Fallback>
             <w:pict>
-              <v:shape w14:anchorId="7C41E64E" id="Textfeld 36" o:spid="_x0000_s1058" type="#_x0000_t202" style="position:absolute;left:0;text-align:left;margin-left:48.8pt;margin-top:219.45pt;width:411.05pt;height:.05pt;z-index:251668480;visibility:visible;mso-wrap-style:square;mso-wrap-distance-left:9pt;mso-wrap-distance-top:0;mso-wrap-distance-right:9pt;mso-wrap-distance-bottom:0;mso-position-horizontal:absolute;mso-position-horizontal-relative:text;mso-position-vertical:absolute;mso-position-vertical-relative:text;v-text-anchor:top" o:gfxdata="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" stroked="f">
+              <v:shape w14:anchorId="7C41E64E" id="Textfeld 36" o:spid="_x0000_s1058" type="#_x0000_t202" style="position:absolute;left:0;text-align:left;margin-left:36.75pt;margin-top:257.55pt;width:411.05pt;height:.05pt;z-index:251668480;visibility:visible;mso-wrap-style:square;mso-wrap-distance-left:9pt;mso-wrap-distance-top:0;mso-wrap-distance-right:9pt;mso-wrap-distance-bottom:0;mso-position-horizontal:absolute;mso-position-horizontal-relative:text;mso-position-vertical:absolute;mso-position-vertical-relative:text;v-text-anchor:top" o:gfxdata="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" stroked="f">
                 <v:textbox style="mso-fit-shape-to-text:t" inset="0,0,0,0">
                   <w:txbxContent>
                     <w:p>
@@ -5885,14 +6027,27 @@
                       <w:r>
                         <w:t xml:space="preserve">Abbildung </w:t>
                       </w:r>
-                      <w:fldSimple w:instr=" SEQ Abbildung \* ARABIC ">
-                        <w:r>
-                          <w:rPr>
-                            <w:noProof/>
-                          </w:rPr>
-                          <w:t>2</w:t>
-                        </w:r>
-                      </w:fldSimple>
+                      <w:r>
+                        <w:fldChar w:fldCharType="begin"/>
+                      </w:r>
+                      <w:r>
+                        <w:instrText xml:space="preserve"> SEQ Abbildung \* ARABIC </w:instrText>
+                      </w:r>
+                      <w:r>
+                        <w:fldChar w:fldCharType="separate"/>
+                      </w:r>
+                      <w:r>
+                        <w:rPr>
+                          <w:noProof/>
+                        </w:rPr>
+                        <w:t>2</w:t>
+                      </w:r>
+                      <w:r>
+                        <w:rPr>
+                          <w:noProof/>
+                        </w:rPr>
+                        <w:fldChar w:fldCharType="end"/>
+                      </w:r>
                       <w:r>
                         <w:t>: Der Dateiauswahl-Dialog zum Importieren der CSV- und XML-Dateien</w:t>
                       </w:r>
@@ -5910,13 +6065,13 @@
           <w:noProof/>
         </w:rPr>
         <w:drawing>
-          <wp:anchor distT="0" distB="0" distL="114300" distR="114300" simplePos="0" relativeHeight="251663360" behindDoc="0" locked="0" layoutInCell="1" allowOverlap="1" wp14:anchorId="217C6B4F" wp14:editId="65F60AEA">
+          <wp:anchor distT="0" distB="0" distL="114300" distR="114300" simplePos="0" relativeHeight="251663360" behindDoc="0" locked="0" layoutInCell="1" allowOverlap="1" wp14:anchorId="217C6B4F" wp14:editId="4E4719ED">
             <wp:simplePos x="0" y="0"/>
             <wp:positionH relativeFrom="column">
-              <wp:posOffset>364933</wp:posOffset>
+              <wp:posOffset>357505</wp:posOffset>
             </wp:positionH>
             <wp:positionV relativeFrom="paragraph">
-              <wp:posOffset>14605</wp:posOffset>
+              <wp:posOffset>493305</wp:posOffset>
             </wp:positionV>
             <wp:extent cx="5220335" cy="2771775"/>
             <wp:effectExtent l="0" t="0" r="0" b="9525"/>
@@ -5966,10 +6121,86 @@
         </w:drawing>
       </w:r>
       <w:r>
+        <w:t>Wenn er den Knopf zum Importieren der Dateien klickt, erscheint der vom Betriebssystem bereitgestellte Dateiauswahl-Dialog.</w:t>
+      </w:r>
+    </w:p>
+    <w:p>
+      <w:pPr>
+        <w:ind w:left="432"/>
+      </w:pPr>
+      <w:r>
+        <w:rPr>
+          <w:noProof/>
+        </w:rPr>
+        <w:drawing>
+          <wp:anchor distT="0" distB="0" distL="114300" distR="114300" simplePos="0" relativeHeight="251664384" behindDoc="0" locked="0" layoutInCell="1" allowOverlap="1" wp14:anchorId="5E7CF6D3" wp14:editId="6A4F6678">
+            <wp:simplePos x="0" y="0"/>
+            <wp:positionH relativeFrom="column">
+              <wp:posOffset>263987</wp:posOffset>
+            </wp:positionH>
+            <wp:positionV relativeFrom="paragraph">
+              <wp:posOffset>3822016</wp:posOffset>
+            </wp:positionV>
+            <wp:extent cx="2458192" cy="3395080"/>
+            <wp:effectExtent l="0" t="0" r="0" b="0"/>
+            <wp:wrapSquare wrapText="bothSides"/>
+            <wp:docPr id="34" name="Grafik 34"/>
+            <wp:cNvGraphicFramePr>
+              <a:graphicFrameLocks xmlns:a="http://schemas.openxmlformats.org/drawingml/2006/main" noChangeAspect="1"/>
+            </wp:cNvGraphicFramePr>
+            <a:graphic xmlns:a="http://schemas.openxmlformats.org/drawingml/2006/main">
+              <a:graphicData uri="http://schemas.openxmlformats.org/drawingml/2006/picture">
+                <pic:pic xmlns:pic="http://schemas.openxmlformats.org/drawingml/2006/picture">
+                  <pic:nvPicPr>
+                    <pic:cNvPr id="1" name=""/>
+                    <pic:cNvPicPr/>
+                  </pic:nvPicPr>
+                  <pic:blipFill>
+                    <a:blip r:embed="rId13" cstate="print">
+                      <a:extLst>
+                        <a:ext uri="{28A0092B-C50C-407E-A947-70E740481C1C}">
+                          <a14:useLocalDpi xmlns:a14="http://schemas.microsoft.com/office/drawing/2010/main" val="0"/>
+                        </a:ext>
+                      </a:extLst>
+                    </a:blip>
+                    <a:stretch>
+                      <a:fillRect/>
+                    </a:stretch>
+                  </pic:blipFill>
+                  <pic:spPr>
+                    <a:xfrm>
+                      <a:off x="0" y="0"/>
+                      <a:ext cx="2461837" cy="3400115"/>
+                    </a:xfrm>
+                    <a:prstGeom prst="rect">
+                      <a:avLst/>
+                    </a:prstGeom>
+                  </pic:spPr>
+                </pic:pic>
+              </a:graphicData>
+            </a:graphic>
+            <wp14:sizeRelH relativeFrom="margin">
+              <wp14:pctWidth>0</wp14:pctWidth>
+            </wp14:sizeRelH>
+            <wp14:sizeRelV relativeFrom="margin">
+              <wp14:pctHeight>0</wp14:pctHeight>
+            </wp14:sizeRelV>
+          </wp:anchor>
+        </w:drawing>
+      </w:r>
+      <w:r>
         <w:t xml:space="preserve">Dieser Dialog wurde gezielt so konfiguriert, dass er eine Mehrfachauswahl an Dateien zulässt. </w:t>
       </w:r>
       <w:r>
         <w:t>Außerdem wird standardmäßig das Verzeichnis mit den Beispieldateien geöffnet. Diese beiden Faktoren steigern die Effizienz beim Benutzen und Testen der Beispielanwendung.</w:t>
+      </w:r>
+    </w:p>
+    <w:p>
+      <w:pPr>
+        <w:ind w:left="432"/>
+      </w:pPr>
+      <w:r>
+        <w:t>Nachdem mindestens eine Datei importiert wurde, erscheinen die restlichen Bedienelemente. Das Fenster teilt sich nun in vier Bereiche.</w:t>
       </w:r>
     </w:p>
     <w:p>
@@ -5983,16 +6214,16 @@
         <mc:AlternateContent>
           <mc:Choice Requires="wps">
             <w:drawing>
-              <wp:anchor distT="0" distB="0" distL="114300" distR="114300" simplePos="0" relativeHeight="251670528" behindDoc="0" locked="0" layoutInCell="1" allowOverlap="1" wp14:anchorId="1DC18CC2" wp14:editId="6F70D307">
+              <wp:anchor distT="0" distB="0" distL="114300" distR="114300" simplePos="0" relativeHeight="251670528" behindDoc="0" locked="0" layoutInCell="1" allowOverlap="1" wp14:anchorId="1DC18CC2" wp14:editId="0BC0DA7E">
                 <wp:simplePos x="0" y="0"/>
                 <wp:positionH relativeFrom="column">
-                  <wp:posOffset>269240</wp:posOffset>
+                  <wp:posOffset>2852239</wp:posOffset>
                 </wp:positionH>
                 <wp:positionV relativeFrom="paragraph">
-                  <wp:posOffset>4119880</wp:posOffset>
+                  <wp:posOffset>2023745</wp:posOffset>
                 </wp:positionV>
-                <wp:extent cx="2795905" cy="635"/>
-                <wp:effectExtent l="0" t="0" r="4445" b="0"/>
+                <wp:extent cx="3087370" cy="635"/>
+                <wp:effectExtent l="0" t="0" r="0" b="0"/>
                 <wp:wrapSquare wrapText="bothSides"/>
                 <wp:docPr id="37" name="Textfeld 37"/>
                 <wp:cNvGraphicFramePr/>
@@ -6003,7 +6234,7 @@
                       <wps:spPr>
                         <a:xfrm>
                           <a:off x="0" y="0"/>
-                          <a:ext cx="2795905" cy="635"/>
+                          <a:ext cx="3087370" cy="635"/>
                         </a:xfrm>
                         <a:prstGeom prst="rect">
                           <a:avLst/>
@@ -6028,14 +6259,27 @@
                             <w:r>
                               <w:t xml:space="preserve">Abbildung </w:t>
                             </w:r>
-                            <w:fldSimple w:instr=" SEQ Abbildung \* ARABIC ">
-                              <w:r>
-                                <w:rPr>
-                                  <w:noProof/>
-                                </w:rPr>
-                                <w:t>3</w:t>
-                              </w:r>
-                            </w:fldSimple>
+                            <w:r>
+                              <w:fldChar w:fldCharType="begin"/>
+                            </w:r>
+                            <w:r>
+                              <w:instrText xml:space="preserve"> SEQ Abbildung \* ARABIC </w:instrText>
+                            </w:r>
+                            <w:r>
+                              <w:fldChar w:fldCharType="separate"/>
+                            </w:r>
+                            <w:r>
+                              <w:rPr>
+                                <w:noProof/>
+                              </w:rPr>
+                              <w:t>3</w:t>
+                            </w:r>
+                            <w:r>
+                              <w:rPr>
+                                <w:noProof/>
+                              </w:rPr>
+                              <w:fldChar w:fldCharType="end"/>
+                            </w:r>
                             <w:r>
                               <w:t>: Ansicht der Beispielanwendung nach dem Importieren von zwei Dateien</w:t>
                             </w:r>
@@ -6059,7 +6303,7 @@
           </mc:Choice>
           <mc:Fallback>
             <w:pict>
-              <v:shape w14:anchorId="1DC18CC2" id="Textfeld 37" o:spid="_x0000_s1059" type="#_x0000_t202" style="position:absolute;left:0;text-align:left;margin-left:21.2pt;margin-top:324.4pt;width:220.15pt;height:.05pt;z-index:251670528;visibility:visible;mso-wrap-style:square;mso-width-percent:0;mso-wrap-distance-left:9pt;mso-wrap-distance-top:0;mso-wrap-distance-right:9pt;mso-wrap-distance-bottom:0;mso-position-horizontal:absolute;mso-position-horizontal-relative:text;mso-position-vertical:absolute;mso-position-vertical-relative:text;mso-width-percent:0;mso-width-relative:margin;v-text-anchor:top" o:gfxdata="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" stroked="f">
+              <v:shape w14:anchorId="1DC18CC2" id="Textfeld 37" o:spid="_x0000_s1059" type="#_x0000_t202" style="position:absolute;left:0;text-align:left;margin-left:224.6pt;margin-top:159.35pt;width:243.1pt;height:.05pt;z-index:251670528;visibility:visible;mso-wrap-style:square;mso-width-percent:0;mso-wrap-distance-left:9pt;mso-wrap-distance-top:0;mso-wrap-distance-right:9pt;mso-wrap-distance-bottom:0;mso-position-horizontal:absolute;mso-position-horizontal-relative:text;mso-position-vertical:absolute;mso-position-vertical-relative:text;mso-width-percent:0;mso-width-relative:margin;v-text-anchor:top" o:gfxdata="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" stroked="f">
                 <v:textbox style="mso-fit-shape-to-text:t" inset="0,0,0,0">
                   <w:txbxContent>
                     <w:p>
@@ -6073,14 +6317,27 @@
                       <w:r>
                         <w:t xml:space="preserve">Abbildung </w:t>
                       </w:r>
-                      <w:fldSimple w:instr=" SEQ Abbildung \* ARABIC ">
-                        <w:r>
-                          <w:rPr>
-                            <w:noProof/>
-                          </w:rPr>
-                          <w:t>3</w:t>
-                        </w:r>
-                      </w:fldSimple>
+                      <w:r>
+                        <w:fldChar w:fldCharType="begin"/>
+                      </w:r>
+                      <w:r>
+                        <w:instrText xml:space="preserve"> SEQ Abbildung \* ARABIC </w:instrText>
+                      </w:r>
+                      <w:r>
+                        <w:fldChar w:fldCharType="separate"/>
+                      </w:r>
+                      <w:r>
+                        <w:rPr>
+                          <w:noProof/>
+                        </w:rPr>
+                        <w:t>3</w:t>
+                      </w:r>
+                      <w:r>
+                        <w:rPr>
+                          <w:noProof/>
+                        </w:rPr>
+                        <w:fldChar w:fldCharType="end"/>
+                      </w:r>
                       <w:r>
                         <w:t>: Ansicht der Beispielanwendung nach dem Importieren von zwei Dateien</w:t>
                       </w:r>
@@ -6094,15 +6351,13 @@
         </mc:AlternateContent>
       </w:r>
       <w:r>
-        <w:t>Nachdem mindestens eine Datei importiert wurde, erscheinen die restlichen Bedienelemente. Das Fenster teilt sich nun in vier Bereiche.</w:t>
-      </w:r>
-    </w:p>
-    <w:p>
-      <w:pPr>
-        <w:ind w:left="432"/>
-      </w:pPr>
-      <w:r>
-        <w:t xml:space="preserve">Erstens in den Knopf zum Importieren. Darauffolgend ein </w:t>
+        <w:t>Erstens in den Knopf zum Importieren</w:t>
+      </w:r>
+      <w:r>
+        <w:t xml:space="preserve"> von zusätzlichen Dateien</w:t>
+      </w:r>
+      <w:r>
+        <w:t xml:space="preserve">. Darauffolgend ein </w:t>
       </w:r>
       <w:r>
         <w:t>Rahmen</w:t>
@@ -6119,31 +6374,6 @@
       <w:r>
         <w:t xml:space="preserve"> Ein Klick auf diesen öffnet das Fenster zum Exportieren.</w:t>
       </w:r>
-    </w:p>
-    <w:p>
-      <w:pPr>
-        <w:ind w:left="432"/>
-      </w:pPr>
-    </w:p>
-    <w:p>
-      <w:pPr>
-        <w:ind w:left="432"/>
-      </w:pPr>
-    </w:p>
-    <w:p>
-      <w:pPr>
-        <w:ind w:left="432"/>
-      </w:pPr>
-    </w:p>
-    <w:p>
-      <w:pPr>
-        <w:ind w:left="432"/>
-      </w:pPr>
-    </w:p>
-    <w:p>
-      <w:pPr>
-        <w:ind w:left="432"/>
-      </w:pPr>
     </w:p>
     <w:p>
       <w:pPr>
@@ -6192,7 +6422,7 @@
                     <pic:cNvPicPr/>
                   </pic:nvPicPr>
                   <pic:blipFill>
-                    <a:blip r:embed="rId13">
+                    <a:blip r:embed="rId14">
                       <a:extLst>
                         <a:ext uri="{28A0092B-C50C-407E-A947-70E740481C1C}">
                           <a14:useLocalDpi xmlns:a14="http://schemas.microsoft.com/office/drawing/2010/main" val="0"/>
@@ -6270,14 +6500,27 @@
                             <w:r>
                               <w:t xml:space="preserve">Abbildung </w:t>
                             </w:r>
-                            <w:fldSimple w:instr=" SEQ Abbildung \* ARABIC ">
-                              <w:r>
-                                <w:rPr>
-                                  <w:noProof/>
-                                </w:rPr>
-                                <w:t>4</w:t>
-                              </w:r>
-                            </w:fldSimple>
+                            <w:r>
+                              <w:fldChar w:fldCharType="begin"/>
+                            </w:r>
+                            <w:r>
+                              <w:instrText xml:space="preserve"> SEQ Abbildung \* ARABIC </w:instrText>
+                            </w:r>
+                            <w:r>
+                              <w:fldChar w:fldCharType="separate"/>
+                            </w:r>
+                            <w:r>
+                              <w:rPr>
+                                <w:noProof/>
+                              </w:rPr>
+                              <w:t>4</w:t>
+                            </w:r>
+                            <w:r>
+                              <w:rPr>
+                                <w:noProof/>
+                              </w:rPr>
+                              <w:fldChar w:fldCharType="end"/>
+                            </w:r>
                             <w:r>
                               <w:t>: Zwei importierte CSV-Dateien mit jeweils Parameter und Aktionen</w:t>
                             </w:r>
@@ -6315,14 +6558,27 @@
                       <w:r>
                         <w:t xml:space="preserve">Abbildung </w:t>
                       </w:r>
-                      <w:fldSimple w:instr=" SEQ Abbildung \* ARABIC ">
-                        <w:r>
-                          <w:rPr>
-                            <w:noProof/>
-                          </w:rPr>
-                          <w:t>4</w:t>
-                        </w:r>
-                      </w:fldSimple>
+                      <w:r>
+                        <w:fldChar w:fldCharType="begin"/>
+                      </w:r>
+                      <w:r>
+                        <w:instrText xml:space="preserve"> SEQ Abbildung \* ARABIC </w:instrText>
+                      </w:r>
+                      <w:r>
+                        <w:fldChar w:fldCharType="separate"/>
+                      </w:r>
+                      <w:r>
+                        <w:rPr>
+                          <w:noProof/>
+                        </w:rPr>
+                        <w:t>4</w:t>
+                      </w:r>
+                      <w:r>
+                        <w:rPr>
+                          <w:noProof/>
+                        </w:rPr>
+                        <w:fldChar w:fldCharType="end"/>
+                      </w:r>
                       <w:r>
                         <w:t>: Zwei importierte CSV-Dateien mit jeweils Parameter und Aktionen</w:t>
                       </w:r>
@@ -6402,14 +6658,27 @@
                             <w:r>
                               <w:t xml:space="preserve">Abbildung </w:t>
                             </w:r>
-                            <w:fldSimple w:instr=" SEQ Abbildung \* ARABIC ">
-                              <w:r>
-                                <w:rPr>
-                                  <w:noProof/>
-                                </w:rPr>
-                                <w:t>5</w:t>
-                              </w:r>
-                            </w:fldSimple>
+                            <w:r>
+                              <w:fldChar w:fldCharType="begin"/>
+                            </w:r>
+                            <w:r>
+                              <w:instrText xml:space="preserve"> SEQ Abbildung \* ARABIC </w:instrText>
+                            </w:r>
+                            <w:r>
+                              <w:fldChar w:fldCharType="separate"/>
+                            </w:r>
+                            <w:r>
+                              <w:rPr>
+                                <w:noProof/>
+                              </w:rPr>
+                              <w:t>5</w:t>
+                            </w:r>
+                            <w:r>
+                              <w:rPr>
+                                <w:noProof/>
+                              </w:rPr>
+                              <w:fldChar w:fldCharType="end"/>
+                            </w:r>
                             <w:r>
                               <w:t>: Importierte XML-Datei mit ausgewählter XSL-Datei</w:t>
                             </w:r>
@@ -6444,14 +6713,27 @@
                       <w:r>
                         <w:t xml:space="preserve">Abbildung </w:t>
                       </w:r>
-                      <w:fldSimple w:instr=" SEQ Abbildung \* ARABIC ">
-                        <w:r>
-                          <w:rPr>
-                            <w:noProof/>
-                          </w:rPr>
-                          <w:t>5</w:t>
-                        </w:r>
-                      </w:fldSimple>
+                      <w:r>
+                        <w:fldChar w:fldCharType="begin"/>
+                      </w:r>
+                      <w:r>
+                        <w:instrText xml:space="preserve"> SEQ Abbildung \* ARABIC </w:instrText>
+                      </w:r>
+                      <w:r>
+                        <w:fldChar w:fldCharType="separate"/>
+                      </w:r>
+                      <w:r>
+                        <w:rPr>
+                          <w:noProof/>
+                        </w:rPr>
+                        <w:t>5</w:t>
+                      </w:r>
+                      <w:r>
+                        <w:rPr>
+                          <w:noProof/>
+                        </w:rPr>
+                        <w:fldChar w:fldCharType="end"/>
+                      </w:r>
                       <w:r>
                         <w:t>: Importierte XML-Datei mit ausgewählter XSL-Datei</w:t>
                       </w:r>
@@ -6492,7 +6774,7 @@
                     <pic:cNvPicPr/>
                   </pic:nvPicPr>
                   <pic:blipFill>
-                    <a:blip r:embed="rId14">
+                    <a:blip r:embed="rId15">
                       <a:extLst>
                         <a:ext uri="{28A0092B-C50C-407E-A947-70E740481C1C}">
                           <a14:useLocalDpi xmlns:a14="http://schemas.microsoft.com/office/drawing/2010/main" val="0"/>
@@ -6550,20 +6832,39 @@
         <w:ind w:left="578"/>
       </w:pPr>
       <w:r>
-        <w:t xml:space="preserve">Im Frame einer importierten XML-Datei steht zusätzlich zu dem Entfernen-Knopf nur ein Knopf zum Auswählen einer </w:t>
-      </w:r>
-      <w:proofErr w:type="spellStart"/>
-      <w:r>
-        <w:t>XSl</w:t>
-      </w:r>
-      <w:proofErr w:type="spellEnd"/>
+        <w:t>Im Frame einer importierten XML-Datei steht zusätzlich zu dem Entfernen-Knopf nur ein Knopf zum Auswählen einer XS</w:t>
+      </w:r>
+      <w:r>
+        <w:t>L</w:t>
+      </w:r>
       <w:r>
         <w:t xml:space="preserve">-Datei bereit. </w:t>
       </w:r>
       <w:r>
         <w:lastRenderedPageBreak/>
-        <w:t xml:space="preserve">Diese wird benutzt, um den Inhalt der XML-Datei in das CSV-Format </w:t>
-      </w:r>
+        <w:t>Diese</w:t>
+      </w:r>
+      <w:r>
+        <w:t>s Dateiformat</w:t>
+      </w:r>
+      <w:r>
+        <w:t xml:space="preserve"> wird benutzt, um den Inhalt der XML-Datei in das CSV-Format zu überführen</w:t>
+      </w:r>
+      <w:r>
+        <w:t>.</w:t>
+      </w:r>
+      <w:r>
+        <w:rPr>
+          <w:noProof/>
+        </w:rPr>
+        <w:t xml:space="preserve"> </w:t>
+      </w:r>
+    </w:p>
+    <w:p>
+      <w:pPr>
+        <w:keepNext/>
+        <w:ind w:left="578"/>
+      </w:pPr>
       <w:r>
         <w:rPr>
           <w:noProof/>
@@ -6571,13 +6872,13 @@
         <mc:AlternateContent>
           <mc:Choice Requires="wps">
             <w:drawing>
-              <wp:anchor distT="0" distB="0" distL="114300" distR="114300" simplePos="0" relativeHeight="251679744" behindDoc="0" locked="0" layoutInCell="1" allowOverlap="1" wp14:anchorId="40DA775E" wp14:editId="234E1CA4">
+              <wp:anchor distT="0" distB="0" distL="114300" distR="114300" simplePos="0" relativeHeight="251679744" behindDoc="0" locked="0" layoutInCell="1" allowOverlap="1" wp14:anchorId="40DA775E" wp14:editId="343DA817">
                 <wp:simplePos x="0" y="0"/>
                 <wp:positionH relativeFrom="column">
-                  <wp:posOffset>1037590</wp:posOffset>
+                  <wp:posOffset>965835</wp:posOffset>
                 </wp:positionH>
                 <wp:positionV relativeFrom="paragraph">
-                  <wp:posOffset>2169160</wp:posOffset>
+                  <wp:posOffset>2792095</wp:posOffset>
                 </wp:positionV>
                 <wp:extent cx="4143375" cy="635"/>
                 <wp:effectExtent l="0" t="0" r="0" b="0"/>
@@ -6616,14 +6917,27 @@
                             <w:r>
                               <w:t xml:space="preserve">Abbildung </w:t>
                             </w:r>
-                            <w:fldSimple w:instr=" SEQ Abbildung \* ARABIC ">
-                              <w:r>
-                                <w:rPr>
-                                  <w:noProof/>
-                                </w:rPr>
-                                <w:t>6</w:t>
-                              </w:r>
-                            </w:fldSimple>
+                            <w:r>
+                              <w:fldChar w:fldCharType="begin"/>
+                            </w:r>
+                            <w:r>
+                              <w:instrText xml:space="preserve"> SEQ Abbildung \* ARABIC </w:instrText>
+                            </w:r>
+                            <w:r>
+                              <w:fldChar w:fldCharType="separate"/>
+                            </w:r>
+                            <w:r>
+                              <w:rPr>
+                                <w:noProof/>
+                              </w:rPr>
+                              <w:t>6</w:t>
+                            </w:r>
+                            <w:r>
+                              <w:rPr>
+                                <w:noProof/>
+                              </w:rPr>
+                              <w:fldChar w:fldCharType="end"/>
+                            </w:r>
                             <w:r>
                               <w:t>: Fehlermeldung bei falscher Angabe der Dateikodierung</w:t>
                             </w:r>
@@ -6644,7 +6958,7 @@
           </mc:Choice>
           <mc:Fallback>
             <w:pict>
-              <v:shape w14:anchorId="40DA775E" id="Textfeld 52" o:spid="_x0000_s1062" type="#_x0000_t202" style="position:absolute;left:0;text-align:left;margin-left:81.7pt;margin-top:170.8pt;width:326.25pt;height:.05pt;z-index:251679744;visibility:visible;mso-wrap-style:square;mso-wrap-distance-left:9pt;mso-wrap-distance-top:0;mso-wrap-distance-right:9pt;mso-wrap-distance-bottom:0;mso-position-horizontal:absolute;mso-position-horizontal-relative:text;mso-position-vertical:absolute;mso-position-vertical-relative:text;v-text-anchor:top" o:gfxdata="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" stroked="f">
+              <v:shape w14:anchorId="40DA775E" id="Textfeld 52" o:spid="_x0000_s1062" type="#_x0000_t202" style="position:absolute;left:0;text-align:left;margin-left:76.05pt;margin-top:219.85pt;width:326.25pt;height:.05pt;z-index:251679744;visibility:visible;mso-wrap-style:square;mso-wrap-distance-left:9pt;mso-wrap-distance-top:0;mso-wrap-distance-right:9pt;mso-wrap-distance-bottom:0;mso-position-horizontal:absolute;mso-position-horizontal-relative:text;mso-position-vertical:absolute;mso-position-vertical-relative:text;v-text-anchor:top" o:gfxdata="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" stroked="f">
                 <v:textbox style="mso-fit-shape-to-text:t" inset="0,0,0,0">
                   <w:txbxContent>
                     <w:p>
@@ -6658,14 +6972,27 @@
                       <w:r>
                         <w:t xml:space="preserve">Abbildung </w:t>
                       </w:r>
-                      <w:fldSimple w:instr=" SEQ Abbildung \* ARABIC ">
-                        <w:r>
-                          <w:rPr>
-                            <w:noProof/>
-                          </w:rPr>
-                          <w:t>6</w:t>
-                        </w:r>
-                      </w:fldSimple>
+                      <w:r>
+                        <w:fldChar w:fldCharType="begin"/>
+                      </w:r>
+                      <w:r>
+                        <w:instrText xml:space="preserve"> SEQ Abbildung \* ARABIC </w:instrText>
+                      </w:r>
+                      <w:r>
+                        <w:fldChar w:fldCharType="separate"/>
+                      </w:r>
+                      <w:r>
+                        <w:rPr>
+                          <w:noProof/>
+                        </w:rPr>
+                        <w:t>6</w:t>
+                      </w:r>
+                      <w:r>
+                        <w:rPr>
+                          <w:noProof/>
+                        </w:rPr>
+                        <w:fldChar w:fldCharType="end"/>
+                      </w:r>
                       <w:r>
                         <w:t>: Fehlermeldung bei falscher Angabe der Dateikodierung</w:t>
                       </w:r>
@@ -6683,13 +7010,13 @@
           <w:noProof/>
         </w:rPr>
         <w:drawing>
-          <wp:anchor distT="0" distB="0" distL="114300" distR="114300" simplePos="0" relativeHeight="251677696" behindDoc="0" locked="0" layoutInCell="1" allowOverlap="1" wp14:anchorId="72738E71" wp14:editId="508EA372">
+          <wp:anchor distT="0" distB="0" distL="114300" distR="114300" simplePos="0" relativeHeight="251677696" behindDoc="0" locked="0" layoutInCell="1" allowOverlap="1" wp14:anchorId="72738E71" wp14:editId="39220BBA">
             <wp:simplePos x="0" y="0"/>
             <wp:positionH relativeFrom="column">
-              <wp:posOffset>1037770</wp:posOffset>
+              <wp:posOffset>965835</wp:posOffset>
             </wp:positionH>
             <wp:positionV relativeFrom="paragraph">
-              <wp:posOffset>464412</wp:posOffset>
+              <wp:posOffset>1116965</wp:posOffset>
             </wp:positionV>
             <wp:extent cx="4143375" cy="1647825"/>
             <wp:effectExtent l="0" t="0" r="9525" b="9525"/>
@@ -6706,7 +7033,7 @@
                     <pic:cNvPicPr/>
                   </pic:nvPicPr>
                   <pic:blipFill>
-                    <a:blip r:embed="rId15">
+                    <a:blip r:embed="rId16">
                       <a:extLst>
                         <a:ext uri="{28A0092B-C50C-407E-A947-70E740481C1C}">
                           <a14:useLocalDpi xmlns:a14="http://schemas.microsoft.com/office/drawing/2010/main" val="0"/>
@@ -6732,24 +7059,6 @@
           </wp:anchor>
         </w:drawing>
       </w:r>
-      <w:r>
-        <w:t>zu überführen</w:t>
-      </w:r>
-      <w:r>
-        <w:t>.</w:t>
-      </w:r>
-      <w:r>
-        <w:rPr>
-          <w:noProof/>
-        </w:rPr>
-        <w:t xml:space="preserve"> </w:t>
-      </w:r>
-    </w:p>
-    <w:p>
-      <w:pPr>
-        <w:keepNext/>
-        <w:ind w:left="578"/>
-      </w:pPr>
       <w:r>
         <w:t xml:space="preserve">Wenn </w:t>
       </w:r>
@@ -6826,14 +7135,27 @@
                             <w:r>
                               <w:t xml:space="preserve">Abbildung </w:t>
                             </w:r>
-                            <w:fldSimple w:instr=" SEQ Abbildung \* ARABIC ">
-                              <w:r>
-                                <w:rPr>
-                                  <w:noProof/>
-                                </w:rPr>
-                                <w:t>7</w:t>
-                              </w:r>
-                            </w:fldSimple>
+                            <w:r>
+                              <w:fldChar w:fldCharType="begin"/>
+                            </w:r>
+                            <w:r>
+                              <w:instrText xml:space="preserve"> SEQ Abbildung \* ARABIC </w:instrText>
+                            </w:r>
+                            <w:r>
+                              <w:fldChar w:fldCharType="separate"/>
+                            </w:r>
+                            <w:r>
+                              <w:rPr>
+                                <w:noProof/>
+                              </w:rPr>
+                              <w:t>7</w:t>
+                            </w:r>
+                            <w:r>
+                              <w:rPr>
+                                <w:noProof/>
+                              </w:rPr>
+                              <w:fldChar w:fldCharType="end"/>
+                            </w:r>
                             <w:r>
                               <w:t>: Vorschautabelle unter den importierten Dateien</w:t>
                             </w:r>
@@ -6868,14 +7190,27 @@
                       <w:r>
                         <w:t xml:space="preserve">Abbildung </w:t>
                       </w:r>
-                      <w:fldSimple w:instr=" SEQ Abbildung \* ARABIC ">
-                        <w:r>
-                          <w:rPr>
-                            <w:noProof/>
-                          </w:rPr>
-                          <w:t>7</w:t>
-                        </w:r>
-                      </w:fldSimple>
+                      <w:r>
+                        <w:fldChar w:fldCharType="begin"/>
+                      </w:r>
+                      <w:r>
+                        <w:instrText xml:space="preserve"> SEQ Abbildung \* ARABIC </w:instrText>
+                      </w:r>
+                      <w:r>
+                        <w:fldChar w:fldCharType="separate"/>
+                      </w:r>
+                      <w:r>
+                        <w:rPr>
+                          <w:noProof/>
+                        </w:rPr>
+                        <w:t>7</w:t>
+                      </w:r>
+                      <w:r>
+                        <w:rPr>
+                          <w:noProof/>
+                        </w:rPr>
+                        <w:fldChar w:fldCharType="end"/>
+                      </w:r>
                       <w:r>
                         <w:t>: Vorschautabelle unter den importierten Dateien</w:t>
                       </w:r>
@@ -6916,7 +7251,7 @@
                     <pic:cNvPicPr/>
                   </pic:nvPicPr>
                   <pic:blipFill>
-                    <a:blip r:embed="rId16">
+                    <a:blip r:embed="rId17">
                       <a:extLst>
                         <a:ext uri="{28A0092B-C50C-407E-A947-70E740481C1C}">
                           <a14:useLocalDpi xmlns:a14="http://schemas.microsoft.com/office/drawing/2010/main" val="0"/>
@@ -6943,7 +7278,13 @@
         </w:drawing>
       </w:r>
       <w:r>
-        <w:t>Die Tabelle unter den Rahmen der importierten Dateien dient dem Benutzer als Vorschau. Sie stellt dar, wie die zusammengefügten CSV- und XML-Dateien aussehen, wenn sie exportiert werden würden.</w:t>
+        <w:t>Die Tabelle unter de</w:t>
+      </w:r>
+      <w:r>
+        <w:t>n</w:t>
+      </w:r>
+      <w:r>
+        <w:t xml:space="preserve"> importierten Dateien dient dem Benutzer als Vorschau. Sie stellt dar, wie die zusammengefügten CSV- und XML-Dateien aussehen, wenn sie exportiert werden würden.</w:t>
       </w:r>
     </w:p>
     <w:p>
@@ -6958,13 +7299,13 @@
         <mc:AlternateContent>
           <mc:Choice Requires="wps">
             <w:drawing>
-              <wp:anchor distT="0" distB="0" distL="114300" distR="114300" simplePos="0" relativeHeight="251685888" behindDoc="0" locked="0" layoutInCell="1" allowOverlap="1" wp14:anchorId="1E50F645" wp14:editId="497DB837">
+              <wp:anchor distT="0" distB="0" distL="114300" distR="114300" simplePos="0" relativeHeight="251685888" behindDoc="0" locked="0" layoutInCell="1" allowOverlap="1" wp14:anchorId="1E50F645" wp14:editId="67702C48">
                 <wp:simplePos x="0" y="0"/>
                 <wp:positionH relativeFrom="column">
-                  <wp:posOffset>1088287</wp:posOffset>
+                  <wp:posOffset>933375</wp:posOffset>
                 </wp:positionH>
                 <wp:positionV relativeFrom="paragraph">
-                  <wp:posOffset>3863000</wp:posOffset>
+                  <wp:posOffset>4883983</wp:posOffset>
                 </wp:positionV>
                 <wp:extent cx="4061460" cy="635"/>
                 <wp:effectExtent l="0" t="0" r="0" b="635"/>
@@ -7003,14 +7344,27 @@
                             <w:r>
                               <w:t xml:space="preserve">Abbildung </w:t>
                             </w:r>
-                            <w:fldSimple w:instr=" SEQ Abbildung \* ARABIC ">
-                              <w:r>
-                                <w:rPr>
-                                  <w:noProof/>
-                                </w:rPr>
-                                <w:t>8</w:t>
-                              </w:r>
-                            </w:fldSimple>
+                            <w:r>
+                              <w:fldChar w:fldCharType="begin"/>
+                            </w:r>
+                            <w:r>
+                              <w:instrText xml:space="preserve"> SEQ Abbildung \* ARABIC </w:instrText>
+                            </w:r>
+                            <w:r>
+                              <w:fldChar w:fldCharType="separate"/>
+                            </w:r>
+                            <w:r>
+                              <w:rPr>
+                                <w:noProof/>
+                              </w:rPr>
+                              <w:t>8</w:t>
+                            </w:r>
+                            <w:r>
+                              <w:rPr>
+                                <w:noProof/>
+                              </w:rPr>
+                              <w:fldChar w:fldCharType="end"/>
+                            </w:r>
                             <w:r>
                               <w:t>: Kontextmenü einer Spalte für zusätzliche Aktionen</w:t>
                             </w:r>
@@ -7034,7 +7388,7 @@
           </mc:Choice>
           <mc:Fallback>
             <w:pict>
-              <v:shape w14:anchorId="1E50F645" id="Textfeld 41" o:spid="_x0000_s1064" type="#_x0000_t202" style="position:absolute;left:0;text-align:left;margin-left:85.7pt;margin-top:304.15pt;width:319.8pt;height:.05pt;z-index:251685888;visibility:visible;mso-wrap-style:square;mso-width-percent:0;mso-wrap-distance-left:9pt;mso-wrap-distance-top:0;mso-wrap-distance-right:9pt;mso-wrap-distance-bottom:0;mso-position-horizontal:absolute;mso-position-horizontal-relative:text;mso-position-vertical:absolute;mso-position-vertical-relative:text;mso-width-percent:0;mso-width-relative:margin;v-text-anchor:top" o:gfxdata="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" stroked="f">
+              <v:shape w14:anchorId="1E50F645" id="Textfeld 41" o:spid="_x0000_s1064" type="#_x0000_t202" style="position:absolute;left:0;text-align:left;margin-left:73.5pt;margin-top:384.55pt;width:319.8pt;height:.05pt;z-index:251685888;visibility:visible;mso-wrap-style:square;mso-width-percent:0;mso-wrap-distance-left:9pt;mso-wrap-distance-top:0;mso-wrap-distance-right:9pt;mso-wrap-distance-bottom:0;mso-position-horizontal:absolute;mso-position-horizontal-relative:text;mso-position-vertical:absolute;mso-position-vertical-relative:text;mso-width-percent:0;mso-width-relative:margin;v-text-anchor:top" o:gfxdata="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" stroked="f">
                 <v:textbox style="mso-fit-shape-to-text:t" inset="0,0,0,0">
                   <w:txbxContent>
                     <w:p>
@@ -7048,14 +7402,27 @@
                       <w:r>
                         <w:t xml:space="preserve">Abbildung </w:t>
                       </w:r>
-                      <w:fldSimple w:instr=" SEQ Abbildung \* ARABIC ">
-                        <w:r>
-                          <w:rPr>
-                            <w:noProof/>
-                          </w:rPr>
-                          <w:t>8</w:t>
-                        </w:r>
-                      </w:fldSimple>
+                      <w:r>
+                        <w:fldChar w:fldCharType="begin"/>
+                      </w:r>
+                      <w:r>
+                        <w:instrText xml:space="preserve"> SEQ Abbildung \* ARABIC </w:instrText>
+                      </w:r>
+                      <w:r>
+                        <w:fldChar w:fldCharType="separate"/>
+                      </w:r>
+                      <w:r>
+                        <w:rPr>
+                          <w:noProof/>
+                        </w:rPr>
+                        <w:t>8</w:t>
+                      </w:r>
+                      <w:r>
+                        <w:rPr>
+                          <w:noProof/>
+                        </w:rPr>
+                        <w:fldChar w:fldCharType="end"/>
+                      </w:r>
                       <w:r>
                         <w:t>: Kontextmenü einer Spalte für zusätzliche Aktionen</w:t>
                       </w:r>
@@ -7073,13 +7440,13 @@
           <w:noProof/>
         </w:rPr>
         <w:drawing>
-          <wp:anchor distT="0" distB="0" distL="114300" distR="114300" simplePos="0" relativeHeight="251681792" behindDoc="0" locked="0" layoutInCell="1" allowOverlap="1" wp14:anchorId="61539430" wp14:editId="5B7192EB">
+          <wp:anchor distT="0" distB="0" distL="114300" distR="114300" simplePos="0" relativeHeight="251681792" behindDoc="0" locked="0" layoutInCell="1" allowOverlap="1" wp14:anchorId="61539430" wp14:editId="68AC990C">
             <wp:simplePos x="0" y="0"/>
             <wp:positionH relativeFrom="column">
-              <wp:posOffset>1246830</wp:posOffset>
+              <wp:posOffset>1246505</wp:posOffset>
             </wp:positionH>
             <wp:positionV relativeFrom="paragraph">
-              <wp:posOffset>0</wp:posOffset>
+              <wp:posOffset>1068779</wp:posOffset>
             </wp:positionV>
             <wp:extent cx="3276600" cy="3743325"/>
             <wp:effectExtent l="0" t="0" r="0" b="9525"/>
@@ -7096,7 +7463,7 @@
                     <pic:cNvPicPr/>
                   </pic:nvPicPr>
                   <pic:blipFill>
-                    <a:blip r:embed="rId17">
+                    <a:blip r:embed="rId18">
                       <a:extLst>
                         <a:ext uri="{28A0092B-C50C-407E-A947-70E740481C1C}">
                           <a14:useLocalDpi xmlns:a14="http://schemas.microsoft.com/office/drawing/2010/main" val="0"/>
@@ -7127,7 +7494,13 @@
         <w:t>Außerdem kann</w:t>
       </w:r>
       <w:r>
-        <w:t xml:space="preserve"> der Benutzer damit die Vorschau nach einer bestimmten Spalte auf- oder absteigend sortieren, die Reihenfolge der Spalten ändern oder beispielsweise über das „</w:t>
+        <w:t xml:space="preserve"> der Benutzer damit </w:t>
+      </w:r>
+      <w:r>
+        <w:t xml:space="preserve">zum Beispiel </w:t>
+      </w:r>
+      <w:r>
+        <w:t>die Vorschau nach einer bestimmten Spalte auf- oder absteigend sortieren, die Reihenfolge der Spalten ändern oder über das „</w:t>
       </w:r>
       <w:proofErr w:type="spellStart"/>
       <w:r>
@@ -7162,13 +7535,13 @@
         <mc:AlternateContent>
           <mc:Choice Requires="wps">
             <w:drawing>
-              <wp:anchor distT="0" distB="0" distL="114300" distR="114300" simplePos="0" relativeHeight="251688960" behindDoc="0" locked="0" layoutInCell="1" allowOverlap="1" wp14:anchorId="0D953A6C" wp14:editId="260E620B">
+              <wp:anchor distT="0" distB="0" distL="114300" distR="114300" simplePos="0" relativeHeight="251688960" behindDoc="0" locked="0" layoutInCell="1" allowOverlap="1" wp14:anchorId="0D953A6C" wp14:editId="0AAAFDC3">
                 <wp:simplePos x="0" y="0"/>
                 <wp:positionH relativeFrom="column">
                   <wp:posOffset>382270</wp:posOffset>
                 </wp:positionH>
                 <wp:positionV relativeFrom="paragraph">
-                  <wp:posOffset>3128361</wp:posOffset>
+                  <wp:posOffset>3056758</wp:posOffset>
                 </wp:positionV>
                 <wp:extent cx="5760720" cy="635"/>
                 <wp:effectExtent l="0" t="0" r="0" b="0"/>
@@ -7207,14 +7580,27 @@
                             <w:r>
                               <w:t xml:space="preserve">Abbildung </w:t>
                             </w:r>
-                            <w:fldSimple w:instr=" SEQ Abbildung \* ARABIC ">
-                              <w:r>
-                                <w:rPr>
-                                  <w:noProof/>
-                                </w:rPr>
-                                <w:t>9</w:t>
-                              </w:r>
-                            </w:fldSimple>
+                            <w:r>
+                              <w:fldChar w:fldCharType="begin"/>
+                            </w:r>
+                            <w:r>
+                              <w:instrText xml:space="preserve"> SEQ Abbildung \* ARABIC </w:instrText>
+                            </w:r>
+                            <w:r>
+                              <w:fldChar w:fldCharType="separate"/>
+                            </w:r>
+                            <w:r>
+                              <w:rPr>
+                                <w:noProof/>
+                              </w:rPr>
+                              <w:t>9</w:t>
+                            </w:r>
+                            <w:r>
+                              <w:rPr>
+                                <w:noProof/>
+                              </w:rPr>
+                              <w:fldChar w:fldCharType="end"/>
+                            </w:r>
                             <w:r>
                               <w:t>: Die zwei Zustände des Exportierfensters</w:t>
                             </w:r>
@@ -7235,7 +7621,7 @@
           </mc:Choice>
           <mc:Fallback>
             <w:pict>
-              <v:shape w14:anchorId="0D953A6C" id="Textfeld 43" o:spid="_x0000_s1065" type="#_x0000_t202" style="position:absolute;left:0;text-align:left;margin-left:30.1pt;margin-top:246.35pt;width:453.6pt;height:.05pt;z-index:251688960;visibility:visible;mso-wrap-style:square;mso-wrap-distance-left:9pt;mso-wrap-distance-top:0;mso-wrap-distance-right:9pt;mso-wrap-distance-bottom:0;mso-position-horizontal:absolute;mso-position-horizontal-relative:text;mso-position-vertical:absolute;mso-position-vertical-relative:text;v-text-anchor:top" o:gfxdata="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" stroked="f">
+              <v:shape w14:anchorId="0D953A6C" id="Textfeld 43" o:spid="_x0000_s1065" type="#_x0000_t202" style="position:absolute;left:0;text-align:left;margin-left:30.1pt;margin-top:240.7pt;width:453.6pt;height:.05pt;z-index:251688960;visibility:visible;mso-wrap-style:square;mso-wrap-distance-left:9pt;mso-wrap-distance-top:0;mso-wrap-distance-right:9pt;mso-wrap-distance-bottom:0;mso-position-horizontal:absolute;mso-position-horizontal-relative:text;mso-position-vertical:absolute;mso-position-vertical-relative:text;v-text-anchor:top" o:gfxdata="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" stroked="f">
                 <v:textbox style="mso-fit-shape-to-text:t" inset="0,0,0,0">
                   <w:txbxContent>
                     <w:p>
@@ -7249,14 +7635,27 @@
                       <w:r>
                         <w:t xml:space="preserve">Abbildung </w:t>
                       </w:r>
-                      <w:fldSimple w:instr=" SEQ Abbildung \* ARABIC ">
-                        <w:r>
-                          <w:rPr>
-                            <w:noProof/>
-                          </w:rPr>
-                          <w:t>9</w:t>
-                        </w:r>
-                      </w:fldSimple>
+                      <w:r>
+                        <w:fldChar w:fldCharType="begin"/>
+                      </w:r>
+                      <w:r>
+                        <w:instrText xml:space="preserve"> SEQ Abbildung \* ARABIC </w:instrText>
+                      </w:r>
+                      <w:r>
+                        <w:fldChar w:fldCharType="separate"/>
+                      </w:r>
+                      <w:r>
+                        <w:rPr>
+                          <w:noProof/>
+                        </w:rPr>
+                        <w:t>9</w:t>
+                      </w:r>
+                      <w:r>
+                        <w:rPr>
+                          <w:noProof/>
+                        </w:rPr>
+                        <w:fldChar w:fldCharType="end"/>
+                      </w:r>
                       <w:r>
                         <w:t>: Die zwei Zustände des Exportierfensters</w:t>
                       </w:r>
@@ -7297,7 +7696,7 @@
                     <pic:cNvPicPr/>
                   </pic:nvPicPr>
                   <pic:blipFill>
-                    <a:blip r:embed="rId18">
+                    <a:blip r:embed="rId19">
                       <a:extLst>
                         <a:ext uri="{28A0092B-C50C-407E-A947-70E740481C1C}">
                           <a14:useLocalDpi xmlns:a14="http://schemas.microsoft.com/office/drawing/2010/main" val="0"/>
@@ -7356,7 +7755,13 @@
       </w:pPr>
       <w:r>
         <w:lastRenderedPageBreak/>
-        <w:t>Vor dem Export in eine CSV-Datei lässt sich die Kodierung der Datei und das Trenn- und Quotierungszeichen ändern. Für den Export in eine XML-Datei steht nur das Ändern der Dateikodierung bereit.</w:t>
+        <w:t xml:space="preserve">Vor dem Export in eine CSV-Datei lässt sich die Kodierung der Datei und das Trenn- und Quotierungszeichen </w:t>
+      </w:r>
+      <w:r>
+        <w:t>festlegen</w:t>
+      </w:r>
+      <w:r>
+        <w:t>. Für den Export in eine XML-Datei steht nur das Ändern der Dateikodierung bereit.</w:t>
       </w:r>
     </w:p>
     <w:p>
@@ -7406,7 +7811,13 @@
       </w:r>
       <w:proofErr w:type="spellEnd"/>
       <w:r>
-        <w:t xml:space="preserve"> instanziiert werden. Dann können beliebig viele Aufrufe an </w:t>
+        <w:t xml:space="preserve"> instanziiert werden. </w:t>
+      </w:r>
+      <w:r>
+        <w:t>Für jede zu importierende Datei muss dann jeweils die Methode</w:t>
+      </w:r>
+      <w:r>
+        <w:t xml:space="preserve"> </w:t>
       </w:r>
       <w:proofErr w:type="spellStart"/>
       <w:r>
@@ -7422,7 +7833,19 @@
       </w:r>
       <w:proofErr w:type="spellEnd"/>
       <w:r>
-        <w:t xml:space="preserve"> folgen. Mit einem Aufruf an die </w:t>
+        <w:t xml:space="preserve"> </w:t>
+      </w:r>
+      <w:r>
+        <w:t>aufgerufen werden</w:t>
+      </w:r>
+      <w:r>
+        <w:t xml:space="preserve">. Mit </w:t>
+      </w:r>
+      <w:r>
+        <w:t>der</w:t>
+      </w:r>
+      <w:r>
+        <w:t xml:space="preserve"> </w:t>
       </w:r>
       <w:proofErr w:type="spellStart"/>
       <w:r>
@@ -7430,7 +7853,13 @@
       </w:r>
       <w:proofErr w:type="spellEnd"/>
       <w:r>
-        <w:t xml:space="preserve">-Methode könnte man das </w:t>
+        <w:t xml:space="preserve">-Methode </w:t>
+      </w:r>
+      <w:r>
+        <w:t>kann</w:t>
+      </w:r>
+      <w:r>
+        <w:t xml:space="preserve"> man das </w:t>
       </w:r>
       <w:proofErr w:type="spellStart"/>
       <w:r>
@@ -7438,7 +7867,25 @@
       </w:r>
       <w:proofErr w:type="spellEnd"/>
       <w:r>
-        <w:t>-Objekt auf den Stand nach dem Instanziieren zurücksetzen, um mit dem Importieren neu zu beginnen.</w:t>
+        <w:t>-Objekt</w:t>
+      </w:r>
+      <w:r>
+        <w:t xml:space="preserve"> </w:t>
+      </w:r>
+      <w:r>
+        <w:t>zurücksetzen</w:t>
+      </w:r>
+      <w:r>
+        <w:t xml:space="preserve"> und </w:t>
+      </w:r>
+      <w:r>
+        <w:t xml:space="preserve">mit dem Importieren </w:t>
+      </w:r>
+      <w:r>
+        <w:t>neu beginnen</w:t>
+      </w:r>
+      <w:r>
+        <w:t>.</w:t>
       </w:r>
     </w:p>
     <w:p>
@@ -7446,7 +7893,10 @@
         <w:ind w:left="432"/>
       </w:pPr>
       <w:r>
-        <w:t>Mit den Methoden, die mit „</w:t>
+        <w:t xml:space="preserve">Mit den </w:t>
+      </w:r>
+      <w:r>
+        <w:t>„</w:t>
       </w:r>
       <w:proofErr w:type="spellStart"/>
       <w:r>
@@ -7454,7 +7904,22 @@
       </w:r>
       <w:proofErr w:type="spellEnd"/>
       <w:r>
-        <w:t xml:space="preserve">“ beginnen, kann jederzeit während des Importier Vorgangs die aktuell zusammengefügten Dateien entweder als Pandas </w:t>
+        <w:t>“-</w:t>
+      </w:r>
+      <w:r>
+        <w:t>Methoden</w:t>
+      </w:r>
+      <w:r>
+        <w:t xml:space="preserve"> können</w:t>
+      </w:r>
+      <w:r>
+        <w:t xml:space="preserve"> jederzeit während des Importier</w:t>
+      </w:r>
+      <w:r>
+        <w:t>ens</w:t>
+      </w:r>
+      <w:r>
+        <w:t xml:space="preserve"> die aktuell zusammengefügten Dateien entweder als Pandas </w:t>
       </w:r>
       <w:proofErr w:type="spellStart"/>
       <w:r>
@@ -7513,7 +7978,31 @@
       </w:r>
       <w:proofErr w:type="spellEnd"/>
       <w:r>
-        <w:t xml:space="preserve"> Objekts werden seine Felder mit Standardwerten belegt. Wenn diese Felder mit den Werten für eine bestimmte Datei oder aus einem Beispielstring ausgelesen werden sollen, eignen sich die Methoden </w:t>
+        <w:t xml:space="preserve"> Objekts werden seine Felder mit Standardwerten belegt. Wenn </w:t>
+      </w:r>
+      <w:r>
+        <w:t>die Werte dieser</w:t>
+      </w:r>
+      <w:r>
+        <w:t xml:space="preserve"> Felder </w:t>
+      </w:r>
+      <w:r>
+        <w:t xml:space="preserve">aus einer </w:t>
+      </w:r>
+      <w:r>
+        <w:t>bestimmte</w:t>
+      </w:r>
+      <w:r>
+        <w:t>n</w:t>
+      </w:r>
+      <w:r>
+        <w:t xml:space="preserve"> Datei oder einem Beispielstring </w:t>
+      </w:r>
+      <w:r>
+        <w:t>abgeleitet</w:t>
+      </w:r>
+      <w:r>
+        <w:t xml:space="preserve"> werden sollen, eignen sich die Methoden </w:t>
       </w:r>
       <w:proofErr w:type="spellStart"/>
       <w:r>
@@ -7597,10 +8086,67 @@
           <w:noProof/>
         </w:rPr>
         <w:lastRenderedPageBreak/>
+        <w:drawing>
+          <wp:anchor distT="0" distB="0" distL="114300" distR="114300" simplePos="0" relativeHeight="251689984" behindDoc="0" locked="0" layoutInCell="1" allowOverlap="1" wp14:anchorId="5852A8FA" wp14:editId="385EA4DF">
+            <wp:simplePos x="0" y="0"/>
+            <wp:positionH relativeFrom="column">
+              <wp:posOffset>553720</wp:posOffset>
+            </wp:positionH>
+            <wp:positionV relativeFrom="paragraph">
+              <wp:posOffset>1699895</wp:posOffset>
+            </wp:positionV>
+            <wp:extent cx="5080635" cy="6696075"/>
+            <wp:effectExtent l="0" t="0" r="5715" b="9525"/>
+            <wp:wrapTopAndBottom/>
+            <wp:docPr id="46" name="Grafik 46"/>
+            <wp:cNvGraphicFramePr>
+              <a:graphicFrameLocks xmlns:a="http://schemas.openxmlformats.org/drawingml/2006/main" noChangeAspect="1"/>
+            </wp:cNvGraphicFramePr>
+            <a:graphic xmlns:a="http://schemas.openxmlformats.org/drawingml/2006/main">
+              <a:graphicData uri="http://schemas.openxmlformats.org/drawingml/2006/picture">
+                <pic:pic xmlns:pic="http://schemas.openxmlformats.org/drawingml/2006/picture">
+                  <pic:nvPicPr>
+                    <pic:cNvPr id="46" name="Grafik 46"/>
+                    <pic:cNvPicPr/>
+                  </pic:nvPicPr>
+                  <pic:blipFill>
+                    <a:blip r:embed="rId20">
+                      <a:extLst>
+                        <a:ext uri="{28A0092B-C50C-407E-A947-70E740481C1C}">
+                          <a14:useLocalDpi xmlns:a14="http://schemas.microsoft.com/office/drawing/2010/main" val="0"/>
+                        </a:ext>
+                      </a:extLst>
+                    </a:blip>
+                    <a:stretch>
+                      <a:fillRect/>
+                    </a:stretch>
+                  </pic:blipFill>
+                  <pic:spPr>
+                    <a:xfrm>
+                      <a:off x="0" y="0"/>
+                      <a:ext cx="5080635" cy="6696075"/>
+                    </a:xfrm>
+                    <a:prstGeom prst="rect">
+                      <a:avLst/>
+                    </a:prstGeom>
+                  </pic:spPr>
+                </pic:pic>
+              </a:graphicData>
+            </a:graphic>
+            <wp14:sizeRelH relativeFrom="margin">
+              <wp14:pctWidth>0</wp14:pctWidth>
+            </wp14:sizeRelH>
+          </wp:anchor>
+        </w:drawing>
+      </w:r>
+      <w:r>
+        <w:rPr>
+          <w:noProof/>
+        </w:rPr>
         <mc:AlternateContent>
           <mc:Choice Requires="wps">
             <w:drawing>
-              <wp:anchor distT="0" distB="0" distL="114300" distR="114300" simplePos="0" relativeHeight="251692032" behindDoc="0" locked="0" layoutInCell="1" allowOverlap="1" wp14:anchorId="277DC690" wp14:editId="7C9C9969">
+              <wp:anchor distT="0" distB="0" distL="114300" distR="114300" simplePos="0" relativeHeight="251692032" behindDoc="0" locked="0" layoutInCell="1" allowOverlap="1" wp14:anchorId="277DC690" wp14:editId="1055F223">
                 <wp:simplePos x="0" y="0"/>
                 <wp:positionH relativeFrom="column">
                   <wp:posOffset>548640</wp:posOffset>
@@ -7645,14 +8191,27 @@
                             <w:r>
                               <w:t xml:space="preserve">Abbildung </w:t>
                             </w:r>
-                            <w:fldSimple w:instr=" SEQ Abbildung \* ARABIC ">
-                              <w:r>
-                                <w:rPr>
-                                  <w:noProof/>
-                                </w:rPr>
-                                <w:t>10</w:t>
-                              </w:r>
-                            </w:fldSimple>
+                            <w:r>
+                              <w:fldChar w:fldCharType="begin"/>
+                            </w:r>
+                            <w:r>
+                              <w:instrText xml:space="preserve"> SEQ Abbildung \* ARABIC </w:instrText>
+                            </w:r>
+                            <w:r>
+                              <w:fldChar w:fldCharType="separate"/>
+                            </w:r>
+                            <w:r>
+                              <w:rPr>
+                                <w:noProof/>
+                              </w:rPr>
+                              <w:t>10</w:t>
+                            </w:r>
+                            <w:r>
+                              <w:rPr>
+                                <w:noProof/>
+                              </w:rPr>
+                              <w:fldChar w:fldCharType="end"/>
+                            </w:r>
                             <w:r>
                               <w:t>: UML-Diagramm für Module der API</w:t>
                             </w:r>
@@ -7687,14 +8246,27 @@
                       <w:r>
                         <w:t xml:space="preserve">Abbildung </w:t>
                       </w:r>
-                      <w:fldSimple w:instr=" SEQ Abbildung \* ARABIC ">
-                        <w:r>
-                          <w:rPr>
-                            <w:noProof/>
-                          </w:rPr>
-                          <w:t>10</w:t>
-                        </w:r>
-                      </w:fldSimple>
+                      <w:r>
+                        <w:fldChar w:fldCharType="begin"/>
+                      </w:r>
+                      <w:r>
+                        <w:instrText xml:space="preserve"> SEQ Abbildung \* ARABIC </w:instrText>
+                      </w:r>
+                      <w:r>
+                        <w:fldChar w:fldCharType="separate"/>
+                      </w:r>
+                      <w:r>
+                        <w:rPr>
+                          <w:noProof/>
+                        </w:rPr>
+                        <w:t>10</w:t>
+                      </w:r>
+                      <w:r>
+                        <w:rPr>
+                          <w:noProof/>
+                        </w:rPr>
+                        <w:fldChar w:fldCharType="end"/>
+                      </w:r>
                       <w:r>
                         <w:t>: UML-Diagramm für Module der API</w:t>
                       </w:r>
@@ -7708,57 +8280,6 @@
         </mc:AlternateContent>
       </w:r>
       <w:r>
-        <w:drawing>
-          <wp:anchor distT="0" distB="0" distL="114300" distR="114300" simplePos="0" relativeHeight="251689984" behindDoc="0" locked="0" layoutInCell="1" allowOverlap="1" wp14:anchorId="5852A8FA" wp14:editId="13C5B52E">
-            <wp:simplePos x="0" y="0"/>
-            <wp:positionH relativeFrom="column">
-              <wp:posOffset>548723</wp:posOffset>
-            </wp:positionH>
-            <wp:positionV relativeFrom="paragraph">
-              <wp:posOffset>1700530</wp:posOffset>
-            </wp:positionV>
-            <wp:extent cx="5094514" cy="6696658"/>
-            <wp:effectExtent l="0" t="0" r="0" b="0"/>
-            <wp:wrapTopAndBottom/>
-            <wp:docPr id="46" name="Grafik 46"/>
-            <wp:cNvGraphicFramePr>
-              <a:graphicFrameLocks xmlns:a="http://schemas.openxmlformats.org/drawingml/2006/main" noChangeAspect="1"/>
-            </wp:cNvGraphicFramePr>
-            <a:graphic xmlns:a="http://schemas.openxmlformats.org/drawingml/2006/main">
-              <a:graphicData uri="http://schemas.openxmlformats.org/drawingml/2006/picture">
-                <pic:pic xmlns:pic="http://schemas.openxmlformats.org/drawingml/2006/picture">
-                  <pic:nvPicPr>
-                    <pic:cNvPr id="1" name=""/>
-                    <pic:cNvPicPr/>
-                  </pic:nvPicPr>
-                  <pic:blipFill>
-                    <a:blip r:embed="rId19">
-                      <a:extLst>
-                        <a:ext uri="{28A0092B-C50C-407E-A947-70E740481C1C}">
-                          <a14:useLocalDpi xmlns:a14="http://schemas.microsoft.com/office/drawing/2010/main" val="0"/>
-                        </a:ext>
-                      </a:extLst>
-                    </a:blip>
-                    <a:stretch>
-                      <a:fillRect/>
-                    </a:stretch>
-                  </pic:blipFill>
-                  <pic:spPr>
-                    <a:xfrm>
-                      <a:off x="0" y="0"/>
-                      <a:ext cx="5094514" cy="6696658"/>
-                    </a:xfrm>
-                    <a:prstGeom prst="rect">
-                      <a:avLst/>
-                    </a:prstGeom>
-                  </pic:spPr>
-                </pic:pic>
-              </a:graphicData>
-            </a:graphic>
-          </wp:anchor>
-        </w:drawing>
-      </w:r>
-      <w:r>
         <w:t>Die Methoden aus dem „</w:t>
       </w:r>
       <w:proofErr w:type="spellStart"/>
@@ -7783,7 +8304,25 @@
       </w:r>
       <w:proofErr w:type="spellEnd"/>
       <w:r>
-        <w:t xml:space="preserve"> Klasse genutzt, können aber auch aus anderen Quellen aufgerufen werden. Mit diesem Modul kann erkannt werden, ob eine CSV-Datei eine Kopfzeile hat und mit welchem Dialekt oder Dateikodierung sie abgespeichert wurde. Außerdem stellt dieses Modul eine Methode bereit, um den Datentyp eines Zelleneintrags zu erraten und darauf aufbauend Spaltenüberschriften für einen </w:t>
+        <w:t xml:space="preserve"> Klasse genutzt, können aber auch aus anderen Quellen aufgerufen werden. Mit diesem Modul kann erkannt werden, ob eine CSV-Datei eine Kopfzeile hat und mit welchem Dialekt oder Dateikodierung sie abgespeichert wurde. Außerdem stellt dieses Modul </w:t>
+      </w:r>
+      <w:r>
+        <w:t>zwei</w:t>
+      </w:r>
+      <w:r>
+        <w:t xml:space="preserve"> Methode</w:t>
+      </w:r>
+      <w:r>
+        <w:t>n</w:t>
+      </w:r>
+      <w:r>
+        <w:t xml:space="preserve"> bereit, um den Datentyp eines Zelleneintrags zu erraten und </w:t>
+      </w:r>
+      <w:r>
+        <w:t xml:space="preserve">um </w:t>
+      </w:r>
+      <w:r>
+        <w:t xml:space="preserve">darauf aufbauend Spaltenüberschriften für einen </w:t>
       </w:r>
       <w:proofErr w:type="spellStart"/>
       <w:r>
@@ -7800,7 +8339,7 @@
       </w:pPr>
     </w:p>
     <w:sectPr>
-      <w:footerReference w:type="default" r:id="rId20"/>
+      <w:footerReference w:type="default" r:id="rId21"/>
       <w:pgSz w:w="11906" w:h="16838"/>
       <w:pgMar w:top="1417" w:right="1417" w:bottom="1134" w:left="1417" w:header="708" w:footer="708" w:gutter="0"/>
       <w:pgNumType w:start="1"/>
@@ -7908,14 +8447,30 @@
     <w:pPr>
       <w:pStyle w:val="Fuzeile"/>
     </w:pPr>
-    <w:fldSimple w:instr=" AUTHOR   \* MERGEFORMAT ">
-      <w:r>
-        <w:rPr>
-          <w:noProof/>
-        </w:rPr>
-        <w:t>Ulrich Stark</w:t>
-      </w:r>
-    </w:fldSimple>
+    <w:r>
+      <w:fldChar w:fldCharType="begin"/>
+    </w:r>
+    <w:r>
+      <w:instrText xml:space="preserve"> AU</w:instrText>
+    </w:r>
+    <w:r>
+      <w:instrText xml:space="preserve">THOR   \* MERGEFORMAT </w:instrText>
+    </w:r>
+    <w:r>
+      <w:fldChar w:fldCharType="separate"/>
+    </w:r>
+    <w:r>
+      <w:rPr>
+        <w:noProof/>
+      </w:rPr>
+      <w:t>Ulrich Stark</w:t>
+    </w:r>
+    <w:r>
+      <w:rPr>
+        <w:noProof/>
+      </w:rPr>
+      <w:fldChar w:fldCharType="end"/>
+    </w:r>
     <w:r>
       <w:ptab w:relativeTo="margin" w:alignment="center" w:leader="none"/>
     </w:r>
@@ -9228,6 +9783,7 @@
     <w:rsid w:val="001135B8"/>
     <w:rsid w:val="002A2506"/>
     <w:rsid w:val="003823A3"/>
+    <w:rsid w:val="00783E6E"/>
     <w:rsid w:val="00AE5552"/>
     <w:rsid w:val="00C35F10"/>
     <w:rsid w:val="00E57241"/>

</xml_diff>